<commit_message>
Added updates to Sys Design and Resume
</commit_message>
<xml_diff>
--- a/Prep/Theoretical/Bharath Chandra  V.docx
+++ b/Prep/Theoretical/Bharath Chandra  V.docx
@@ -1,6 +1,6 @@
 
 <file path=word/document.xml><?xml version="1.0" encoding="utf-8"?>
-<w:document xmlns:ve="http://schemas.openxmlformats.org/markup-compatibility/2006" xmlns:o="urn:schemas-microsoft-com:office:office" xmlns:r="http://schemas.openxmlformats.org/officeDocument/2006/relationships" xmlns:m="http://schemas.openxmlformats.org/officeDocument/2006/math" xmlns:v="urn:schemas-microsoft-com:vml" xmlns:wp="http://schemas.openxmlformats.org/drawingml/2006/wordprocessingDrawing" xmlns:w10="urn:schemas-microsoft-com:office:word" xmlns:w="http://schemas.openxmlformats.org/wordprocessingml/2006/main" xmlns:wne="http://schemas.microsoft.com/office/word/2006/wordml">
+<w:document xmlns:wpc="http://schemas.microsoft.com/office/word/2010/wordprocessingCanvas" xmlns:cx="http://schemas.microsoft.com/office/drawing/2014/chartex" xmlns:cx1="http://schemas.microsoft.com/office/drawing/2015/9/8/chartex" xmlns:cx2="http://schemas.microsoft.com/office/drawing/2015/10/21/chartex" xmlns:cx3="http://schemas.microsoft.com/office/drawing/2016/5/9/chartex" xmlns:cx4="http://schemas.microsoft.com/office/drawing/2016/5/10/chartex" xmlns:cx5="http://schemas.microsoft.com/office/drawing/2016/5/11/chartex" xmlns:cx6="http://schemas.microsoft.com/office/drawing/2016/5/12/chartex" xmlns:cx7="http://schemas.microsoft.com/office/drawing/2016/5/13/chartex" xmlns:cx8="http://schemas.microsoft.com/office/drawing/2016/5/14/chartex" xmlns:mc="http://schemas.openxmlformats.org/markup-compatibility/2006" xmlns:aink="http://schemas.microsoft.com/office/drawing/2016/ink" xmlns:am3d="http://schemas.microsoft.com/office/drawing/2017/model3d" xmlns:o="urn:schemas-microsoft-com:office:office" xmlns:oel="http://schemas.microsoft.com/office/2019/extlst" xmlns:r="http://schemas.openxmlformats.org/officeDocument/2006/relationships" xmlns:m="http://schemas.openxmlformats.org/officeDocument/2006/math" xmlns:v="urn:schemas-microsoft-com:vml" xmlns:wp14="http://schemas.microsoft.com/office/word/2010/wordprocessingDrawing" xmlns:wp="http://schemas.openxmlformats.org/drawingml/2006/wordprocessingDrawing" xmlns:w10="urn:schemas-microsoft-com:office:word" xmlns:w="http://schemas.openxmlformats.org/wordprocessingml/2006/main" xmlns:w14="http://schemas.microsoft.com/office/word/2010/wordml" xmlns:w15="http://schemas.microsoft.com/office/word/2012/wordml" xmlns:w16cex="http://schemas.microsoft.com/office/word/2018/wordml/cex" xmlns:w16cid="http://schemas.microsoft.com/office/word/2016/wordml/cid" xmlns:w16="http://schemas.microsoft.com/office/word/2018/wordml" xmlns:w16sdtdh="http://schemas.microsoft.com/office/word/2020/wordml/sdtdatahash" xmlns:w16se="http://schemas.microsoft.com/office/word/2015/wordml/symex" xmlns:wpg="http://schemas.microsoft.com/office/word/2010/wordprocessingGroup" xmlns:wpi="http://schemas.microsoft.com/office/word/2010/wordprocessingInk" xmlns:wne="http://schemas.microsoft.com/office/word/2006/wordml" xmlns:wps="http://schemas.microsoft.com/office/word/2010/wordprocessingShape" mc:Ignorable="w14 w15 w16se w16cid w16 w16cex w16sdtdh wp14">
   <w:body>
     <w:p>
       <w:pPr>
@@ -101,7 +101,7 @@
           <w:insideV w:val="single" w:sz="4" w:space="0" w:color="000000"/>
         </w:tblBorders>
         <w:shd w:val="pct50" w:color="auto" w:fill="auto"/>
-        <w:tblLook w:val="04A0"/>
+        <w:tblLook w:val="04A0" w:firstRow="1" w:lastRow="0" w:firstColumn="1" w:lastColumn="0" w:noHBand="0" w:noVBand="1"/>
       </w:tblPr>
       <w:tblGrid>
         <w:gridCol w:w="10278"/>
@@ -156,7 +156,7 @@
           <w:bottom w:val="none" w:sz="0" w:space="0" w:color="auto"/>
           <w:right w:val="none" w:sz="0" w:space="0" w:color="auto"/>
         </w:tblBorders>
-        <w:tblLook w:val="04A0"/>
+        <w:tblLook w:val="04A0" w:firstRow="1" w:lastRow="0" w:firstColumn="1" w:lastColumn="0" w:noHBand="0" w:noVBand="1"/>
       </w:tblPr>
       <w:tblGrid>
         <w:gridCol w:w="3150"/>
@@ -416,6 +416,12 @@
               </w:rPr>
               <w:t>Azure, Azure AD, Azure Functions, Azure Key Vault</w:t>
             </w:r>
+            <w:r>
+              <w:rPr>
+                <w:rFonts w:ascii="Garamond" w:hAnsi="Garamond" w:cstheme="minorHAnsi"/>
+              </w:rPr>
+              <w:t>.</w:t>
+            </w:r>
           </w:p>
           <w:p>
             <w:pPr>
@@ -554,11 +560,19 @@
                 <w:rFonts w:ascii="Garamond" w:hAnsi="Garamond" w:cstheme="minorHAnsi"/>
               </w:rPr>
             </w:pPr>
-            <w:r>
-              <w:rPr>
-                <w:rFonts w:ascii="Garamond" w:hAnsi="Garamond" w:cstheme="minorHAnsi"/>
-              </w:rPr>
-              <w:t>NUnit, Selenium and Manual Testing</w:t>
+            <w:proofErr w:type="spellStart"/>
+            <w:r>
+              <w:rPr>
+                <w:rFonts w:ascii="Garamond" w:hAnsi="Garamond" w:cstheme="minorHAnsi"/>
+              </w:rPr>
+              <w:t>NUnit</w:t>
+            </w:r>
+            <w:proofErr w:type="spellEnd"/>
+            <w:r>
+              <w:rPr>
+                <w:rFonts w:ascii="Garamond" w:hAnsi="Garamond" w:cstheme="minorHAnsi"/>
+              </w:rPr>
+              <w:t>, Selenium and Manual Testing</w:t>
             </w:r>
           </w:p>
           <w:p>
@@ -615,7 +629,21 @@
               <w:rPr>
                 <w:rFonts w:ascii="Garamond" w:hAnsi="Garamond" w:cstheme="minorHAnsi"/>
               </w:rPr>
-              <w:t xml:space="preserve">Azure Devops, IIS </w:t>
+              <w:t xml:space="preserve">Azure </w:t>
+            </w:r>
+            <w:proofErr w:type="spellStart"/>
+            <w:r>
+              <w:rPr>
+                <w:rFonts w:ascii="Garamond" w:hAnsi="Garamond" w:cstheme="minorHAnsi"/>
+              </w:rPr>
+              <w:t>Devops</w:t>
+            </w:r>
+            <w:proofErr w:type="spellEnd"/>
+            <w:r>
+              <w:rPr>
+                <w:rFonts w:ascii="Garamond" w:hAnsi="Garamond" w:cstheme="minorHAnsi"/>
+              </w:rPr>
+              <w:t xml:space="preserve">, IIS </w:t>
             </w:r>
           </w:p>
         </w:tc>
@@ -644,7 +672,7 @@
           <w:insideV w:val="single" w:sz="4" w:space="0" w:color="000000"/>
         </w:tblBorders>
         <w:shd w:val="pct50" w:color="auto" w:fill="auto"/>
-        <w:tblLook w:val="04A0"/>
+        <w:tblLook w:val="04A0" w:firstRow="1" w:lastRow="0" w:firstColumn="1" w:lastColumn="0" w:noHBand="0" w:noVBand="1"/>
       </w:tblPr>
       <w:tblGrid>
         <w:gridCol w:w="10278"/>
@@ -896,7 +924,7 @@
           <w:insideV w:val="single" w:sz="4" w:space="0" w:color="000000"/>
         </w:tblBorders>
         <w:shd w:val="pct50" w:color="auto" w:fill="auto"/>
-        <w:tblLook w:val="04A0"/>
+        <w:tblLook w:val="04A0" w:firstRow="1" w:lastRow="0" w:firstColumn="1" w:lastColumn="0" w:noHBand="0" w:noVBand="1"/>
       </w:tblPr>
       <w:tblGrid>
         <w:gridCol w:w="10278"/>
@@ -933,12 +961,12 @@
     </w:tbl>
     <w:p>
       <w:pPr>
-        <w:spacing w:after="0"/>
-        <w:rPr>
-          <w:rFonts w:ascii="Garamond" w:hAnsi="Garamond" w:cstheme="minorHAnsi"/>
-          <w:b/>
-          <w:iCs/>
-          <w:lang w:val="en-GB"/>
+        <w:pStyle w:val="Char2"/>
+        <w:spacing w:after="0" w:line="276" w:lineRule="auto"/>
+        <w:rPr>
+          <w:rFonts w:ascii="Garamond" w:hAnsi="Garamond" w:cstheme="minorHAnsi"/>
+          <w:sz w:val="22"/>
+          <w:szCs w:val="22"/>
         </w:rPr>
       </w:pPr>
     </w:p>
@@ -950,7 +978,7 @@
           <w:insideH w:val="none" w:sz="0" w:space="0" w:color="auto"/>
           <w:insideV w:val="none" w:sz="0" w:space="0" w:color="auto"/>
         </w:tblBorders>
-        <w:tblLook w:val="04A0"/>
+        <w:tblLook w:val="04A0" w:firstRow="1" w:lastRow="0" w:firstColumn="1" w:lastColumn="0" w:noHBand="0" w:noVBand="1"/>
       </w:tblPr>
       <w:tblGrid>
         <w:gridCol w:w="6210"/>
@@ -976,19 +1004,13 @@
                 <w:b/>
                 <w:bCs/>
               </w:rPr>
-              <w:t>Project</w:t>
-            </w:r>
-            <w:r>
-              <w:rPr>
-                <w:rFonts w:ascii="Garamond" w:hAnsi="Garamond" w:cstheme="minorHAnsi"/>
-              </w:rPr>
-              <w:t xml:space="preserve">: </w:t>
-            </w:r>
-            <w:r>
-              <w:rPr>
-                <w:rFonts w:ascii="Garamond" w:hAnsi="Garamond" w:cstheme="minorHAnsi"/>
-              </w:rPr>
-              <w:t>CXP Fast Track O365</w:t>
+              <w:t xml:space="preserve">Project: </w:t>
+            </w:r>
+            <w:r>
+              <w:rPr>
+                <w:rFonts w:ascii="Garamond" w:hAnsi="Garamond" w:cstheme="minorHAnsi"/>
+              </w:rPr>
+              <w:t>Subscriber Management</w:t>
             </w:r>
           </w:p>
         </w:tc>
@@ -1017,31 +1039,7 @@
               <w:rPr>
                 <w:rFonts w:ascii="Garamond" w:hAnsi="Garamond" w:cstheme="minorHAnsi"/>
               </w:rPr>
-              <w:t xml:space="preserve">Senior </w:t>
-            </w:r>
-            <w:r>
-              <w:rPr>
-                <w:rFonts w:ascii="Garamond" w:hAnsi="Garamond" w:cstheme="minorHAnsi"/>
-              </w:rPr>
-              <w:t>.Net</w:t>
-            </w:r>
-            <w:r>
-              <w:rPr>
-                <w:rFonts w:ascii="Garamond" w:hAnsi="Garamond" w:cstheme="minorHAnsi"/>
-              </w:rPr>
-              <w:t xml:space="preserve"> </w:t>
-            </w:r>
-            <w:r>
-              <w:rPr>
-                <w:rFonts w:ascii="Garamond" w:hAnsi="Garamond" w:cstheme="minorHAnsi"/>
-              </w:rPr>
-              <w:t>Developer</w:t>
-            </w:r>
-            <w:r>
-              <w:rPr>
-                <w:rFonts w:ascii="Garamond" w:hAnsi="Garamond" w:cstheme="minorHAnsi"/>
-              </w:rPr>
-              <w:t xml:space="preserve"> (Contract)</w:t>
+              <w:t>Sr .Net Developer (Contract)</w:t>
             </w:r>
           </w:p>
         </w:tc>
@@ -1072,7 +1070,7 @@
               <w:rPr>
                 <w:rFonts w:ascii="Garamond" w:hAnsi="Garamond" w:cstheme="minorHAnsi"/>
               </w:rPr>
-              <w:t>Microsoft</w:t>
+              <w:t>Frontier Communications</w:t>
             </w:r>
           </w:p>
         </w:tc>
@@ -1101,127 +1099,24 @@
               <w:rPr>
                 <w:rFonts w:ascii="Garamond" w:hAnsi="Garamond" w:cstheme="minorHAnsi"/>
               </w:rPr>
-              <w:t>Mar</w:t>
-            </w:r>
-            <w:r>
-              <w:rPr>
-                <w:rFonts w:ascii="Garamond" w:hAnsi="Garamond" w:cstheme="minorHAnsi"/>
-              </w:rPr>
-              <w:t>’</w:t>
-            </w:r>
-            <w:r>
-              <w:rPr>
-                <w:rFonts w:ascii="Garamond" w:hAnsi="Garamond" w:cstheme="minorHAnsi"/>
-              </w:rPr>
-              <w:t>22</w:t>
-            </w:r>
-            <w:r>
-              <w:rPr>
-                <w:rFonts w:ascii="Garamond" w:hAnsi="Garamond" w:cstheme="minorHAnsi"/>
-              </w:rPr>
-              <w:t xml:space="preserve"> </w:t>
-            </w:r>
-            <w:r>
-              <w:rPr>
-                <w:rFonts w:ascii="Garamond" w:hAnsi="Garamond" w:cstheme="minorHAnsi"/>
-              </w:rPr>
-              <w:t xml:space="preserve">to </w:t>
-            </w:r>
-            <w:r>
-              <w:rPr>
-                <w:rFonts w:ascii="Garamond" w:hAnsi="Garamond" w:cstheme="minorHAnsi"/>
-              </w:rPr>
-              <w:t>t</w:t>
-            </w:r>
-            <w:r>
-              <w:rPr>
-                <w:rFonts w:ascii="Garamond" w:hAnsi="Garamond" w:cstheme="minorHAnsi"/>
-              </w:rPr>
-              <w:t>ill date</w:t>
+              <w:t>Sep’22</w:t>
+            </w:r>
+            <w:r>
+              <w:rPr>
+                <w:rFonts w:ascii="Garamond" w:hAnsi="Garamond" w:cstheme="minorHAnsi"/>
+              </w:rPr>
+              <w:t xml:space="preserve"> to </w:t>
+            </w:r>
+            <w:r>
+              <w:rPr>
+                <w:rFonts w:ascii="Garamond" w:hAnsi="Garamond" w:cstheme="minorHAnsi"/>
+              </w:rPr>
+              <w:t>Current</w:t>
             </w:r>
           </w:p>
         </w:tc>
       </w:tr>
     </w:tbl>
-    <w:p>
-      <w:pPr>
-        <w:pStyle w:val="Char2"/>
-        <w:spacing w:after="0" w:line="276" w:lineRule="auto"/>
-        <w:rPr>
-          <w:rFonts w:ascii="Garamond" w:hAnsi="Garamond" w:cstheme="minorHAnsi"/>
-          <w:sz w:val="22"/>
-          <w:szCs w:val="22"/>
-        </w:rPr>
-      </w:pPr>
-    </w:p>
-    <w:p>
-      <w:r>
-        <w:rPr>
-          <w:rFonts w:ascii="Garamond" w:hAnsi="Garamond"/>
-        </w:rPr>
-        <w:t xml:space="preserve">As a Senior </w:t>
-      </w:r>
-      <w:r>
-        <w:rPr>
-          <w:rFonts w:ascii="Garamond" w:hAnsi="Garamond"/>
-        </w:rPr>
-        <w:t>.Net</w:t>
-      </w:r>
-      <w:r>
-        <w:rPr>
-          <w:rFonts w:ascii="Garamond" w:hAnsi="Garamond"/>
-        </w:rPr>
-        <w:t xml:space="preserve"> </w:t>
-      </w:r>
-      <w:r>
-        <w:rPr>
-          <w:rFonts w:ascii="Garamond" w:hAnsi="Garamond"/>
-        </w:rPr>
-        <w:t>Develope</w:t>
-      </w:r>
-      <w:r>
-        <w:rPr>
-          <w:rFonts w:ascii="Garamond" w:hAnsi="Garamond"/>
-        </w:rPr>
-        <w:t>r</w:t>
-      </w:r>
-      <w:r>
-        <w:rPr>
-          <w:rFonts w:ascii="Garamond" w:hAnsi="Garamond"/>
-        </w:rPr>
-        <w:t xml:space="preserve">, </w:t>
-      </w:r>
-      <w:r>
-        <w:rPr>
-          <w:rFonts w:ascii="Garamond" w:hAnsi="Garamond"/>
-        </w:rPr>
-        <w:t>I designed</w:t>
-      </w:r>
-      <w:r>
-        <w:rPr>
-          <w:rFonts w:ascii="Garamond" w:hAnsi="Garamond"/>
-        </w:rPr>
-        <w:t xml:space="preserve"> and</w:t>
-      </w:r>
-      <w:r>
-        <w:t xml:space="preserve"> </w:t>
-      </w:r>
-      <w:r>
-        <w:t xml:space="preserve">implemented </w:t>
-      </w:r>
-      <w:r>
-        <w:t>end-to-end</w:t>
-      </w:r>
-      <w:r>
-        <w:t xml:space="preserve"> </w:t>
-      </w:r>
-      <w:r>
-        <w:t xml:space="preserve">features </w:t>
-      </w:r>
-      <w:r>
-        <w:t>on a web application.</w:t>
-      </w:r>
-    </w:p>
     <w:p>
       <w:pPr>
         <w:pStyle w:val="Char2"/>
@@ -1242,23 +1137,7 @@
           <w:sz w:val="22"/>
           <w:szCs w:val="22"/>
         </w:rPr>
-        <w:t>Involved in</w:t>
-      </w:r>
-      <w:r>
-        <w:rPr>
-          <w:rFonts w:ascii="Garamond" w:hAnsi="Garamond" w:cstheme="minorHAnsi"/>
-          <w:sz w:val="22"/>
-          <w:szCs w:val="22"/>
-        </w:rPr>
-        <w:t xml:space="preserve"> </w:t>
-      </w:r>
-      <w:r>
-        <w:rPr>
-          <w:rFonts w:ascii="Garamond" w:hAnsi="Garamond" w:cstheme="minorHAnsi"/>
-          <w:sz w:val="22"/>
-          <w:szCs w:val="22"/>
-        </w:rPr>
-        <w:t>adding authentication feature to the web application using OAuth2 and Azure Identity.</w:t>
+        <w:t>Worked to provide solutions to various Jira tickets that were written in the form of user stories, epics and tasks.</w:t>
       </w:r>
     </w:p>
     <w:p>
@@ -1281,31 +1160,41 @@
           <w:sz w:val="22"/>
           <w:szCs w:val="22"/>
         </w:rPr>
-        <w:t xml:space="preserve">Created </w:t>
-      </w:r>
-      <w:r>
-        <w:rPr>
-          <w:rFonts w:ascii="Garamond" w:hAnsi="Garamond" w:cstheme="minorHAnsi"/>
-          <w:sz w:val="22"/>
-          <w:szCs w:val="22"/>
-        </w:rPr>
-        <w:t>various components using React JS</w:t>
-      </w:r>
-      <w:r>
-        <w:rPr>
-          <w:rFonts w:ascii="Garamond" w:hAnsi="Garamond" w:cstheme="minorHAnsi"/>
-          <w:sz w:val="22"/>
-          <w:szCs w:val="22"/>
-        </w:rPr>
-        <w:t xml:space="preserve"> and JSX elements</w:t>
-      </w:r>
-      <w:r>
-        <w:rPr>
-          <w:rFonts w:ascii="Garamond" w:hAnsi="Garamond" w:cstheme="minorHAnsi"/>
-          <w:sz w:val="22"/>
-          <w:szCs w:val="22"/>
-        </w:rPr>
-        <w:t>.</w:t>
+        <w:t xml:space="preserve">Designed and implemented </w:t>
+      </w:r>
+      <w:r>
+        <w:rPr>
+          <w:rFonts w:ascii="Garamond" w:hAnsi="Garamond" w:cstheme="minorHAnsi"/>
+          <w:sz w:val="22"/>
+          <w:szCs w:val="22"/>
+        </w:rPr>
+        <w:t xml:space="preserve">web </w:t>
+      </w:r>
+      <w:proofErr w:type="spellStart"/>
+      <w:r>
+        <w:rPr>
+          <w:rFonts w:ascii="Garamond" w:hAnsi="Garamond" w:cstheme="minorHAnsi"/>
+          <w:sz w:val="22"/>
+          <w:szCs w:val="22"/>
+        </w:rPr>
+        <w:t>api’s</w:t>
+      </w:r>
+      <w:proofErr w:type="spellEnd"/>
+      <w:r>
+        <w:rPr>
+          <w:rFonts w:ascii="Garamond" w:hAnsi="Garamond" w:cstheme="minorHAnsi"/>
+          <w:sz w:val="22"/>
+          <w:szCs w:val="22"/>
+        </w:rPr>
+        <w:t xml:space="preserve"> and Microservices i</w:t>
+      </w:r>
+      <w:r>
+        <w:rPr>
+          <w:rFonts w:ascii="Garamond" w:hAnsi="Garamond" w:cstheme="minorHAnsi"/>
+          <w:sz w:val="22"/>
+          <w:szCs w:val="22"/>
+        </w:rPr>
+        <w:t>n C# that handles business logic.</w:t>
       </w:r>
     </w:p>
     <w:p>
@@ -1328,31 +1217,7 @@
           <w:sz w:val="22"/>
           <w:szCs w:val="22"/>
         </w:rPr>
-        <w:t>Involved in</w:t>
-      </w:r>
-      <w:r>
-        <w:rPr>
-          <w:rFonts w:ascii="Garamond" w:hAnsi="Garamond" w:cstheme="minorHAnsi"/>
-          <w:sz w:val="22"/>
-          <w:szCs w:val="22"/>
-        </w:rPr>
-        <w:t xml:space="preserve"> creating web api end </w:t>
-      </w:r>
-      <w:r>
-        <w:rPr>
-          <w:rFonts w:ascii="Garamond" w:hAnsi="Garamond" w:cstheme="minorHAnsi"/>
-          <w:sz w:val="22"/>
-          <w:szCs w:val="22"/>
-        </w:rPr>
-        <w:t>points</w:t>
-      </w:r>
-      <w:r>
-        <w:rPr>
-          <w:rFonts w:ascii="Garamond" w:hAnsi="Garamond" w:cstheme="minorHAnsi"/>
-          <w:sz w:val="22"/>
-          <w:szCs w:val="22"/>
-        </w:rPr>
-        <w:t>.</w:t>
+        <w:t>Worked to write/read data to MongoDB collections through a Windows service.</w:t>
       </w:r>
     </w:p>
     <w:p>
@@ -1372,18 +1237,19 @@
       <w:r>
         <w:rPr>
           <w:rFonts w:ascii="Garamond" w:hAnsi="Garamond" w:cstheme="minorHAnsi"/>
-          <w:sz w:val="22"/>
-          <w:szCs w:val="22"/>
-        </w:rPr>
-        <w:t xml:space="preserve">Partnered with multiple teams to develop better secrets management by using </w:t>
-      </w:r>
-      <w:r>
-        <w:rPr>
-          <w:rFonts w:ascii="Garamond" w:hAnsi="Garamond" w:cstheme="minorHAnsi"/>
-          <w:sz w:val="22"/>
-          <w:szCs w:val="22"/>
-        </w:rPr>
-        <w:t>DSMS and Azure Key Vault.</w:t>
+          <w:bCs/>
+          <w:sz w:val="22"/>
+          <w:szCs w:val="22"/>
+        </w:rPr>
+        <w:t>Helped internal &amp; external partner teams by fixing bugs, p</w:t>
+      </w:r>
+      <w:r>
+        <w:rPr>
+          <w:rFonts w:ascii="Garamond" w:hAnsi="Garamond" w:cstheme="minorHAnsi"/>
+          <w:sz w:val="22"/>
+          <w:szCs w:val="22"/>
+        </w:rPr>
+        <w:t>roposing solutions for build improvements.</w:t>
       </w:r>
     </w:p>
     <w:p>
@@ -1406,7 +1272,7 @@
           <w:sz w:val="22"/>
           <w:szCs w:val="22"/>
         </w:rPr>
-        <w:t>Worked with build and release pipeline to deploy the code to various environments.</w:t>
+        <w:t>Worked to write unit tests for controllers and repository method.</w:t>
       </w:r>
     </w:p>
     <w:p>
@@ -1429,173 +1295,144 @@
           <w:sz w:val="22"/>
           <w:szCs w:val="22"/>
         </w:rPr>
-        <w:t>Worked to write unit tests for controllers and repository method.</w:t>
+        <w:t>Worked with build and release pipeline to deploy the code to various environments.</w:t>
       </w:r>
     </w:p>
     <w:p>
       <w:pPr>
         <w:pStyle w:val="Char2"/>
         <w:spacing w:after="0" w:line="276" w:lineRule="auto"/>
-        <w:rPr>
-          <w:rFonts w:ascii="Garamond" w:hAnsi="Garamond" w:cstheme="minorHAnsi"/>
-          <w:sz w:val="22"/>
-          <w:szCs w:val="22"/>
-        </w:rPr>
-      </w:pPr>
-    </w:p>
-    <w:p>
-      <w:pPr>
-        <w:pStyle w:val="Char2"/>
-        <w:spacing w:after="0" w:line="276" w:lineRule="auto"/>
-        <w:rPr>
-          <w:rFonts w:ascii="Garamond" w:hAnsi="Garamond" w:cstheme="minorHAnsi"/>
-          <w:sz w:val="22"/>
-          <w:szCs w:val="22"/>
-        </w:rPr>
-      </w:pPr>
-      <w:r>
-        <w:rPr>
-          <w:rFonts w:ascii="Garamond" w:hAnsi="Garamond" w:cstheme="minorHAnsi"/>
+        <w:ind w:left="360"/>
+        <w:rPr>
+          <w:rFonts w:ascii="Garamond" w:hAnsi="Garamond" w:cstheme="minorHAnsi"/>
+          <w:sz w:val="22"/>
+          <w:szCs w:val="22"/>
+        </w:rPr>
+      </w:pPr>
+    </w:p>
+    <w:p>
+      <w:pPr>
+        <w:pStyle w:val="NormalWeb"/>
+        <w:spacing w:before="0" w:beforeAutospacing="0" w:after="0" w:afterAutospacing="0"/>
+        <w:rPr>
+          <w:rFonts w:ascii="Garamond" w:eastAsiaTheme="minorHAnsi" w:hAnsi="Garamond" w:cstheme="minorHAnsi"/>
+          <w:sz w:val="22"/>
+          <w:szCs w:val="22"/>
+        </w:rPr>
+      </w:pPr>
+      <w:r>
+        <w:rPr>
+          <w:rFonts w:ascii="Garamond" w:eastAsiaTheme="minorHAnsi" w:hAnsi="Garamond" w:cstheme="minorHAnsi"/>
           <w:b/>
           <w:bCs/>
           <w:sz w:val="22"/>
           <w:szCs w:val="22"/>
         </w:rPr>
-        <w:lastRenderedPageBreak/>
         <w:t>Technologies</w:t>
       </w:r>
       <w:r>
         <w:rPr>
-          <w:rFonts w:ascii="Garamond" w:hAnsi="Garamond" w:cstheme="minorHAnsi"/>
-          <w:sz w:val="22"/>
-          <w:szCs w:val="22"/>
-        </w:rPr>
-        <w:t xml:space="preserve">: </w:t>
-      </w:r>
-      <w:r>
-        <w:rPr>
-          <w:rFonts w:ascii="Garamond" w:hAnsi="Garamond" w:cstheme="minorHAnsi"/>
-          <w:sz w:val="22"/>
-          <w:szCs w:val="22"/>
-        </w:rPr>
-        <w:t xml:space="preserve">HTML, React JS, </w:t>
-      </w:r>
-      <w:r>
-        <w:rPr>
-          <w:rFonts w:ascii="Garamond" w:hAnsi="Garamond" w:cstheme="minorHAnsi"/>
-          <w:sz w:val="22"/>
-          <w:szCs w:val="22"/>
-        </w:rPr>
-        <w:t xml:space="preserve">.Net </w:t>
-      </w:r>
-      <w:r>
-        <w:rPr>
-          <w:rFonts w:ascii="Garamond" w:hAnsi="Garamond" w:cstheme="minorHAnsi"/>
-          <w:sz w:val="22"/>
-          <w:szCs w:val="22"/>
-        </w:rPr>
-        <w:t>Core</w:t>
-      </w:r>
-      <w:r>
-        <w:rPr>
-          <w:rFonts w:ascii="Garamond" w:hAnsi="Garamond" w:cstheme="minorHAnsi"/>
-          <w:sz w:val="22"/>
-          <w:szCs w:val="22"/>
-        </w:rPr>
-        <w:t xml:space="preserve">, C#.net, Microsoft Azure, </w:t>
-      </w:r>
-      <w:r>
-        <w:rPr>
-          <w:rFonts w:ascii="Garamond" w:hAnsi="Garamond" w:cstheme="minorHAnsi"/>
-          <w:sz w:val="22"/>
-          <w:szCs w:val="22"/>
-        </w:rPr>
-        <w:t xml:space="preserve">Entity Framework, JSON, </w:t>
-      </w:r>
-      <w:r>
-        <w:rPr>
-          <w:rFonts w:ascii="Garamond" w:hAnsi="Garamond" w:cstheme="minorHAnsi"/>
-          <w:sz w:val="22"/>
-          <w:szCs w:val="22"/>
-        </w:rPr>
-        <w:t>ASP.Net MVC, SQL Server 201</w:t>
-      </w:r>
-      <w:r>
-        <w:rPr>
-          <w:rFonts w:ascii="Garamond" w:hAnsi="Garamond" w:cstheme="minorHAnsi"/>
-          <w:sz w:val="22"/>
-          <w:szCs w:val="22"/>
-        </w:rPr>
-        <w:t>9</w:t>
-      </w:r>
-      <w:r>
-        <w:rPr>
-          <w:rFonts w:ascii="Garamond" w:hAnsi="Garamond" w:cstheme="minorHAnsi"/>
-          <w:sz w:val="22"/>
-          <w:szCs w:val="22"/>
-        </w:rPr>
-        <w:t>, Azure Data Explorer, .Net Core,</w:t>
-      </w:r>
-      <w:r>
-        <w:rPr>
-          <w:rFonts w:ascii="Garamond" w:hAnsi="Garamond" w:cstheme="minorHAnsi"/>
-          <w:sz w:val="22"/>
-          <w:szCs w:val="22"/>
-        </w:rPr>
-        <w:t xml:space="preserve"> </w:t>
-      </w:r>
-      <w:r>
-        <w:rPr>
-          <w:rFonts w:ascii="Garamond" w:hAnsi="Garamond" w:cstheme="minorHAnsi"/>
-          <w:sz w:val="22"/>
-          <w:szCs w:val="22"/>
-        </w:rPr>
-        <w:t xml:space="preserve">Xunit, </w:t>
-      </w:r>
-      <w:r>
-        <w:rPr>
-          <w:rFonts w:ascii="Garamond" w:hAnsi="Garamond" w:cstheme="minorHAnsi"/>
-          <w:sz w:val="22"/>
-          <w:szCs w:val="22"/>
-        </w:rPr>
-        <w:t>Postman,</w:t>
-      </w:r>
-      <w:r>
-        <w:rPr>
-          <w:rFonts w:ascii="Garamond" w:hAnsi="Garamond" w:cstheme="minorHAnsi"/>
-          <w:sz w:val="22"/>
-          <w:szCs w:val="22"/>
-        </w:rPr>
-        <w:t xml:space="preserve"> JavaScript, Git, PowerShell, Azure DevOps, Typescript</w:t>
-      </w:r>
-      <w:r>
-        <w:rPr>
-          <w:rFonts w:ascii="Garamond" w:hAnsi="Garamond" w:cstheme="minorHAnsi"/>
-          <w:sz w:val="22"/>
-          <w:szCs w:val="22"/>
-        </w:rPr>
-        <w:t>, IIS</w:t>
+          <w:rFonts w:ascii="Garamond" w:eastAsiaTheme="minorHAnsi" w:hAnsi="Garamond" w:cstheme="minorHAnsi"/>
+          <w:sz w:val="22"/>
+          <w:szCs w:val="22"/>
+        </w:rPr>
+        <w:t xml:space="preserve">: C#.net, </w:t>
+      </w:r>
+      <w:r>
+        <w:rPr>
+          <w:rFonts w:ascii="Garamond" w:eastAsiaTheme="minorHAnsi" w:hAnsi="Garamond" w:cstheme="minorHAnsi"/>
+          <w:sz w:val="22"/>
+          <w:szCs w:val="22"/>
+        </w:rPr>
+        <w:t>.Net Core</w:t>
+      </w:r>
+      <w:r>
+        <w:rPr>
+          <w:rFonts w:ascii="Garamond" w:eastAsiaTheme="minorHAnsi" w:hAnsi="Garamond" w:cstheme="minorHAnsi"/>
+          <w:sz w:val="22"/>
+          <w:szCs w:val="22"/>
+        </w:rPr>
+        <w:t>, ASP.Net MVC,</w:t>
+      </w:r>
+      <w:r>
+        <w:rPr>
+          <w:rFonts w:ascii="Garamond" w:eastAsiaTheme="minorHAnsi" w:hAnsi="Garamond" w:cstheme="minorHAnsi"/>
+          <w:sz w:val="22"/>
+          <w:szCs w:val="22"/>
+        </w:rPr>
+        <w:t xml:space="preserve"> Asp.Net Web API, Microservices, Azure, Mongo DB, Kibana,</w:t>
+      </w:r>
+      <w:r>
+        <w:rPr>
+          <w:rFonts w:ascii="Garamond" w:eastAsiaTheme="minorHAnsi" w:hAnsi="Garamond" w:cstheme="minorHAnsi"/>
+          <w:sz w:val="22"/>
+          <w:szCs w:val="22"/>
+        </w:rPr>
+        <w:t xml:space="preserve"> VS Code, REST, JavaScript, TypeScript, </w:t>
+      </w:r>
+      <w:r>
+        <w:rPr>
+          <w:rFonts w:ascii="Garamond" w:eastAsiaTheme="minorHAnsi" w:hAnsi="Garamond" w:cstheme="minorHAnsi"/>
+          <w:sz w:val="22"/>
+          <w:szCs w:val="22"/>
+        </w:rPr>
+        <w:t xml:space="preserve">JSON, </w:t>
+      </w:r>
+      <w:proofErr w:type="spellStart"/>
+      <w:r>
+        <w:rPr>
+          <w:rFonts w:ascii="Garamond" w:eastAsiaTheme="minorHAnsi" w:hAnsi="Garamond" w:cstheme="minorHAnsi"/>
+          <w:sz w:val="22"/>
+          <w:szCs w:val="22"/>
+        </w:rPr>
+        <w:t>Nunit</w:t>
+      </w:r>
+      <w:proofErr w:type="spellEnd"/>
+      <w:r>
+        <w:rPr>
+          <w:rFonts w:ascii="Garamond" w:eastAsiaTheme="minorHAnsi" w:hAnsi="Garamond" w:cstheme="minorHAnsi"/>
+          <w:sz w:val="22"/>
+          <w:szCs w:val="22"/>
+        </w:rPr>
+        <w:t xml:space="preserve">, </w:t>
+      </w:r>
+      <w:r>
+        <w:rPr>
+          <w:rFonts w:ascii="Garamond" w:eastAsiaTheme="minorHAnsi" w:hAnsi="Garamond" w:cstheme="minorHAnsi"/>
+          <w:sz w:val="22"/>
+          <w:szCs w:val="22"/>
+        </w:rPr>
+        <w:t>Git, SQL Server</w:t>
+      </w:r>
+      <w:r>
+        <w:rPr>
+          <w:rFonts w:ascii="Garamond" w:eastAsiaTheme="minorHAnsi" w:hAnsi="Garamond" w:cstheme="minorHAnsi"/>
+          <w:sz w:val="22"/>
+          <w:szCs w:val="22"/>
+        </w:rPr>
+        <w:t>, Postman, Azure DevOps.</w:t>
       </w:r>
     </w:p>
     <w:p>
       <w:pPr>
         <w:pStyle w:val="Char2"/>
         <w:spacing w:after="0" w:line="276" w:lineRule="auto"/>
-        <w:rPr>
-          <w:rFonts w:ascii="Garamond" w:hAnsi="Garamond" w:cstheme="minorHAnsi"/>
-          <w:sz w:val="22"/>
-          <w:szCs w:val="22"/>
-        </w:rPr>
-      </w:pPr>
-    </w:p>
-    <w:p>
-      <w:pPr>
-        <w:pStyle w:val="Char2"/>
-        <w:spacing w:after="0" w:line="276" w:lineRule="auto"/>
-        <w:rPr>
-          <w:rFonts w:ascii="Garamond" w:hAnsi="Garamond" w:cstheme="minorHAnsi"/>
-          <w:sz w:val="22"/>
-          <w:szCs w:val="22"/>
+        <w:ind w:left="360"/>
+        <w:rPr>
+          <w:rFonts w:ascii="Garamond" w:hAnsi="Garamond" w:cstheme="minorHAnsi"/>
+          <w:sz w:val="22"/>
+          <w:szCs w:val="22"/>
+        </w:rPr>
+      </w:pPr>
+    </w:p>
+    <w:p>
+      <w:pPr>
+        <w:spacing w:after="0"/>
+        <w:rPr>
+          <w:rFonts w:ascii="Garamond" w:hAnsi="Garamond" w:cstheme="minorHAnsi"/>
+          <w:b/>
+          <w:iCs/>
+          <w:lang w:val="en-GB"/>
         </w:rPr>
       </w:pPr>
     </w:p>
@@ -1607,7 +1444,7 @@
           <w:insideH w:val="none" w:sz="0" w:space="0" w:color="auto"/>
           <w:insideV w:val="none" w:sz="0" w:space="0" w:color="auto"/>
         </w:tblBorders>
-        <w:tblLook w:val="04A0"/>
+        <w:tblLook w:val="04A0" w:firstRow="1" w:lastRow="0" w:firstColumn="1" w:lastColumn="0" w:noHBand="0" w:noVBand="1"/>
       </w:tblPr>
       <w:tblGrid>
         <w:gridCol w:w="6210"/>
@@ -1633,13 +1470,20 @@
                 <w:b/>
                 <w:bCs/>
               </w:rPr>
-              <w:t xml:space="preserve">Project: </w:t>
-            </w:r>
-            <w:r>
-              <w:rPr>
-                <w:rFonts w:ascii="Garamond" w:hAnsi="Garamond" w:cstheme="minorHAnsi"/>
-              </w:rPr>
-              <w:t>Subscriber Management</w:t>
+              <w:lastRenderedPageBreak/>
+              <w:t>Project</w:t>
+            </w:r>
+            <w:r>
+              <w:rPr>
+                <w:rFonts w:ascii="Garamond" w:hAnsi="Garamond" w:cstheme="minorHAnsi"/>
+              </w:rPr>
+              <w:t xml:space="preserve">: </w:t>
+            </w:r>
+            <w:r>
+              <w:rPr>
+                <w:rFonts w:ascii="Garamond" w:hAnsi="Garamond" w:cstheme="minorHAnsi"/>
+              </w:rPr>
+              <w:t>CXP Fast Track O365</w:t>
             </w:r>
           </w:p>
         </w:tc>
@@ -1668,7 +1512,25 @@
               <w:rPr>
                 <w:rFonts w:ascii="Garamond" w:hAnsi="Garamond" w:cstheme="minorHAnsi"/>
               </w:rPr>
-              <w:t>Sr .Net Developer</w:t>
+              <w:t xml:space="preserve">Senior </w:t>
+            </w:r>
+            <w:r>
+              <w:rPr>
+                <w:rFonts w:ascii="Garamond" w:hAnsi="Garamond" w:cstheme="minorHAnsi"/>
+              </w:rPr>
+              <w:t>.Net</w:t>
+            </w:r>
+            <w:r>
+              <w:rPr>
+                <w:rFonts w:ascii="Garamond" w:hAnsi="Garamond" w:cstheme="minorHAnsi"/>
+              </w:rPr>
+              <w:t xml:space="preserve"> </w:t>
+            </w:r>
+            <w:r>
+              <w:rPr>
+                <w:rFonts w:ascii="Garamond" w:hAnsi="Garamond" w:cstheme="minorHAnsi"/>
+              </w:rPr>
+              <w:t>Developer</w:t>
             </w:r>
             <w:r>
               <w:rPr>
@@ -1705,7 +1567,7 @@
               <w:rPr>
                 <w:rFonts w:ascii="Garamond" w:hAnsi="Garamond" w:cstheme="minorHAnsi"/>
               </w:rPr>
-              <w:t>Frontier Communications</w:t>
+              <w:t>Microsoft</w:t>
             </w:r>
           </w:p>
         </w:tc>
@@ -1734,24 +1596,121 @@
               <w:rPr>
                 <w:rFonts w:ascii="Garamond" w:hAnsi="Garamond" w:cstheme="minorHAnsi"/>
               </w:rPr>
-              <w:t>Mar’20</w:t>
-            </w:r>
-            <w:r>
-              <w:rPr>
-                <w:rFonts w:ascii="Garamond" w:hAnsi="Garamond" w:cstheme="minorHAnsi"/>
-              </w:rPr>
-              <w:t xml:space="preserve"> to </w:t>
-            </w:r>
-            <w:r>
-              <w:rPr>
-                <w:rFonts w:ascii="Garamond" w:hAnsi="Garamond" w:cstheme="minorHAnsi"/>
-              </w:rPr>
-              <w:t>Mar’22</w:t>
+              <w:t>Mar</w:t>
+            </w:r>
+            <w:r>
+              <w:rPr>
+                <w:rFonts w:ascii="Garamond" w:hAnsi="Garamond" w:cstheme="minorHAnsi"/>
+              </w:rPr>
+              <w:t>’</w:t>
+            </w:r>
+            <w:r>
+              <w:rPr>
+                <w:rFonts w:ascii="Garamond" w:hAnsi="Garamond" w:cstheme="minorHAnsi"/>
+              </w:rPr>
+              <w:t>22</w:t>
+            </w:r>
+            <w:r>
+              <w:rPr>
+                <w:rFonts w:ascii="Garamond" w:hAnsi="Garamond" w:cstheme="minorHAnsi"/>
+              </w:rPr>
+              <w:t xml:space="preserve"> </w:t>
+            </w:r>
+            <w:r>
+              <w:rPr>
+                <w:rFonts w:ascii="Garamond" w:hAnsi="Garamond" w:cstheme="minorHAnsi"/>
+              </w:rPr>
+              <w:t xml:space="preserve">to </w:t>
+            </w:r>
+            <w:r>
+              <w:rPr>
+                <w:rFonts w:ascii="Garamond" w:hAnsi="Garamond" w:cstheme="minorHAnsi"/>
+              </w:rPr>
+              <w:t>Sep’22</w:t>
             </w:r>
           </w:p>
         </w:tc>
       </w:tr>
     </w:tbl>
+    <w:p>
+      <w:pPr>
+        <w:pStyle w:val="Char2"/>
+        <w:spacing w:after="0" w:line="276" w:lineRule="auto"/>
+        <w:rPr>
+          <w:rFonts w:ascii="Garamond" w:hAnsi="Garamond" w:cstheme="minorHAnsi"/>
+          <w:sz w:val="22"/>
+          <w:szCs w:val="22"/>
+        </w:rPr>
+      </w:pPr>
+    </w:p>
+    <w:p>
+      <w:r>
+        <w:rPr>
+          <w:rFonts w:ascii="Garamond" w:hAnsi="Garamond"/>
+        </w:rPr>
+        <w:t xml:space="preserve">As a Senior </w:t>
+      </w:r>
+      <w:r>
+        <w:rPr>
+          <w:rFonts w:ascii="Garamond" w:hAnsi="Garamond"/>
+        </w:rPr>
+        <w:t>.Net</w:t>
+      </w:r>
+      <w:r>
+        <w:rPr>
+          <w:rFonts w:ascii="Garamond" w:hAnsi="Garamond"/>
+        </w:rPr>
+        <w:t xml:space="preserve"> </w:t>
+      </w:r>
+      <w:r>
+        <w:rPr>
+          <w:rFonts w:ascii="Garamond" w:hAnsi="Garamond"/>
+        </w:rPr>
+        <w:t>Develope</w:t>
+      </w:r>
+      <w:r>
+        <w:rPr>
+          <w:rFonts w:ascii="Garamond" w:hAnsi="Garamond"/>
+        </w:rPr>
+        <w:t>r</w:t>
+      </w:r>
+      <w:r>
+        <w:rPr>
+          <w:rFonts w:ascii="Garamond" w:hAnsi="Garamond"/>
+        </w:rPr>
+        <w:t xml:space="preserve">, </w:t>
+      </w:r>
+      <w:r>
+        <w:rPr>
+          <w:rFonts w:ascii="Garamond" w:hAnsi="Garamond"/>
+        </w:rPr>
+        <w:t>I designed</w:t>
+      </w:r>
+      <w:r>
+        <w:rPr>
+          <w:rFonts w:ascii="Garamond" w:hAnsi="Garamond"/>
+        </w:rPr>
+        <w:t xml:space="preserve"> and</w:t>
+      </w:r>
+      <w:r>
+        <w:t xml:space="preserve"> </w:t>
+      </w:r>
+      <w:r>
+        <w:t xml:space="preserve">implemented </w:t>
+      </w:r>
+      <w:r>
+        <w:t>end-to-end</w:t>
+      </w:r>
+      <w:r>
+        <w:t xml:space="preserve"> </w:t>
+      </w:r>
+      <w:r>
+        <w:t xml:space="preserve">features </w:t>
+      </w:r>
+      <w:r>
+        <w:t>on a web application.</w:t>
+      </w:r>
+    </w:p>
     <w:p>
       <w:pPr>
         <w:pStyle w:val="Char2"/>
@@ -1772,7 +1731,23 @@
           <w:sz w:val="22"/>
           <w:szCs w:val="22"/>
         </w:rPr>
-        <w:t>Worked to provide solutions to various Jira tickets that were written in the form of user stories, epics and tasks.</w:t>
+        <w:t>Involved in</w:t>
+      </w:r>
+      <w:r>
+        <w:rPr>
+          <w:rFonts w:ascii="Garamond" w:hAnsi="Garamond" w:cstheme="minorHAnsi"/>
+          <w:sz w:val="22"/>
+          <w:szCs w:val="22"/>
+        </w:rPr>
+        <w:t xml:space="preserve"> </w:t>
+      </w:r>
+      <w:r>
+        <w:rPr>
+          <w:rFonts w:ascii="Garamond" w:hAnsi="Garamond" w:cstheme="minorHAnsi"/>
+          <w:sz w:val="22"/>
+          <w:szCs w:val="22"/>
+        </w:rPr>
+        <w:t>adding authentication feature to the web application using OAuth2 and Azure Identity.</w:t>
       </w:r>
     </w:p>
     <w:p>
@@ -1795,31 +1770,31 @@
           <w:sz w:val="22"/>
           <w:szCs w:val="22"/>
         </w:rPr>
-        <w:t xml:space="preserve">Designed and implemented </w:t>
-      </w:r>
-      <w:r>
-        <w:rPr>
-          <w:rFonts w:ascii="Garamond" w:hAnsi="Garamond" w:cstheme="minorHAnsi"/>
-          <w:sz w:val="22"/>
-          <w:szCs w:val="22"/>
-        </w:rPr>
-        <w:t xml:space="preserve">web api’s and </w:t>
-      </w:r>
-      <w:r>
-        <w:rPr>
-          <w:rFonts w:ascii="Garamond" w:hAnsi="Garamond" w:cstheme="minorHAnsi"/>
-          <w:sz w:val="22"/>
-          <w:szCs w:val="22"/>
-        </w:rPr>
-        <w:t>Microservices i</w:t>
-      </w:r>
-      <w:r>
-        <w:rPr>
-          <w:rFonts w:ascii="Garamond" w:hAnsi="Garamond" w:cstheme="minorHAnsi"/>
-          <w:sz w:val="22"/>
-          <w:szCs w:val="22"/>
-        </w:rPr>
-        <w:t>n C# that handles business logic.</w:t>
+        <w:t xml:space="preserve">Created </w:t>
+      </w:r>
+      <w:r>
+        <w:rPr>
+          <w:rFonts w:ascii="Garamond" w:hAnsi="Garamond" w:cstheme="minorHAnsi"/>
+          <w:sz w:val="22"/>
+          <w:szCs w:val="22"/>
+        </w:rPr>
+        <w:t>various components using React JS</w:t>
+      </w:r>
+      <w:r>
+        <w:rPr>
+          <w:rFonts w:ascii="Garamond" w:hAnsi="Garamond" w:cstheme="minorHAnsi"/>
+          <w:sz w:val="22"/>
+          <w:szCs w:val="22"/>
+        </w:rPr>
+        <w:t xml:space="preserve"> and JSX elements</w:t>
+      </w:r>
+      <w:r>
+        <w:rPr>
+          <w:rFonts w:ascii="Garamond" w:hAnsi="Garamond" w:cstheme="minorHAnsi"/>
+          <w:sz w:val="22"/>
+          <w:szCs w:val="22"/>
+        </w:rPr>
+        <w:t>.</w:t>
       </w:r>
     </w:p>
     <w:p>
@@ -1842,7 +1817,49 @@
           <w:sz w:val="22"/>
           <w:szCs w:val="22"/>
         </w:rPr>
-        <w:t>Worked to write/read data to MongoDB collections through a Windows service.</w:t>
+        <w:t>Involved in</w:t>
+      </w:r>
+      <w:r>
+        <w:rPr>
+          <w:rFonts w:ascii="Garamond" w:hAnsi="Garamond" w:cstheme="minorHAnsi"/>
+          <w:sz w:val="22"/>
+          <w:szCs w:val="22"/>
+        </w:rPr>
+        <w:t xml:space="preserve"> creating web </w:t>
+      </w:r>
+      <w:proofErr w:type="spellStart"/>
+      <w:r>
+        <w:rPr>
+          <w:rFonts w:ascii="Garamond" w:hAnsi="Garamond" w:cstheme="minorHAnsi"/>
+          <w:sz w:val="22"/>
+          <w:szCs w:val="22"/>
+        </w:rPr>
+        <w:t>api</w:t>
+      </w:r>
+      <w:proofErr w:type="spellEnd"/>
+      <w:r>
+        <w:rPr>
+          <w:rFonts w:ascii="Garamond" w:hAnsi="Garamond" w:cstheme="minorHAnsi"/>
+          <w:sz w:val="22"/>
+          <w:szCs w:val="22"/>
+        </w:rPr>
+        <w:t xml:space="preserve"> end </w:t>
+      </w:r>
+      <w:r>
+        <w:rPr>
+          <w:rFonts w:ascii="Garamond" w:hAnsi="Garamond" w:cstheme="minorHAnsi"/>
+          <w:sz w:val="22"/>
+          <w:szCs w:val="22"/>
+        </w:rPr>
+        <w:t>points</w:t>
+      </w:r>
+      <w:r>
+        <w:rPr>
+          <w:rFonts w:ascii="Garamond" w:hAnsi="Garamond" w:cstheme="minorHAnsi"/>
+          <w:sz w:val="22"/>
+          <w:szCs w:val="22"/>
+        </w:rPr>
+        <w:t>.</w:t>
       </w:r>
     </w:p>
     <w:p>
@@ -1862,61 +1879,18 @@
       <w:r>
         <w:rPr>
           <w:rFonts w:ascii="Garamond" w:hAnsi="Garamond" w:cstheme="minorHAnsi"/>
-          <w:bCs/>
-          <w:sz w:val="22"/>
-          <w:szCs w:val="22"/>
-        </w:rPr>
-        <w:t xml:space="preserve">Helped internal </w:t>
-      </w:r>
-      <w:r>
-        <w:rPr>
-          <w:rFonts w:ascii="Garamond" w:hAnsi="Garamond" w:cstheme="minorHAnsi"/>
-          <w:bCs/>
-          <w:sz w:val="22"/>
-          <w:szCs w:val="22"/>
-        </w:rPr>
-        <w:t xml:space="preserve">&amp; </w:t>
-      </w:r>
-      <w:r>
-        <w:rPr>
-          <w:rFonts w:ascii="Garamond" w:hAnsi="Garamond" w:cstheme="minorHAnsi"/>
-          <w:bCs/>
-          <w:sz w:val="22"/>
-          <w:szCs w:val="22"/>
-        </w:rPr>
-        <w:t>external partner teams by fixing bugs, p</w:t>
-      </w:r>
-      <w:r>
-        <w:rPr>
-          <w:rFonts w:ascii="Garamond" w:hAnsi="Garamond" w:cstheme="minorHAnsi"/>
-          <w:sz w:val="22"/>
-          <w:szCs w:val="22"/>
-        </w:rPr>
-        <w:t>ropos</w:t>
-      </w:r>
-      <w:r>
-        <w:rPr>
-          <w:rFonts w:ascii="Garamond" w:hAnsi="Garamond" w:cstheme="minorHAnsi"/>
-          <w:sz w:val="22"/>
-          <w:szCs w:val="22"/>
-        </w:rPr>
-        <w:t xml:space="preserve">ing </w:t>
-      </w:r>
-      <w:r>
-        <w:rPr>
-          <w:rFonts w:ascii="Garamond" w:hAnsi="Garamond" w:cstheme="minorHAnsi"/>
-          <w:sz w:val="22"/>
-          <w:szCs w:val="22"/>
-        </w:rPr>
-        <w:t xml:space="preserve">solutions for build </w:t>
-      </w:r>
-      <w:r>
-        <w:rPr>
-          <w:rFonts w:ascii="Garamond" w:hAnsi="Garamond" w:cstheme="minorHAnsi"/>
-          <w:sz w:val="22"/>
-          <w:szCs w:val="22"/>
-        </w:rPr>
-        <w:t>improvements.</w:t>
+          <w:sz w:val="22"/>
+          <w:szCs w:val="22"/>
+        </w:rPr>
+        <w:t xml:space="preserve">Partnered with multiple teams to develop better secrets management by using </w:t>
+      </w:r>
+      <w:r>
+        <w:rPr>
+          <w:rFonts w:ascii="Garamond" w:hAnsi="Garamond" w:cstheme="minorHAnsi"/>
+          <w:sz w:val="22"/>
+          <w:szCs w:val="22"/>
+        </w:rPr>
+        <w:t>DSMS and Azure Key Vault.</w:t>
       </w:r>
     </w:p>
     <w:p>
@@ -1939,7 +1913,7 @@
           <w:sz w:val="22"/>
           <w:szCs w:val="22"/>
         </w:rPr>
-        <w:t>Worked to write unit tests for controllers and repository method.</w:t>
+        <w:t>Worked with build and release pipeline to deploy the code to various environments.</w:t>
       </w:r>
     </w:p>
     <w:p>
@@ -1962,34 +1936,33 @@
           <w:sz w:val="22"/>
           <w:szCs w:val="22"/>
         </w:rPr>
-        <w:t>Worked with build and release pipeline to deploy the code to various environments.</w:t>
+        <w:t>Worked to write unit tests for controllers and repository method.</w:t>
       </w:r>
     </w:p>
     <w:p>
       <w:pPr>
         <w:pStyle w:val="Char2"/>
         <w:spacing w:after="0" w:line="276" w:lineRule="auto"/>
-        <w:ind w:left="360"/>
-        <w:rPr>
-          <w:rFonts w:ascii="Garamond" w:hAnsi="Garamond" w:cstheme="minorHAnsi"/>
-          <w:sz w:val="22"/>
-          <w:szCs w:val="22"/>
-        </w:rPr>
-      </w:pPr>
-    </w:p>
-    <w:p>
-      <w:pPr>
-        <w:pStyle w:val="NormalWeb"/>
-        <w:spacing w:before="0" w:beforeAutospacing="0" w:after="0" w:afterAutospacing="0"/>
-        <w:rPr>
-          <w:rFonts w:ascii="Garamond" w:eastAsiaTheme="minorHAnsi" w:hAnsi="Garamond" w:cstheme="minorHAnsi"/>
-          <w:sz w:val="22"/>
-          <w:szCs w:val="22"/>
-        </w:rPr>
-      </w:pPr>
-      <w:r>
-        <w:rPr>
-          <w:rFonts w:ascii="Garamond" w:eastAsiaTheme="minorHAnsi" w:hAnsi="Garamond" w:cstheme="minorHAnsi"/>
+        <w:rPr>
+          <w:rFonts w:ascii="Garamond" w:hAnsi="Garamond" w:cstheme="minorHAnsi"/>
+          <w:sz w:val="22"/>
+          <w:szCs w:val="22"/>
+        </w:rPr>
+      </w:pPr>
+    </w:p>
+    <w:p>
+      <w:pPr>
+        <w:pStyle w:val="Char2"/>
+        <w:spacing w:after="0" w:line="276" w:lineRule="auto"/>
+        <w:rPr>
+          <w:rFonts w:ascii="Garamond" w:hAnsi="Garamond" w:cstheme="minorHAnsi"/>
+          <w:sz w:val="22"/>
+          <w:szCs w:val="22"/>
+        </w:rPr>
+      </w:pPr>
+      <w:r>
+        <w:rPr>
+          <w:rFonts w:ascii="Garamond" w:hAnsi="Garamond" w:cstheme="minorHAnsi"/>
           <w:b/>
           <w:bCs/>
           <w:sz w:val="22"/>
@@ -1999,137 +1972,148 @@
       </w:r>
       <w:r>
         <w:rPr>
-          <w:rFonts w:ascii="Garamond" w:eastAsiaTheme="minorHAnsi" w:hAnsi="Garamond" w:cstheme="minorHAnsi"/>
-          <w:sz w:val="22"/>
-          <w:szCs w:val="22"/>
-        </w:rPr>
-        <w:t xml:space="preserve">: C#.net, </w:t>
-      </w:r>
-      <w:r>
-        <w:rPr>
-          <w:rFonts w:ascii="Garamond" w:eastAsiaTheme="minorHAnsi" w:hAnsi="Garamond" w:cstheme="minorHAnsi"/>
-          <w:sz w:val="22"/>
-          <w:szCs w:val="22"/>
-        </w:rPr>
-        <w:t>.Net Core</w:t>
-      </w:r>
-      <w:r>
-        <w:rPr>
-          <w:rFonts w:ascii="Garamond" w:eastAsiaTheme="minorHAnsi" w:hAnsi="Garamond" w:cstheme="minorHAnsi"/>
-          <w:sz w:val="22"/>
-          <w:szCs w:val="22"/>
-        </w:rPr>
-        <w:t>, ASP.Net MVC,</w:t>
-      </w:r>
-      <w:r>
-        <w:rPr>
-          <w:rFonts w:ascii="Garamond" w:eastAsiaTheme="minorHAnsi" w:hAnsi="Garamond" w:cstheme="minorHAnsi"/>
-          <w:sz w:val="22"/>
-          <w:szCs w:val="22"/>
-        </w:rPr>
-        <w:t xml:space="preserve"> Asp.Net Web API, Microservices, </w:t>
-      </w:r>
-      <w:r>
-        <w:rPr>
-          <w:rFonts w:ascii="Garamond" w:eastAsiaTheme="minorHAnsi" w:hAnsi="Garamond" w:cstheme="minorHAnsi"/>
-          <w:sz w:val="22"/>
-          <w:szCs w:val="22"/>
-        </w:rPr>
-        <w:t xml:space="preserve">Azure, </w:t>
-      </w:r>
-      <w:r>
-        <w:rPr>
-          <w:rFonts w:ascii="Garamond" w:eastAsiaTheme="minorHAnsi" w:hAnsi="Garamond" w:cstheme="minorHAnsi"/>
-          <w:sz w:val="22"/>
-          <w:szCs w:val="22"/>
-        </w:rPr>
-        <w:t>Mongo DB, Kibana,</w:t>
-      </w:r>
-      <w:r>
-        <w:rPr>
-          <w:rFonts w:ascii="Garamond" w:eastAsiaTheme="minorHAnsi" w:hAnsi="Garamond" w:cstheme="minorHAnsi"/>
-          <w:sz w:val="22"/>
-          <w:szCs w:val="22"/>
-        </w:rPr>
-        <w:t xml:space="preserve"> VS Code, REST</w:t>
-      </w:r>
-      <w:r>
-        <w:rPr>
-          <w:rFonts w:ascii="Garamond" w:eastAsiaTheme="minorHAnsi" w:hAnsi="Garamond" w:cstheme="minorHAnsi"/>
-          <w:sz w:val="22"/>
-          <w:szCs w:val="22"/>
-        </w:rPr>
-        <w:t>,</w:t>
-      </w:r>
-      <w:r>
-        <w:rPr>
-          <w:rFonts w:ascii="Garamond" w:eastAsiaTheme="minorHAnsi" w:hAnsi="Garamond" w:cstheme="minorHAnsi"/>
-          <w:sz w:val="22"/>
-          <w:szCs w:val="22"/>
-        </w:rPr>
-        <w:t xml:space="preserve"> JavaScript, TypeScript, </w:t>
-      </w:r>
-      <w:r>
-        <w:rPr>
-          <w:rFonts w:ascii="Garamond" w:eastAsiaTheme="minorHAnsi" w:hAnsi="Garamond" w:cstheme="minorHAnsi"/>
-          <w:sz w:val="22"/>
-          <w:szCs w:val="22"/>
-        </w:rPr>
-        <w:t xml:space="preserve">JSON, </w:t>
-      </w:r>
-      <w:r>
-        <w:rPr>
-          <w:rFonts w:ascii="Garamond" w:eastAsiaTheme="minorHAnsi" w:hAnsi="Garamond" w:cstheme="minorHAnsi"/>
-          <w:sz w:val="22"/>
-          <w:szCs w:val="22"/>
-        </w:rPr>
-        <w:t xml:space="preserve">Nunit, </w:t>
-      </w:r>
-      <w:r>
-        <w:rPr>
-          <w:rFonts w:ascii="Garamond" w:eastAsiaTheme="minorHAnsi" w:hAnsi="Garamond" w:cstheme="minorHAnsi"/>
-          <w:sz w:val="22"/>
-          <w:szCs w:val="22"/>
-        </w:rPr>
-        <w:t>Git, SQL Server</w:t>
-      </w:r>
-      <w:r>
-        <w:rPr>
-          <w:rFonts w:ascii="Garamond" w:eastAsiaTheme="minorHAnsi" w:hAnsi="Garamond" w:cstheme="minorHAnsi"/>
-          <w:sz w:val="22"/>
-          <w:szCs w:val="22"/>
-        </w:rPr>
-        <w:t>,</w:t>
-      </w:r>
-      <w:r>
-        <w:rPr>
-          <w:rFonts w:ascii="Garamond" w:eastAsiaTheme="minorHAnsi" w:hAnsi="Garamond" w:cstheme="minorHAnsi"/>
-          <w:sz w:val="22"/>
-          <w:szCs w:val="22"/>
-        </w:rPr>
-        <w:t xml:space="preserve"> Postman,</w:t>
-      </w:r>
-      <w:r>
-        <w:rPr>
-          <w:rFonts w:ascii="Garamond" w:eastAsiaTheme="minorHAnsi" w:hAnsi="Garamond" w:cstheme="minorHAnsi"/>
-          <w:sz w:val="22"/>
-          <w:szCs w:val="22"/>
-        </w:rPr>
-        <w:t xml:space="preserve"> Azure DevOps.</w:t>
+          <w:rFonts w:ascii="Garamond" w:hAnsi="Garamond" w:cstheme="minorHAnsi"/>
+          <w:sz w:val="22"/>
+          <w:szCs w:val="22"/>
+        </w:rPr>
+        <w:t xml:space="preserve">: </w:t>
+      </w:r>
+      <w:r>
+        <w:rPr>
+          <w:rFonts w:ascii="Garamond" w:hAnsi="Garamond" w:cstheme="minorHAnsi"/>
+          <w:sz w:val="22"/>
+          <w:szCs w:val="22"/>
+        </w:rPr>
+        <w:t xml:space="preserve">HTML, React JS, </w:t>
+      </w:r>
+      <w:r>
+        <w:rPr>
+          <w:rFonts w:ascii="Garamond" w:hAnsi="Garamond" w:cstheme="minorHAnsi"/>
+          <w:sz w:val="22"/>
+          <w:szCs w:val="22"/>
+        </w:rPr>
+        <w:t xml:space="preserve">.Net </w:t>
+      </w:r>
+      <w:r>
+        <w:rPr>
+          <w:rFonts w:ascii="Garamond" w:hAnsi="Garamond" w:cstheme="minorHAnsi"/>
+          <w:sz w:val="22"/>
+          <w:szCs w:val="22"/>
+        </w:rPr>
+        <w:t>Core</w:t>
+      </w:r>
+      <w:r>
+        <w:rPr>
+          <w:rFonts w:ascii="Garamond" w:hAnsi="Garamond" w:cstheme="minorHAnsi"/>
+          <w:sz w:val="22"/>
+          <w:szCs w:val="22"/>
+        </w:rPr>
+        <w:t xml:space="preserve">, C#.net, Microsoft Azure, </w:t>
+      </w:r>
+      <w:r>
+        <w:rPr>
+          <w:rFonts w:ascii="Garamond" w:hAnsi="Garamond" w:cstheme="minorHAnsi"/>
+          <w:sz w:val="22"/>
+          <w:szCs w:val="22"/>
+        </w:rPr>
+        <w:t xml:space="preserve">Entity Framework, JSON, </w:t>
+      </w:r>
+      <w:r>
+        <w:rPr>
+          <w:rFonts w:ascii="Garamond" w:hAnsi="Garamond" w:cstheme="minorHAnsi"/>
+          <w:sz w:val="22"/>
+          <w:szCs w:val="22"/>
+        </w:rPr>
+        <w:t>ASP.Net MVC, SQL Server 201</w:t>
+      </w:r>
+      <w:r>
+        <w:rPr>
+          <w:rFonts w:ascii="Garamond" w:hAnsi="Garamond" w:cstheme="minorHAnsi"/>
+          <w:sz w:val="22"/>
+          <w:szCs w:val="22"/>
+        </w:rPr>
+        <w:t>9</w:t>
+      </w:r>
+      <w:r>
+        <w:rPr>
+          <w:rFonts w:ascii="Garamond" w:hAnsi="Garamond" w:cstheme="minorHAnsi"/>
+          <w:sz w:val="22"/>
+          <w:szCs w:val="22"/>
+        </w:rPr>
+        <w:t>, Azure Data Explorer, .Net Core,</w:t>
+      </w:r>
+      <w:r>
+        <w:rPr>
+          <w:rFonts w:ascii="Garamond" w:hAnsi="Garamond" w:cstheme="minorHAnsi"/>
+          <w:sz w:val="22"/>
+          <w:szCs w:val="22"/>
+        </w:rPr>
+        <w:t xml:space="preserve"> </w:t>
+      </w:r>
+      <w:proofErr w:type="spellStart"/>
+      <w:r>
+        <w:rPr>
+          <w:rFonts w:ascii="Garamond" w:hAnsi="Garamond" w:cstheme="minorHAnsi"/>
+          <w:sz w:val="22"/>
+          <w:szCs w:val="22"/>
+        </w:rPr>
+        <w:t>Xunit</w:t>
+      </w:r>
+      <w:proofErr w:type="spellEnd"/>
+      <w:r>
+        <w:rPr>
+          <w:rFonts w:ascii="Garamond" w:hAnsi="Garamond" w:cstheme="minorHAnsi"/>
+          <w:sz w:val="22"/>
+          <w:szCs w:val="22"/>
+        </w:rPr>
+        <w:t xml:space="preserve">, </w:t>
+      </w:r>
+      <w:r>
+        <w:rPr>
+          <w:rFonts w:ascii="Garamond" w:hAnsi="Garamond" w:cstheme="minorHAnsi"/>
+          <w:sz w:val="22"/>
+          <w:szCs w:val="22"/>
+        </w:rPr>
+        <w:t>Postman,</w:t>
+      </w:r>
+      <w:r>
+        <w:rPr>
+          <w:rFonts w:ascii="Garamond" w:hAnsi="Garamond" w:cstheme="minorHAnsi"/>
+          <w:sz w:val="22"/>
+          <w:szCs w:val="22"/>
+        </w:rPr>
+        <w:t xml:space="preserve"> JavaScript, Git, PowerShell, Azure DevOps, Typescript</w:t>
+      </w:r>
+      <w:r>
+        <w:rPr>
+          <w:rFonts w:ascii="Garamond" w:hAnsi="Garamond" w:cstheme="minorHAnsi"/>
+          <w:sz w:val="22"/>
+          <w:szCs w:val="22"/>
+        </w:rPr>
+        <w:t>, IIS</w:t>
       </w:r>
     </w:p>
     <w:p>
       <w:pPr>
         <w:pStyle w:val="Char2"/>
         <w:spacing w:after="0" w:line="276" w:lineRule="auto"/>
-        <w:ind w:left="360"/>
-        <w:rPr>
-          <w:rFonts w:ascii="Garamond" w:hAnsi="Garamond" w:cstheme="minorHAnsi"/>
-          <w:sz w:val="22"/>
-          <w:szCs w:val="22"/>
-        </w:rPr>
-      </w:pPr>
-      <w:bookmarkStart w:id="0" w:name="_Hlk54141905"/>
+        <w:rPr>
+          <w:rFonts w:ascii="Garamond" w:hAnsi="Garamond" w:cstheme="minorHAnsi"/>
+          <w:sz w:val="22"/>
+          <w:szCs w:val="22"/>
+        </w:rPr>
+      </w:pPr>
+    </w:p>
+    <w:p>
+      <w:pPr>
+        <w:pStyle w:val="Char2"/>
+        <w:spacing w:after="0" w:line="276" w:lineRule="auto"/>
+        <w:rPr>
+          <w:rFonts w:ascii="Garamond" w:hAnsi="Garamond" w:cstheme="minorHAnsi"/>
+          <w:sz w:val="22"/>
+          <w:szCs w:val="22"/>
+        </w:rPr>
+      </w:pPr>
     </w:p>
     <w:tbl>
       <w:tblPr>
@@ -2139,7 +2123,583 @@
           <w:insideH w:val="none" w:sz="0" w:space="0" w:color="auto"/>
           <w:insideV w:val="none" w:sz="0" w:space="0" w:color="auto"/>
         </w:tblBorders>
-        <w:tblLook w:val="04A0"/>
+        <w:tblLook w:val="04A0" w:firstRow="1" w:lastRow="0" w:firstColumn="1" w:lastColumn="0" w:noHBand="0" w:noVBand="1"/>
+      </w:tblPr>
+      <w:tblGrid>
+        <w:gridCol w:w="6210"/>
+        <w:gridCol w:w="3860"/>
+      </w:tblGrid>
+      <w:tr>
+        <w:tc>
+          <w:tcPr>
+            <w:tcW w:w="6210" w:type="dxa"/>
+          </w:tcPr>
+          <w:p>
+            <w:pPr>
+              <w:spacing w:line="360" w:lineRule="auto"/>
+              <w:rPr>
+                <w:rFonts w:ascii="Garamond" w:hAnsi="Garamond" w:cstheme="minorHAnsi"/>
+                <w:b/>
+                <w:bCs/>
+              </w:rPr>
+            </w:pPr>
+            <w:r>
+              <w:rPr>
+                <w:rFonts w:ascii="Garamond" w:hAnsi="Garamond" w:cstheme="minorHAnsi"/>
+                <w:b/>
+                <w:bCs/>
+              </w:rPr>
+              <w:t xml:space="preserve">Project: </w:t>
+            </w:r>
+            <w:r>
+              <w:rPr>
+                <w:rFonts w:ascii="Garamond" w:hAnsi="Garamond" w:cstheme="minorHAnsi"/>
+              </w:rPr>
+              <w:t>Subscriber Management</w:t>
+            </w:r>
+          </w:p>
+        </w:tc>
+        <w:tc>
+          <w:tcPr>
+            <w:tcW w:w="3860" w:type="dxa"/>
+          </w:tcPr>
+          <w:p>
+            <w:pPr>
+              <w:spacing w:line="360" w:lineRule="auto"/>
+              <w:rPr>
+                <w:rFonts w:ascii="Garamond" w:hAnsi="Garamond" w:cstheme="minorHAnsi"/>
+                <w:b/>
+                <w:bCs/>
+              </w:rPr>
+            </w:pPr>
+            <w:r>
+              <w:rPr>
+                <w:rFonts w:ascii="Garamond" w:hAnsi="Garamond" w:cstheme="minorHAnsi"/>
+                <w:b/>
+                <w:bCs/>
+              </w:rPr>
+              <w:t xml:space="preserve">Role: </w:t>
+            </w:r>
+            <w:r>
+              <w:rPr>
+                <w:rFonts w:ascii="Garamond" w:hAnsi="Garamond" w:cstheme="minorHAnsi"/>
+              </w:rPr>
+              <w:t>Sr .Net Developer</w:t>
+            </w:r>
+            <w:r>
+              <w:rPr>
+                <w:rFonts w:ascii="Garamond" w:hAnsi="Garamond" w:cstheme="minorHAnsi"/>
+              </w:rPr>
+              <w:t xml:space="preserve"> (Contract)</w:t>
+            </w:r>
+          </w:p>
+        </w:tc>
+      </w:tr>
+      <w:tr>
+        <w:tc>
+          <w:tcPr>
+            <w:tcW w:w="6210" w:type="dxa"/>
+          </w:tcPr>
+          <w:p>
+            <w:pPr>
+              <w:spacing w:line="360" w:lineRule="auto"/>
+              <w:rPr>
+                <w:rFonts w:ascii="Garamond" w:hAnsi="Garamond" w:cstheme="minorHAnsi"/>
+                <w:b/>
+                <w:bCs/>
+              </w:rPr>
+            </w:pPr>
+            <w:r>
+              <w:rPr>
+                <w:rFonts w:ascii="Garamond" w:hAnsi="Garamond" w:cstheme="minorHAnsi"/>
+                <w:b/>
+                <w:bCs/>
+              </w:rPr>
+              <w:t xml:space="preserve">Client: </w:t>
+            </w:r>
+            <w:r>
+              <w:rPr>
+                <w:rFonts w:ascii="Garamond" w:hAnsi="Garamond" w:cstheme="minorHAnsi"/>
+              </w:rPr>
+              <w:t>Frontier Communications</w:t>
+            </w:r>
+          </w:p>
+        </w:tc>
+        <w:tc>
+          <w:tcPr>
+            <w:tcW w:w="3860" w:type="dxa"/>
+          </w:tcPr>
+          <w:p>
+            <w:pPr>
+              <w:spacing w:line="360" w:lineRule="auto"/>
+              <w:rPr>
+                <w:rFonts w:ascii="Garamond" w:hAnsi="Garamond" w:cstheme="minorHAnsi"/>
+                <w:b/>
+                <w:bCs/>
+              </w:rPr>
+            </w:pPr>
+            <w:r>
+              <w:rPr>
+                <w:rFonts w:ascii="Garamond" w:hAnsi="Garamond" w:cstheme="minorHAnsi"/>
+                <w:b/>
+                <w:bCs/>
+              </w:rPr>
+              <w:t xml:space="preserve">Duration: </w:t>
+            </w:r>
+            <w:r>
+              <w:rPr>
+                <w:rFonts w:ascii="Garamond" w:hAnsi="Garamond" w:cstheme="minorHAnsi"/>
+              </w:rPr>
+              <w:t>Mar’20</w:t>
+            </w:r>
+            <w:r>
+              <w:rPr>
+                <w:rFonts w:ascii="Garamond" w:hAnsi="Garamond" w:cstheme="minorHAnsi"/>
+              </w:rPr>
+              <w:t xml:space="preserve"> to </w:t>
+            </w:r>
+            <w:r>
+              <w:rPr>
+                <w:rFonts w:ascii="Garamond" w:hAnsi="Garamond" w:cstheme="minorHAnsi"/>
+              </w:rPr>
+              <w:t>Mar’22</w:t>
+            </w:r>
+          </w:p>
+        </w:tc>
+      </w:tr>
+    </w:tbl>
+    <w:p>
+      <w:pPr>
+        <w:pStyle w:val="Char2"/>
+        <w:numPr>
+          <w:ilvl w:val="0"/>
+          <w:numId w:val="3"/>
+        </w:numPr>
+        <w:spacing w:after="0" w:line="276" w:lineRule="auto"/>
+        <w:rPr>
+          <w:rFonts w:ascii="Garamond" w:hAnsi="Garamond" w:cstheme="minorHAnsi"/>
+          <w:sz w:val="22"/>
+          <w:szCs w:val="22"/>
+        </w:rPr>
+      </w:pPr>
+      <w:r>
+        <w:rPr>
+          <w:rFonts w:ascii="Garamond" w:hAnsi="Garamond" w:cstheme="minorHAnsi"/>
+          <w:sz w:val="22"/>
+          <w:szCs w:val="22"/>
+        </w:rPr>
+        <w:t xml:space="preserve">Worked to provide solutions to various Jira tickets that were written in the form of user stories, </w:t>
+      </w:r>
+      <w:r>
+        <w:rPr>
+          <w:rFonts w:ascii="Garamond" w:hAnsi="Garamond" w:cstheme="minorHAnsi"/>
+          <w:sz w:val="22"/>
+          <w:szCs w:val="22"/>
+        </w:rPr>
+        <w:t>epics,</w:t>
+      </w:r>
+      <w:r>
+        <w:rPr>
+          <w:rFonts w:ascii="Garamond" w:hAnsi="Garamond" w:cstheme="minorHAnsi"/>
+          <w:sz w:val="22"/>
+          <w:szCs w:val="22"/>
+        </w:rPr>
+        <w:t xml:space="preserve"> and tasks.</w:t>
+      </w:r>
+    </w:p>
+    <w:p>
+      <w:pPr>
+        <w:pStyle w:val="Char2"/>
+        <w:numPr>
+          <w:ilvl w:val="0"/>
+          <w:numId w:val="3"/>
+        </w:numPr>
+        <w:spacing w:after="0" w:line="276" w:lineRule="auto"/>
+        <w:rPr>
+          <w:rFonts w:ascii="Garamond" w:hAnsi="Garamond" w:cstheme="minorHAnsi"/>
+          <w:sz w:val="22"/>
+          <w:szCs w:val="22"/>
+        </w:rPr>
+      </w:pPr>
+      <w:r>
+        <w:rPr>
+          <w:rFonts w:ascii="Garamond" w:hAnsi="Garamond" w:cstheme="minorHAnsi"/>
+          <w:sz w:val="22"/>
+          <w:szCs w:val="22"/>
+        </w:rPr>
+        <w:t xml:space="preserve">Designed and implemented </w:t>
+      </w:r>
+      <w:r>
+        <w:rPr>
+          <w:rFonts w:ascii="Garamond" w:hAnsi="Garamond" w:cstheme="minorHAnsi"/>
+          <w:sz w:val="22"/>
+          <w:szCs w:val="22"/>
+        </w:rPr>
+        <w:t xml:space="preserve">web </w:t>
+      </w:r>
+      <w:proofErr w:type="spellStart"/>
+      <w:r>
+        <w:rPr>
+          <w:rFonts w:ascii="Garamond" w:hAnsi="Garamond" w:cstheme="minorHAnsi"/>
+          <w:sz w:val="22"/>
+          <w:szCs w:val="22"/>
+        </w:rPr>
+        <w:t>api’s</w:t>
+      </w:r>
+      <w:proofErr w:type="spellEnd"/>
+      <w:r>
+        <w:rPr>
+          <w:rFonts w:ascii="Garamond" w:hAnsi="Garamond" w:cstheme="minorHAnsi"/>
+          <w:sz w:val="22"/>
+          <w:szCs w:val="22"/>
+        </w:rPr>
+        <w:t xml:space="preserve"> and </w:t>
+      </w:r>
+      <w:r>
+        <w:rPr>
+          <w:rFonts w:ascii="Garamond" w:hAnsi="Garamond" w:cstheme="minorHAnsi"/>
+          <w:sz w:val="22"/>
+          <w:szCs w:val="22"/>
+        </w:rPr>
+        <w:t>Microservices i</w:t>
+      </w:r>
+      <w:r>
+        <w:rPr>
+          <w:rFonts w:ascii="Garamond" w:hAnsi="Garamond" w:cstheme="minorHAnsi"/>
+          <w:sz w:val="22"/>
+          <w:szCs w:val="22"/>
+        </w:rPr>
+        <w:t>n C# that handles business logic.</w:t>
+      </w:r>
+    </w:p>
+    <w:p>
+      <w:pPr>
+        <w:pStyle w:val="Char2"/>
+        <w:numPr>
+          <w:ilvl w:val="0"/>
+          <w:numId w:val="3"/>
+        </w:numPr>
+        <w:spacing w:after="0" w:line="276" w:lineRule="auto"/>
+        <w:rPr>
+          <w:rFonts w:ascii="Garamond" w:hAnsi="Garamond" w:cstheme="minorHAnsi"/>
+          <w:sz w:val="22"/>
+          <w:szCs w:val="22"/>
+        </w:rPr>
+      </w:pPr>
+      <w:r>
+        <w:rPr>
+          <w:rFonts w:ascii="Garamond" w:hAnsi="Garamond" w:cstheme="minorHAnsi"/>
+          <w:sz w:val="22"/>
+          <w:szCs w:val="22"/>
+        </w:rPr>
+        <w:t>Worked to write/read data to MongoDB collections through a Windows service.</w:t>
+      </w:r>
+    </w:p>
+    <w:p>
+      <w:pPr>
+        <w:pStyle w:val="Char2"/>
+        <w:numPr>
+          <w:ilvl w:val="0"/>
+          <w:numId w:val="3"/>
+        </w:numPr>
+        <w:spacing w:after="0" w:line="276" w:lineRule="auto"/>
+        <w:rPr>
+          <w:rFonts w:ascii="Garamond" w:hAnsi="Garamond" w:cstheme="minorHAnsi"/>
+          <w:sz w:val="22"/>
+          <w:szCs w:val="22"/>
+        </w:rPr>
+      </w:pPr>
+      <w:r>
+        <w:rPr>
+          <w:rFonts w:ascii="Garamond" w:hAnsi="Garamond" w:cstheme="minorHAnsi"/>
+          <w:bCs/>
+          <w:sz w:val="22"/>
+          <w:szCs w:val="22"/>
+        </w:rPr>
+        <w:t xml:space="preserve">Helped internal </w:t>
+      </w:r>
+      <w:r>
+        <w:rPr>
+          <w:rFonts w:ascii="Garamond" w:hAnsi="Garamond" w:cstheme="minorHAnsi"/>
+          <w:bCs/>
+          <w:sz w:val="22"/>
+          <w:szCs w:val="22"/>
+        </w:rPr>
+        <w:t xml:space="preserve">&amp; </w:t>
+      </w:r>
+      <w:r>
+        <w:rPr>
+          <w:rFonts w:ascii="Garamond" w:hAnsi="Garamond" w:cstheme="minorHAnsi"/>
+          <w:bCs/>
+          <w:sz w:val="22"/>
+          <w:szCs w:val="22"/>
+        </w:rPr>
+        <w:t>external partner teams by fixing bugs, p</w:t>
+      </w:r>
+      <w:r>
+        <w:rPr>
+          <w:rFonts w:ascii="Garamond" w:hAnsi="Garamond" w:cstheme="minorHAnsi"/>
+          <w:sz w:val="22"/>
+          <w:szCs w:val="22"/>
+        </w:rPr>
+        <w:t>ropos</w:t>
+      </w:r>
+      <w:r>
+        <w:rPr>
+          <w:rFonts w:ascii="Garamond" w:hAnsi="Garamond" w:cstheme="minorHAnsi"/>
+          <w:sz w:val="22"/>
+          <w:szCs w:val="22"/>
+        </w:rPr>
+        <w:t xml:space="preserve">ing </w:t>
+      </w:r>
+      <w:r>
+        <w:rPr>
+          <w:rFonts w:ascii="Garamond" w:hAnsi="Garamond" w:cstheme="minorHAnsi"/>
+          <w:sz w:val="22"/>
+          <w:szCs w:val="22"/>
+        </w:rPr>
+        <w:t xml:space="preserve">solutions for build </w:t>
+      </w:r>
+      <w:r>
+        <w:rPr>
+          <w:rFonts w:ascii="Garamond" w:hAnsi="Garamond" w:cstheme="minorHAnsi"/>
+          <w:sz w:val="22"/>
+          <w:szCs w:val="22"/>
+        </w:rPr>
+        <w:t>improvements.</w:t>
+      </w:r>
+    </w:p>
+    <w:p>
+      <w:pPr>
+        <w:pStyle w:val="Char2"/>
+        <w:numPr>
+          <w:ilvl w:val="0"/>
+          <w:numId w:val="3"/>
+        </w:numPr>
+        <w:spacing w:after="0" w:line="276" w:lineRule="auto"/>
+        <w:rPr>
+          <w:rFonts w:ascii="Garamond" w:hAnsi="Garamond" w:cstheme="minorHAnsi"/>
+          <w:sz w:val="22"/>
+          <w:szCs w:val="22"/>
+        </w:rPr>
+      </w:pPr>
+      <w:r>
+        <w:rPr>
+          <w:rFonts w:ascii="Garamond" w:hAnsi="Garamond" w:cstheme="minorHAnsi"/>
+          <w:sz w:val="22"/>
+          <w:szCs w:val="22"/>
+        </w:rPr>
+        <w:t>Worked to write unit tests for controllers and repository method.</w:t>
+      </w:r>
+    </w:p>
+    <w:p>
+      <w:pPr>
+        <w:pStyle w:val="Char2"/>
+        <w:numPr>
+          <w:ilvl w:val="0"/>
+          <w:numId w:val="3"/>
+        </w:numPr>
+        <w:spacing w:after="0" w:line="276" w:lineRule="auto"/>
+        <w:rPr>
+          <w:rFonts w:ascii="Garamond" w:hAnsi="Garamond" w:cstheme="minorHAnsi"/>
+          <w:sz w:val="22"/>
+          <w:szCs w:val="22"/>
+        </w:rPr>
+      </w:pPr>
+      <w:r>
+        <w:rPr>
+          <w:rFonts w:ascii="Garamond" w:hAnsi="Garamond" w:cstheme="minorHAnsi"/>
+          <w:sz w:val="22"/>
+          <w:szCs w:val="22"/>
+        </w:rPr>
+        <w:t>Worked with build and release pipeline to deploy the code to various environments.</w:t>
+      </w:r>
+    </w:p>
+    <w:p>
+      <w:pPr>
+        <w:pStyle w:val="Char2"/>
+        <w:spacing w:after="0" w:line="276" w:lineRule="auto"/>
+        <w:ind w:left="360"/>
+        <w:rPr>
+          <w:rFonts w:ascii="Garamond" w:hAnsi="Garamond" w:cstheme="minorHAnsi"/>
+          <w:sz w:val="22"/>
+          <w:szCs w:val="22"/>
+        </w:rPr>
+      </w:pPr>
+    </w:p>
+    <w:p>
+      <w:pPr>
+        <w:pStyle w:val="NormalWeb"/>
+        <w:spacing w:before="0" w:beforeAutospacing="0" w:after="0" w:afterAutospacing="0"/>
+        <w:rPr>
+          <w:rFonts w:ascii="Garamond" w:eastAsiaTheme="minorHAnsi" w:hAnsi="Garamond" w:cstheme="minorHAnsi"/>
+          <w:sz w:val="22"/>
+          <w:szCs w:val="22"/>
+        </w:rPr>
+      </w:pPr>
+      <w:r>
+        <w:rPr>
+          <w:rFonts w:ascii="Garamond" w:eastAsiaTheme="minorHAnsi" w:hAnsi="Garamond" w:cstheme="minorHAnsi"/>
+          <w:b/>
+          <w:bCs/>
+          <w:sz w:val="22"/>
+          <w:szCs w:val="22"/>
+        </w:rPr>
+        <w:t>Technologies</w:t>
+      </w:r>
+      <w:r>
+        <w:rPr>
+          <w:rFonts w:ascii="Garamond" w:eastAsiaTheme="minorHAnsi" w:hAnsi="Garamond" w:cstheme="minorHAnsi"/>
+          <w:sz w:val="22"/>
+          <w:szCs w:val="22"/>
+        </w:rPr>
+        <w:t xml:space="preserve">: C#.net, </w:t>
+      </w:r>
+      <w:r>
+        <w:rPr>
+          <w:rFonts w:ascii="Garamond" w:eastAsiaTheme="minorHAnsi" w:hAnsi="Garamond" w:cstheme="minorHAnsi"/>
+          <w:sz w:val="22"/>
+          <w:szCs w:val="22"/>
+        </w:rPr>
+        <w:t>.Net Core</w:t>
+      </w:r>
+      <w:r>
+        <w:rPr>
+          <w:rFonts w:ascii="Garamond" w:eastAsiaTheme="minorHAnsi" w:hAnsi="Garamond" w:cstheme="minorHAnsi"/>
+          <w:sz w:val="22"/>
+          <w:szCs w:val="22"/>
+        </w:rPr>
+        <w:t>, ASP.Net MVC,</w:t>
+      </w:r>
+      <w:r>
+        <w:rPr>
+          <w:rFonts w:ascii="Garamond" w:eastAsiaTheme="minorHAnsi" w:hAnsi="Garamond" w:cstheme="minorHAnsi"/>
+          <w:sz w:val="22"/>
+          <w:szCs w:val="22"/>
+        </w:rPr>
+        <w:t xml:space="preserve"> Asp.Net Web API, Microservices, </w:t>
+      </w:r>
+      <w:r>
+        <w:rPr>
+          <w:rFonts w:ascii="Garamond" w:eastAsiaTheme="minorHAnsi" w:hAnsi="Garamond" w:cstheme="minorHAnsi"/>
+          <w:sz w:val="22"/>
+          <w:szCs w:val="22"/>
+        </w:rPr>
+        <w:t xml:space="preserve">Azure, </w:t>
+      </w:r>
+      <w:r>
+        <w:rPr>
+          <w:rFonts w:ascii="Garamond" w:eastAsiaTheme="minorHAnsi" w:hAnsi="Garamond" w:cstheme="minorHAnsi"/>
+          <w:sz w:val="22"/>
+          <w:szCs w:val="22"/>
+        </w:rPr>
+        <w:t>Mongo DB, Kibana,</w:t>
+      </w:r>
+      <w:r>
+        <w:rPr>
+          <w:rFonts w:ascii="Garamond" w:eastAsiaTheme="minorHAnsi" w:hAnsi="Garamond" w:cstheme="minorHAnsi"/>
+          <w:sz w:val="22"/>
+          <w:szCs w:val="22"/>
+        </w:rPr>
+        <w:t xml:space="preserve"> VS Code, REST</w:t>
+      </w:r>
+      <w:r>
+        <w:rPr>
+          <w:rFonts w:ascii="Garamond" w:eastAsiaTheme="minorHAnsi" w:hAnsi="Garamond" w:cstheme="minorHAnsi"/>
+          <w:sz w:val="22"/>
+          <w:szCs w:val="22"/>
+        </w:rPr>
+        <w:t>,</w:t>
+      </w:r>
+      <w:r>
+        <w:rPr>
+          <w:rFonts w:ascii="Garamond" w:eastAsiaTheme="minorHAnsi" w:hAnsi="Garamond" w:cstheme="minorHAnsi"/>
+          <w:sz w:val="22"/>
+          <w:szCs w:val="22"/>
+        </w:rPr>
+        <w:t xml:space="preserve"> JavaScript, TypeScript, </w:t>
+      </w:r>
+      <w:r>
+        <w:rPr>
+          <w:rFonts w:ascii="Garamond" w:eastAsiaTheme="minorHAnsi" w:hAnsi="Garamond" w:cstheme="minorHAnsi"/>
+          <w:sz w:val="22"/>
+          <w:szCs w:val="22"/>
+        </w:rPr>
+        <w:t xml:space="preserve">JSON, </w:t>
+      </w:r>
+      <w:proofErr w:type="spellStart"/>
+      <w:r>
+        <w:rPr>
+          <w:rFonts w:ascii="Garamond" w:eastAsiaTheme="minorHAnsi" w:hAnsi="Garamond" w:cstheme="minorHAnsi"/>
+          <w:sz w:val="22"/>
+          <w:szCs w:val="22"/>
+        </w:rPr>
+        <w:t>Nunit</w:t>
+      </w:r>
+      <w:proofErr w:type="spellEnd"/>
+      <w:r>
+        <w:rPr>
+          <w:rFonts w:ascii="Garamond" w:eastAsiaTheme="minorHAnsi" w:hAnsi="Garamond" w:cstheme="minorHAnsi"/>
+          <w:sz w:val="22"/>
+          <w:szCs w:val="22"/>
+        </w:rPr>
+        <w:t xml:space="preserve">, </w:t>
+      </w:r>
+      <w:r>
+        <w:rPr>
+          <w:rFonts w:ascii="Garamond" w:eastAsiaTheme="minorHAnsi" w:hAnsi="Garamond" w:cstheme="minorHAnsi"/>
+          <w:sz w:val="22"/>
+          <w:szCs w:val="22"/>
+        </w:rPr>
+        <w:t>Git, SQL Server</w:t>
+      </w:r>
+      <w:r>
+        <w:rPr>
+          <w:rFonts w:ascii="Garamond" w:eastAsiaTheme="minorHAnsi" w:hAnsi="Garamond" w:cstheme="minorHAnsi"/>
+          <w:sz w:val="22"/>
+          <w:szCs w:val="22"/>
+        </w:rPr>
+        <w:t>,</w:t>
+      </w:r>
+      <w:r>
+        <w:rPr>
+          <w:rFonts w:ascii="Garamond" w:eastAsiaTheme="minorHAnsi" w:hAnsi="Garamond" w:cstheme="minorHAnsi"/>
+          <w:sz w:val="22"/>
+          <w:szCs w:val="22"/>
+        </w:rPr>
+        <w:t xml:space="preserve"> Postman,</w:t>
+      </w:r>
+      <w:r>
+        <w:rPr>
+          <w:rFonts w:ascii="Garamond" w:eastAsiaTheme="minorHAnsi" w:hAnsi="Garamond" w:cstheme="minorHAnsi"/>
+          <w:sz w:val="22"/>
+          <w:szCs w:val="22"/>
+        </w:rPr>
+        <w:t xml:space="preserve"> Azure DevOps.</w:t>
+      </w:r>
+    </w:p>
+    <w:p>
+      <w:pPr>
+        <w:pStyle w:val="Char2"/>
+        <w:spacing w:after="0" w:line="276" w:lineRule="auto"/>
+        <w:ind w:left="360"/>
+        <w:rPr>
+          <w:rFonts w:ascii="Garamond" w:hAnsi="Garamond" w:cstheme="minorHAnsi"/>
+          <w:sz w:val="22"/>
+          <w:szCs w:val="22"/>
+        </w:rPr>
+      </w:pPr>
+      <w:bookmarkStart w:id="0" w:name="_Hlk54141905"/>
+    </w:p>
+    <w:tbl>
+      <w:tblPr>
+        <w:tblStyle w:val="TableGrid"/>
+        <w:tblW w:w="0" w:type="auto"/>
+        <w:tblBorders>
+          <w:insideH w:val="none" w:sz="0" w:space="0" w:color="auto"/>
+          <w:insideV w:val="none" w:sz="0" w:space="0" w:color="auto"/>
+        </w:tblBorders>
+        <w:tblLook w:val="04A0" w:firstRow="1" w:lastRow="0" w:firstColumn="1" w:lastColumn="0" w:noHBand="0" w:noVBand="1"/>
       </w:tblPr>
       <w:tblGrid>
         <w:gridCol w:w="6210"/>
@@ -2649,7 +3209,7 @@
           <w:insideH w:val="none" w:sz="0" w:space="0" w:color="auto"/>
           <w:insideV w:val="none" w:sz="0" w:space="0" w:color="auto"/>
         </w:tblBorders>
-        <w:tblLook w:val="04A0"/>
+        <w:tblLook w:val="04A0" w:firstRow="1" w:lastRow="0" w:firstColumn="1" w:lastColumn="0" w:noHBand="0" w:noVBand="1"/>
       </w:tblPr>
       <w:tblGrid>
         <w:gridCol w:w="6210"/>
@@ -2852,6 +3412,7 @@
           <w:sz w:val="22"/>
           <w:szCs w:val="22"/>
         </w:rPr>
+        <w:lastRenderedPageBreak/>
         <w:t xml:space="preserve">Designed and implemented </w:t>
       </w:r>
       <w:r>
@@ -2862,6 +3423,7 @@
         </w:rPr>
         <w:t xml:space="preserve">web </w:t>
       </w:r>
+      <w:proofErr w:type="spellStart"/>
       <w:r>
         <w:rPr>
           <w:rFonts w:ascii="Garamond" w:hAnsi="Garamond" w:cstheme="minorHAnsi"/>
@@ -2870,6 +3432,7 @@
         </w:rPr>
         <w:t>api’s</w:t>
       </w:r>
+      <w:proofErr w:type="spellEnd"/>
       <w:r>
         <w:rPr>
           <w:rFonts w:ascii="Garamond" w:hAnsi="Garamond" w:cstheme="minorHAnsi"/>
@@ -3114,7 +3677,21 @@
         <w:rPr>
           <w:rFonts w:ascii="Garamond" w:hAnsi="Garamond" w:cstheme="minorHAnsi"/>
         </w:rPr>
-        <w:t xml:space="preserve"> Nunit,</w:t>
+        <w:t xml:space="preserve"> </w:t>
+      </w:r>
+      <w:proofErr w:type="spellStart"/>
+      <w:r>
+        <w:rPr>
+          <w:rFonts w:ascii="Garamond" w:hAnsi="Garamond" w:cstheme="minorHAnsi"/>
+        </w:rPr>
+        <w:t>Nunit</w:t>
+      </w:r>
+      <w:proofErr w:type="spellEnd"/>
+      <w:r>
+        <w:rPr>
+          <w:rFonts w:ascii="Garamond" w:hAnsi="Garamond" w:cstheme="minorHAnsi"/>
+        </w:rPr>
+        <w:t>,</w:t>
       </w:r>
       <w:r>
         <w:rPr>
@@ -3208,7 +3785,7 @@
           <w:insideH w:val="none" w:sz="0" w:space="0" w:color="auto"/>
           <w:insideV w:val="none" w:sz="0" w:space="0" w:color="auto"/>
         </w:tblBorders>
-        <w:tblLook w:val="04A0"/>
+        <w:tblLook w:val="04A0" w:firstRow="1" w:lastRow="0" w:firstColumn="1" w:lastColumn="0" w:noHBand="0" w:noVBand="1"/>
       </w:tblPr>
       <w:tblGrid>
         <w:gridCol w:w="6210"/>
@@ -3306,7 +3883,6 @@
                 <w:b/>
                 <w:bCs/>
               </w:rPr>
-              <w:lastRenderedPageBreak/>
               <w:t xml:space="preserve">Client: </w:t>
             </w:r>
             <w:r>
@@ -3425,7 +4001,25 @@
           <w:sz w:val="22"/>
           <w:szCs w:val="22"/>
         </w:rPr>
-        <w:t>web api’s using .Net Core and</w:t>
+        <w:t xml:space="preserve">web </w:t>
+      </w:r>
+      <w:proofErr w:type="spellStart"/>
+      <w:r>
+        <w:rPr>
+          <w:rFonts w:ascii="Garamond" w:hAnsi="Garamond" w:cstheme="minorHAnsi"/>
+          <w:sz w:val="22"/>
+          <w:szCs w:val="22"/>
+        </w:rPr>
+        <w:t>api’s</w:t>
+      </w:r>
+      <w:proofErr w:type="spellEnd"/>
+      <w:r>
+        <w:rPr>
+          <w:rFonts w:ascii="Garamond" w:hAnsi="Garamond" w:cstheme="minorHAnsi"/>
+          <w:sz w:val="22"/>
+          <w:szCs w:val="22"/>
+        </w:rPr>
+        <w:t xml:space="preserve"> using .Net Core and</w:t>
       </w:r>
       <w:r>
         <w:rPr>
@@ -3487,7 +4081,25 @@
           <w:sz w:val="22"/>
           <w:szCs w:val="22"/>
         </w:rPr>
-        <w:t xml:space="preserve">Consumed Power BI api’s and implemented authentication from web application to get access to various reports.  </w:t>
+        <w:t xml:space="preserve">Consumed Power BI </w:t>
+      </w:r>
+      <w:proofErr w:type="spellStart"/>
+      <w:r>
+        <w:rPr>
+          <w:rFonts w:ascii="Garamond" w:hAnsi="Garamond" w:cstheme="minorHAnsi"/>
+          <w:sz w:val="22"/>
+          <w:szCs w:val="22"/>
+        </w:rPr>
+        <w:t>api’s</w:t>
+      </w:r>
+      <w:proofErr w:type="spellEnd"/>
+      <w:r>
+        <w:rPr>
+          <w:rFonts w:ascii="Garamond" w:hAnsi="Garamond" w:cstheme="minorHAnsi"/>
+          <w:sz w:val="22"/>
+          <w:szCs w:val="22"/>
+        </w:rPr>
+        <w:t xml:space="preserve"> and implemented authentication from web application to get access to various reports.  </w:t>
       </w:r>
     </w:p>
     <w:p>
@@ -3572,7 +4184,25 @@
           <w:sz w:val="22"/>
           <w:szCs w:val="22"/>
         </w:rPr>
-        <w:t>Created api end point to be able to READ/Write data to Azure Cosmos DB collections.</w:t>
+        <w:t xml:space="preserve">Created </w:t>
+      </w:r>
+      <w:proofErr w:type="spellStart"/>
+      <w:r>
+        <w:rPr>
+          <w:rFonts w:ascii="Garamond" w:hAnsi="Garamond" w:cstheme="minorHAnsi"/>
+          <w:sz w:val="22"/>
+          <w:szCs w:val="22"/>
+        </w:rPr>
+        <w:t>api</w:t>
+      </w:r>
+      <w:proofErr w:type="spellEnd"/>
+      <w:r>
+        <w:rPr>
+          <w:rFonts w:ascii="Garamond" w:hAnsi="Garamond" w:cstheme="minorHAnsi"/>
+          <w:sz w:val="22"/>
+          <w:szCs w:val="22"/>
+        </w:rPr>
+        <w:t xml:space="preserve"> end point to be able to READ/Write data to Azure Cosmos DB collections.</w:t>
       </w:r>
     </w:p>
     <w:p>
@@ -3642,7 +4272,21 @@
         <w:rPr>
           <w:rFonts w:ascii="Garamond" w:hAnsi="Garamond" w:cstheme="minorHAnsi"/>
         </w:rPr>
-        <w:t xml:space="preserve"> NUnit,</w:t>
+        <w:t xml:space="preserve"> </w:t>
+      </w:r>
+      <w:proofErr w:type="spellStart"/>
+      <w:r>
+        <w:rPr>
+          <w:rFonts w:ascii="Garamond" w:hAnsi="Garamond" w:cstheme="minorHAnsi"/>
+        </w:rPr>
+        <w:t>NUnit</w:t>
+      </w:r>
+      <w:proofErr w:type="spellEnd"/>
+      <w:r>
+        <w:rPr>
+          <w:rFonts w:ascii="Garamond" w:hAnsi="Garamond" w:cstheme="minorHAnsi"/>
+        </w:rPr>
+        <w:t>,</w:t>
       </w:r>
       <w:r>
         <w:rPr>
@@ -3700,7 +4344,7 @@
           <w:insideH w:val="none" w:sz="0" w:space="0" w:color="auto"/>
           <w:insideV w:val="none" w:sz="0" w:space="0" w:color="auto"/>
         </w:tblBorders>
-        <w:tblLook w:val="04A0"/>
+        <w:tblLook w:val="04A0" w:firstRow="1" w:lastRow="0" w:firstColumn="1" w:lastColumn="0" w:noHBand="0" w:noVBand="1"/>
       </w:tblPr>
       <w:tblGrid>
         <w:gridCol w:w="6210"/>
@@ -3957,7 +4601,25 @@
           <w:sz w:val="22"/>
           <w:szCs w:val="22"/>
         </w:rPr>
-        <w:t>Created REST api’s to perform crud operations and return JSON data and populate it on the UI.</w:t>
+        <w:t xml:space="preserve">Created REST </w:t>
+      </w:r>
+      <w:proofErr w:type="spellStart"/>
+      <w:r>
+        <w:rPr>
+          <w:rFonts w:ascii="Garamond" w:hAnsi="Garamond" w:cstheme="minorHAnsi"/>
+          <w:sz w:val="22"/>
+          <w:szCs w:val="22"/>
+        </w:rPr>
+        <w:t>api’s</w:t>
+      </w:r>
+      <w:proofErr w:type="spellEnd"/>
+      <w:r>
+        <w:rPr>
+          <w:rFonts w:ascii="Garamond" w:hAnsi="Garamond" w:cstheme="minorHAnsi"/>
+          <w:sz w:val="22"/>
+          <w:szCs w:val="22"/>
+        </w:rPr>
+        <w:t xml:space="preserve"> to perform crud operations and return JSON data and populate it on the UI.</w:t>
       </w:r>
     </w:p>
     <w:p>
@@ -4076,8 +4738,16 @@
         <w:rPr>
           <w:rFonts w:ascii="Garamond" w:hAnsi="Garamond" w:cstheme="minorHAnsi"/>
         </w:rPr>
-        <w:t xml:space="preserve"> Web Api</w:t>
-      </w:r>
+        <w:t xml:space="preserve"> Web </w:t>
+      </w:r>
+      <w:proofErr w:type="spellStart"/>
+      <w:r>
+        <w:rPr>
+          <w:rFonts w:ascii="Garamond" w:hAnsi="Garamond" w:cstheme="minorHAnsi"/>
+        </w:rPr>
+        <w:t>Api</w:t>
+      </w:r>
+      <w:proofErr w:type="spellEnd"/>
       <w:r>
         <w:rPr>
           <w:rFonts w:ascii="Garamond" w:hAnsi="Garamond" w:cstheme="minorHAnsi"/>
@@ -4156,17 +4826,6 @@
         </w:rPr>
         <w:t>IIS and TFS.</w:t>
       </w:r>
-    </w:p>
-    <w:p>
-      <w:pPr>
-        <w:pStyle w:val="Char2"/>
-        <w:spacing w:after="0" w:line="276" w:lineRule="auto"/>
-        <w:rPr>
-          <w:rFonts w:ascii="Garamond" w:hAnsi="Garamond" w:cstheme="minorHAnsi"/>
-          <w:sz w:val="22"/>
-          <w:szCs w:val="22"/>
-        </w:rPr>
-      </w:pPr>
     </w:p>
     <w:tbl>
       <w:tblPr>
@@ -4176,7 +4835,7 @@
           <w:insideH w:val="none" w:sz="0" w:space="0" w:color="auto"/>
           <w:insideV w:val="none" w:sz="0" w:space="0" w:color="auto"/>
         </w:tblBorders>
-        <w:tblLook w:val="04A0"/>
+        <w:tblLook w:val="04A0" w:firstRow="1" w:lastRow="0" w:firstColumn="1" w:lastColumn="0" w:noHBand="0" w:noVBand="1"/>
       </w:tblPr>
       <w:tblGrid>
         <w:gridCol w:w="6210"/>
@@ -4209,7 +4868,7 @@
                 <w:rFonts w:ascii="Garamond" w:hAnsi="Garamond" w:cstheme="minorHAnsi"/>
                 <w:bCs/>
               </w:rPr>
-              <w:t>ngc4me.com</w:t>
+              <w:t>Deep Water Horizon</w:t>
             </w:r>
           </w:p>
         </w:tc>
@@ -4270,7 +4929,7 @@
                 <w:rFonts w:ascii="Garamond" w:hAnsi="Garamond" w:cstheme="minorHAnsi"/>
                 <w:bCs/>
               </w:rPr>
-              <w:t>National Gypsum</w:t>
+              <w:t>Brown Greer PLC</w:t>
             </w:r>
           </w:p>
         </w:tc>
@@ -4307,6 +4966,34 @@
                 <w:rFonts w:ascii="Garamond" w:hAnsi="Garamond" w:cstheme="minorHAnsi"/>
                 <w:bCs/>
               </w:rPr>
+              <w:t>Jun</w:t>
+            </w:r>
+            <w:r>
+              <w:rPr>
+                <w:rFonts w:ascii="Garamond" w:hAnsi="Garamond" w:cstheme="minorHAnsi"/>
+                <w:bCs/>
+              </w:rPr>
+              <w:t>’</w:t>
+            </w:r>
+            <w:r>
+              <w:rPr>
+                <w:rFonts w:ascii="Garamond" w:hAnsi="Garamond" w:cstheme="minorHAnsi"/>
+                <w:bCs/>
+              </w:rPr>
+              <w:t>12</w:t>
+            </w:r>
+            <w:r>
+              <w:rPr>
+                <w:rFonts w:ascii="Garamond" w:hAnsi="Garamond" w:cstheme="minorHAnsi"/>
+                <w:bCs/>
+              </w:rPr>
+              <w:t xml:space="preserve"> to </w:t>
+            </w:r>
+            <w:r>
+              <w:rPr>
+                <w:rFonts w:ascii="Garamond" w:hAnsi="Garamond" w:cstheme="minorHAnsi"/>
+                <w:bCs/>
+              </w:rPr>
               <w:t>Feb</w:t>
             </w:r>
             <w:r>
@@ -4314,34 +5001,6 @@
                 <w:rFonts w:ascii="Garamond" w:hAnsi="Garamond" w:cstheme="minorHAnsi"/>
                 <w:bCs/>
               </w:rPr>
-              <w:t>’</w:t>
-            </w:r>
-            <w:r>
-              <w:rPr>
-                <w:rFonts w:ascii="Garamond" w:hAnsi="Garamond" w:cstheme="minorHAnsi"/>
-                <w:bCs/>
-              </w:rPr>
-              <w:t>15</w:t>
-            </w:r>
-            <w:r>
-              <w:rPr>
-                <w:rFonts w:ascii="Garamond" w:hAnsi="Garamond" w:cstheme="minorHAnsi"/>
-                <w:bCs/>
-              </w:rPr>
-              <w:t xml:space="preserve"> to </w:t>
-            </w:r>
-            <w:r>
-              <w:rPr>
-                <w:rFonts w:ascii="Garamond" w:hAnsi="Garamond" w:cstheme="minorHAnsi"/>
-                <w:bCs/>
-              </w:rPr>
-              <w:t>Feb</w:t>
-            </w:r>
-            <w:r>
-              <w:rPr>
-                <w:rFonts w:ascii="Garamond" w:hAnsi="Garamond" w:cstheme="minorHAnsi"/>
-                <w:bCs/>
-              </w:rPr>
               <w:t>’1</w:t>
             </w:r>
             <w:r>
@@ -4350,515 +5009,6 @@
                 <w:bCs/>
               </w:rPr>
               <w:t>6</w:t>
-            </w:r>
-          </w:p>
-        </w:tc>
-      </w:tr>
-    </w:tbl>
-    <w:p>
-      <w:pPr>
-        <w:pStyle w:val="Char2"/>
-        <w:spacing w:after="0" w:line="276" w:lineRule="auto"/>
-        <w:ind w:left="360"/>
-        <w:rPr>
-          <w:rFonts w:ascii="Garamond" w:hAnsi="Garamond" w:cstheme="minorHAnsi"/>
-          <w:sz w:val="22"/>
-          <w:szCs w:val="22"/>
-        </w:rPr>
-      </w:pPr>
-    </w:p>
-    <w:p>
-      <w:pPr>
-        <w:pStyle w:val="Char2"/>
-        <w:numPr>
-          <w:ilvl w:val="0"/>
-          <w:numId w:val="3"/>
-        </w:numPr>
-        <w:spacing w:after="0" w:line="276" w:lineRule="auto"/>
-        <w:rPr>
-          <w:rFonts w:ascii="Garamond" w:hAnsi="Garamond" w:cstheme="minorHAnsi"/>
-          <w:sz w:val="22"/>
-          <w:szCs w:val="22"/>
-        </w:rPr>
-      </w:pPr>
-      <w:r>
-        <w:rPr>
-          <w:rFonts w:ascii="Garamond" w:hAnsi="Garamond" w:cstheme="minorHAnsi"/>
-          <w:sz w:val="22"/>
-          <w:szCs w:val="22"/>
-        </w:rPr>
-        <w:t xml:space="preserve">Design and developed </w:t>
-      </w:r>
-      <w:r>
-        <w:rPr>
-          <w:rFonts w:ascii="Garamond" w:hAnsi="Garamond" w:cstheme="minorHAnsi"/>
-          <w:sz w:val="22"/>
-          <w:szCs w:val="22"/>
-        </w:rPr>
-        <w:t>ngc4me website using AngularJS</w:t>
-      </w:r>
-      <w:r>
-        <w:rPr>
-          <w:rFonts w:ascii="Garamond" w:hAnsi="Garamond" w:cstheme="minorHAnsi"/>
-          <w:sz w:val="22"/>
-          <w:szCs w:val="22"/>
-        </w:rPr>
-        <w:t>.</w:t>
-      </w:r>
-    </w:p>
-    <w:p>
-      <w:pPr>
-        <w:pStyle w:val="Char2"/>
-        <w:numPr>
-          <w:ilvl w:val="0"/>
-          <w:numId w:val="3"/>
-        </w:numPr>
-        <w:spacing w:after="0" w:line="276" w:lineRule="auto"/>
-        <w:rPr>
-          <w:rFonts w:ascii="Garamond" w:hAnsi="Garamond" w:cstheme="minorHAnsi"/>
-          <w:sz w:val="22"/>
-          <w:szCs w:val="22"/>
-        </w:rPr>
-      </w:pPr>
-      <w:r>
-        <w:rPr>
-          <w:rFonts w:ascii="Garamond" w:hAnsi="Garamond" w:cstheme="minorHAnsi"/>
-          <w:sz w:val="22"/>
-          <w:szCs w:val="22"/>
-        </w:rPr>
-        <w:t xml:space="preserve">Created Asp.net pages using HTML, CSS, reusable </w:t>
-      </w:r>
-      <w:r>
-        <w:rPr>
-          <w:rFonts w:ascii="Garamond" w:hAnsi="Garamond" w:cstheme="minorHAnsi"/>
-          <w:sz w:val="22"/>
-          <w:szCs w:val="22"/>
-        </w:rPr>
-        <w:t xml:space="preserve">Angular JS </w:t>
-      </w:r>
-      <w:r>
-        <w:rPr>
-          <w:rFonts w:ascii="Garamond" w:hAnsi="Garamond" w:cstheme="minorHAnsi"/>
-          <w:sz w:val="22"/>
-          <w:szCs w:val="22"/>
-        </w:rPr>
-        <w:t>controllers</w:t>
-      </w:r>
-      <w:r>
-        <w:rPr>
-          <w:rFonts w:ascii="Garamond" w:hAnsi="Garamond" w:cstheme="minorHAnsi"/>
-          <w:sz w:val="22"/>
-          <w:szCs w:val="22"/>
-        </w:rPr>
-        <w:t xml:space="preserve"> and directives</w:t>
-      </w:r>
-      <w:r>
-        <w:rPr>
-          <w:rFonts w:ascii="Garamond" w:hAnsi="Garamond" w:cstheme="minorHAnsi"/>
-          <w:sz w:val="22"/>
-          <w:szCs w:val="22"/>
-        </w:rPr>
-        <w:t>.</w:t>
-      </w:r>
-    </w:p>
-    <w:p>
-      <w:pPr>
-        <w:pStyle w:val="Char2"/>
-        <w:numPr>
-          <w:ilvl w:val="0"/>
-          <w:numId w:val="3"/>
-        </w:numPr>
-        <w:spacing w:after="0" w:line="276" w:lineRule="auto"/>
-        <w:rPr>
-          <w:rFonts w:ascii="Garamond" w:hAnsi="Garamond" w:cstheme="minorHAnsi"/>
-          <w:sz w:val="22"/>
-          <w:szCs w:val="22"/>
-        </w:rPr>
-      </w:pPr>
-      <w:r>
-        <w:rPr>
-          <w:rFonts w:ascii="Garamond" w:hAnsi="Garamond" w:cstheme="minorHAnsi"/>
-          <w:sz w:val="22"/>
-          <w:szCs w:val="22"/>
-        </w:rPr>
-        <w:t>Created Web Api’s and implemented business logic using C#</w:t>
-      </w:r>
-      <w:r>
-        <w:rPr>
-          <w:rFonts w:ascii="Garamond" w:hAnsi="Garamond" w:cstheme="minorHAnsi"/>
-          <w:sz w:val="22"/>
-          <w:szCs w:val="22"/>
-        </w:rPr>
-        <w:t>.</w:t>
-      </w:r>
-      <w:r>
-        <w:rPr>
-          <w:rFonts w:ascii="Garamond" w:hAnsi="Garamond" w:cstheme="minorHAnsi"/>
-          <w:sz w:val="22"/>
-          <w:szCs w:val="22"/>
-        </w:rPr>
-        <w:t xml:space="preserve">  </w:t>
-      </w:r>
-    </w:p>
-    <w:p>
-      <w:pPr>
-        <w:pStyle w:val="Char2"/>
-        <w:numPr>
-          <w:ilvl w:val="0"/>
-          <w:numId w:val="3"/>
-        </w:numPr>
-        <w:spacing w:after="0" w:line="276" w:lineRule="auto"/>
-        <w:rPr>
-          <w:rFonts w:ascii="Garamond" w:hAnsi="Garamond" w:cstheme="minorHAnsi"/>
-          <w:sz w:val="22"/>
-          <w:szCs w:val="22"/>
-        </w:rPr>
-      </w:pPr>
-      <w:r>
-        <w:rPr>
-          <w:rFonts w:ascii="Garamond" w:hAnsi="Garamond" w:cstheme="minorHAnsi"/>
-          <w:sz w:val="22"/>
-          <w:szCs w:val="22"/>
-        </w:rPr>
-        <w:t>Created tables, stored procedures, functions using SQL Server 2012.</w:t>
-      </w:r>
-    </w:p>
-    <w:p>
-      <w:pPr>
-        <w:pStyle w:val="Char2"/>
-        <w:spacing w:after="0" w:line="276" w:lineRule="auto"/>
-        <w:rPr>
-          <w:rFonts w:ascii="Garamond" w:hAnsi="Garamond" w:cstheme="minorHAnsi"/>
-          <w:sz w:val="22"/>
-          <w:szCs w:val="22"/>
-        </w:rPr>
-      </w:pPr>
-    </w:p>
-    <w:p>
-      <w:pPr>
-        <w:spacing w:after="0" w:line="240" w:lineRule="auto"/>
-        <w:rPr>
-          <w:rFonts w:ascii="Garamond" w:hAnsi="Garamond" w:cstheme="minorHAnsi"/>
-        </w:rPr>
-      </w:pPr>
-      <w:r>
-        <w:rPr>
-          <w:rFonts w:ascii="Garamond" w:hAnsi="Garamond" w:cstheme="minorHAnsi"/>
-          <w:b/>
-          <w:bCs/>
-        </w:rPr>
-        <w:t>Technologies</w:t>
-      </w:r>
-      <w:r>
-        <w:rPr>
-          <w:rFonts w:ascii="Garamond" w:hAnsi="Garamond" w:cstheme="minorHAnsi"/>
-        </w:rPr>
-        <w:t xml:space="preserve">: </w:t>
-      </w:r>
-      <w:r>
-        <w:rPr>
-          <w:rFonts w:ascii="Garamond" w:hAnsi="Garamond" w:cstheme="minorHAnsi"/>
-        </w:rPr>
-        <w:t xml:space="preserve">HTML, </w:t>
-      </w:r>
-      <w:r>
-        <w:rPr>
-          <w:rFonts w:ascii="Garamond" w:hAnsi="Garamond" w:cstheme="minorHAnsi"/>
-          <w:bCs/>
-        </w:rPr>
-        <w:t xml:space="preserve">Visual studio </w:t>
-      </w:r>
-      <w:r>
-        <w:rPr>
-          <w:rFonts w:ascii="Garamond" w:hAnsi="Garamond" w:cstheme="minorHAnsi"/>
-          <w:bCs/>
-        </w:rPr>
-        <w:t xml:space="preserve">2012, </w:t>
-      </w:r>
-      <w:r>
-        <w:rPr>
-          <w:rFonts w:ascii="Garamond" w:hAnsi="Garamond" w:cstheme="minorHAnsi"/>
-        </w:rPr>
-        <w:t>CSS, Angular JS</w:t>
-      </w:r>
-      <w:r>
-        <w:rPr>
-          <w:rFonts w:ascii="Garamond" w:hAnsi="Garamond" w:cstheme="minorHAnsi"/>
-        </w:rPr>
-        <w:t xml:space="preserve">, </w:t>
-      </w:r>
-      <w:r>
-        <w:rPr>
-          <w:rFonts w:ascii="Garamond" w:hAnsi="Garamond" w:cstheme="minorHAnsi"/>
-        </w:rPr>
-        <w:t xml:space="preserve">Postman, </w:t>
-      </w:r>
-      <w:r>
-        <w:rPr>
-          <w:rFonts w:ascii="Garamond" w:hAnsi="Garamond" w:cstheme="minorHAnsi"/>
-        </w:rPr>
-        <w:t>ASP.NET</w:t>
-      </w:r>
-      <w:r>
-        <w:rPr>
-          <w:rFonts w:ascii="Garamond" w:hAnsi="Garamond" w:cstheme="minorHAnsi"/>
-        </w:rPr>
-        <w:t xml:space="preserve"> Web Api</w:t>
-      </w:r>
-      <w:r>
-        <w:rPr>
-          <w:rFonts w:ascii="Garamond" w:hAnsi="Garamond" w:cstheme="minorHAnsi"/>
-        </w:rPr>
-        <w:t xml:space="preserve">, C#, </w:t>
-      </w:r>
-      <w:r>
-        <w:rPr>
-          <w:rFonts w:ascii="Garamond" w:hAnsi="Garamond" w:cstheme="minorHAnsi"/>
-        </w:rPr>
-        <w:t>.Net Framework</w:t>
-      </w:r>
-      <w:r>
-        <w:rPr>
-          <w:rFonts w:ascii="Garamond" w:hAnsi="Garamond" w:cstheme="minorHAnsi"/>
-        </w:rPr>
-        <w:t>,</w:t>
-      </w:r>
-      <w:r>
-        <w:rPr>
-          <w:rFonts w:ascii="Garamond" w:hAnsi="Garamond" w:cstheme="minorHAnsi"/>
-        </w:rPr>
-        <w:t xml:space="preserve"> </w:t>
-      </w:r>
-      <w:r>
-        <w:rPr>
-          <w:rFonts w:ascii="Garamond" w:hAnsi="Garamond" w:cstheme="minorHAnsi"/>
-        </w:rPr>
-        <w:t>Entity Framework,</w:t>
-      </w:r>
-      <w:r>
-        <w:rPr>
-          <w:rFonts w:ascii="Garamond" w:hAnsi="Garamond" w:cstheme="minorHAnsi"/>
-        </w:rPr>
-        <w:t xml:space="preserve"> </w:t>
-      </w:r>
-      <w:r>
-        <w:rPr>
-          <w:rFonts w:ascii="Garamond" w:hAnsi="Garamond" w:cstheme="minorHAnsi"/>
-        </w:rPr>
-        <w:t>SQL Server</w:t>
-      </w:r>
-      <w:r>
-        <w:rPr>
-          <w:rFonts w:ascii="Garamond" w:hAnsi="Garamond" w:cstheme="minorHAnsi"/>
-        </w:rPr>
-        <w:t xml:space="preserve"> 201</w:t>
-      </w:r>
-      <w:r>
-        <w:rPr>
-          <w:rFonts w:ascii="Garamond" w:hAnsi="Garamond" w:cstheme="minorHAnsi"/>
-        </w:rPr>
-        <w:t>4</w:t>
-      </w:r>
-      <w:r>
-        <w:rPr>
-          <w:rFonts w:ascii="Garamond" w:hAnsi="Garamond" w:cstheme="minorHAnsi"/>
-        </w:rPr>
-        <w:t>, IIS and TFS.</w:t>
-      </w:r>
-    </w:p>
-    <w:p>
-      <w:pPr>
-        <w:pStyle w:val="Char2"/>
-        <w:spacing w:after="0" w:line="276" w:lineRule="auto"/>
-        <w:rPr>
-          <w:rFonts w:ascii="Garamond" w:hAnsi="Garamond" w:cstheme="minorHAnsi"/>
-          <w:sz w:val="22"/>
-          <w:szCs w:val="22"/>
-        </w:rPr>
-      </w:pPr>
-    </w:p>
-    <w:tbl>
-      <w:tblPr>
-        <w:tblStyle w:val="TableGrid"/>
-        <w:tblW w:w="0" w:type="auto"/>
-        <w:tblBorders>
-          <w:insideH w:val="none" w:sz="0" w:space="0" w:color="auto"/>
-          <w:insideV w:val="none" w:sz="0" w:space="0" w:color="auto"/>
-        </w:tblBorders>
-        <w:tblLook w:val="04A0"/>
-      </w:tblPr>
-      <w:tblGrid>
-        <w:gridCol w:w="6210"/>
-        <w:gridCol w:w="3860"/>
-      </w:tblGrid>
-      <w:tr>
-        <w:tc>
-          <w:tcPr>
-            <w:tcW w:w="6210" w:type="dxa"/>
-          </w:tcPr>
-          <w:p>
-            <w:pPr>
-              <w:spacing w:line="360" w:lineRule="auto"/>
-              <w:rPr>
-                <w:rFonts w:ascii="Garamond" w:hAnsi="Garamond" w:cstheme="minorHAnsi"/>
-                <w:b/>
-                <w:bCs/>
-              </w:rPr>
-            </w:pPr>
-            <w:r>
-              <w:rPr>
-                <w:rFonts w:ascii="Garamond" w:hAnsi="Garamond" w:cstheme="minorHAnsi"/>
-                <w:b/>
-                <w:bCs/>
-              </w:rPr>
-              <w:t xml:space="preserve">Project: </w:t>
-            </w:r>
-            <w:r>
-              <w:rPr>
-                <w:rFonts w:ascii="Garamond" w:hAnsi="Garamond" w:cstheme="minorHAnsi"/>
-                <w:bCs/>
-              </w:rPr>
-              <w:t>Deep Water Horizon</w:t>
-            </w:r>
-          </w:p>
-        </w:tc>
-        <w:tc>
-          <w:tcPr>
-            <w:tcW w:w="3860" w:type="dxa"/>
-          </w:tcPr>
-          <w:p>
-            <w:pPr>
-              <w:spacing w:line="360" w:lineRule="auto"/>
-              <w:rPr>
-                <w:rFonts w:ascii="Garamond" w:hAnsi="Garamond" w:cstheme="minorHAnsi"/>
-                <w:b/>
-                <w:bCs/>
-              </w:rPr>
-            </w:pPr>
-            <w:r>
-              <w:rPr>
-                <w:rFonts w:ascii="Garamond" w:hAnsi="Garamond" w:cstheme="minorHAnsi"/>
-                <w:b/>
-                <w:bCs/>
-              </w:rPr>
-              <w:t xml:space="preserve">Role: </w:t>
-            </w:r>
-            <w:r>
-              <w:rPr>
-                <w:rFonts w:ascii="Garamond" w:hAnsi="Garamond" w:cstheme="minorHAnsi"/>
-              </w:rPr>
-              <w:t>.Net Developer (Contract)</w:t>
-            </w:r>
-          </w:p>
-        </w:tc>
-      </w:tr>
-      <w:tr>
-        <w:tc>
-          <w:tcPr>
-            <w:tcW w:w="6210" w:type="dxa"/>
-          </w:tcPr>
-          <w:p>
-            <w:pPr>
-              <w:spacing w:line="360" w:lineRule="auto"/>
-              <w:rPr>
-                <w:rFonts w:ascii="Garamond" w:hAnsi="Garamond" w:cstheme="minorHAnsi"/>
-                <w:b/>
-                <w:bCs/>
-              </w:rPr>
-            </w:pPr>
-            <w:r>
-              <w:rPr>
-                <w:rFonts w:ascii="Garamond" w:hAnsi="Garamond" w:cstheme="minorHAnsi"/>
-                <w:b/>
-                <w:bCs/>
-              </w:rPr>
-              <w:t xml:space="preserve">Client: </w:t>
-            </w:r>
-            <w:r>
-              <w:rPr>
-                <w:rFonts w:ascii="Garamond" w:hAnsi="Garamond" w:cstheme="minorHAnsi"/>
-                <w:bCs/>
-              </w:rPr>
-              <w:t>Brown Greer PLC</w:t>
-            </w:r>
-          </w:p>
-        </w:tc>
-        <w:tc>
-          <w:tcPr>
-            <w:tcW w:w="3860" w:type="dxa"/>
-          </w:tcPr>
-          <w:p>
-            <w:pPr>
-              <w:spacing w:line="360" w:lineRule="auto"/>
-              <w:rPr>
-                <w:rFonts w:ascii="Garamond" w:hAnsi="Garamond" w:cstheme="minorHAnsi"/>
-                <w:b/>
-                <w:bCs/>
-              </w:rPr>
-            </w:pPr>
-            <w:r>
-              <w:rPr>
-                <w:rFonts w:ascii="Garamond" w:hAnsi="Garamond" w:cstheme="minorHAnsi"/>
-                <w:b/>
-                <w:bCs/>
-              </w:rPr>
-              <w:t>Duration:</w:t>
-            </w:r>
-            <w:r>
-              <w:rPr>
-                <w:rFonts w:ascii="Garamond" w:hAnsi="Garamond" w:cs="Arial"/>
-                <w:bCs/>
-              </w:rPr>
-              <w:t xml:space="preserve"> </w:t>
-            </w:r>
-            <w:r>
-              <w:rPr>
-                <w:rFonts w:ascii="Garamond" w:hAnsi="Garamond" w:cstheme="minorHAnsi"/>
-                <w:bCs/>
-              </w:rPr>
-              <w:t>Jun</w:t>
-            </w:r>
-            <w:r>
-              <w:rPr>
-                <w:rFonts w:ascii="Garamond" w:hAnsi="Garamond" w:cstheme="minorHAnsi"/>
-                <w:bCs/>
-              </w:rPr>
-              <w:t>’</w:t>
-            </w:r>
-            <w:r>
-              <w:rPr>
-                <w:rFonts w:ascii="Garamond" w:hAnsi="Garamond" w:cstheme="minorHAnsi"/>
-                <w:bCs/>
-              </w:rPr>
-              <w:t>12</w:t>
-            </w:r>
-            <w:r>
-              <w:rPr>
-                <w:rFonts w:ascii="Garamond" w:hAnsi="Garamond" w:cstheme="minorHAnsi"/>
-                <w:bCs/>
-              </w:rPr>
-              <w:t xml:space="preserve"> to </w:t>
-            </w:r>
-            <w:r>
-              <w:rPr>
-                <w:rFonts w:ascii="Garamond" w:hAnsi="Garamond" w:cstheme="minorHAnsi"/>
-                <w:bCs/>
-              </w:rPr>
-              <w:t>Jan</w:t>
-            </w:r>
-            <w:r>
-              <w:rPr>
-                <w:rFonts w:ascii="Garamond" w:hAnsi="Garamond" w:cstheme="minorHAnsi"/>
-                <w:bCs/>
-              </w:rPr>
-              <w:t>’1</w:t>
-            </w:r>
-            <w:r>
-              <w:rPr>
-                <w:rFonts w:ascii="Garamond" w:hAnsi="Garamond" w:cstheme="minorHAnsi"/>
-                <w:bCs/>
-              </w:rPr>
-              <w:t>5</w:t>
             </w:r>
           </w:p>
         </w:tc>
@@ -5153,8 +5303,8 @@
 </file>
 
 <file path=word/numbering.xml><?xml version="1.0" encoding="utf-8"?>
-<w:numbering xmlns:ve="http://schemas.openxmlformats.org/markup-compatibility/2006" xmlns:o="urn:schemas-microsoft-com:office:office" xmlns:r="http://schemas.openxmlformats.org/officeDocument/2006/relationships" xmlns:m="http://schemas.openxmlformats.org/officeDocument/2006/math" xmlns:v="urn:schemas-microsoft-com:vml" xmlns:wp="http://schemas.openxmlformats.org/drawingml/2006/wordprocessingDrawing" xmlns:w10="urn:schemas-microsoft-com:office:word" xmlns:w="http://schemas.openxmlformats.org/wordprocessingml/2006/main" xmlns:wne="http://schemas.microsoft.com/office/word/2006/wordml">
-  <w:abstractNum w:abstractNumId="0">
+<w:numbering xmlns:wpc="http://schemas.microsoft.com/office/word/2010/wordprocessingCanvas" xmlns:cx="http://schemas.microsoft.com/office/drawing/2014/chartex" xmlns:cx1="http://schemas.microsoft.com/office/drawing/2015/9/8/chartex" xmlns:cx2="http://schemas.microsoft.com/office/drawing/2015/10/21/chartex" xmlns:cx3="http://schemas.microsoft.com/office/drawing/2016/5/9/chartex" xmlns:cx4="http://schemas.microsoft.com/office/drawing/2016/5/10/chartex" xmlns:cx5="http://schemas.microsoft.com/office/drawing/2016/5/11/chartex" xmlns:cx6="http://schemas.microsoft.com/office/drawing/2016/5/12/chartex" xmlns:cx7="http://schemas.microsoft.com/office/drawing/2016/5/13/chartex" xmlns:cx8="http://schemas.microsoft.com/office/drawing/2016/5/14/chartex" xmlns:mc="http://schemas.openxmlformats.org/markup-compatibility/2006" xmlns:aink="http://schemas.microsoft.com/office/drawing/2016/ink" xmlns:am3d="http://schemas.microsoft.com/office/drawing/2017/model3d" xmlns:o="urn:schemas-microsoft-com:office:office" xmlns:oel="http://schemas.microsoft.com/office/2019/extlst" xmlns:r="http://schemas.openxmlformats.org/officeDocument/2006/relationships" xmlns:m="http://schemas.openxmlformats.org/officeDocument/2006/math" xmlns:v="urn:schemas-microsoft-com:vml" xmlns:wp14="http://schemas.microsoft.com/office/word/2010/wordprocessingDrawing" xmlns:wp="http://schemas.openxmlformats.org/drawingml/2006/wordprocessingDrawing" xmlns:w10="urn:schemas-microsoft-com:office:word" xmlns:w="http://schemas.openxmlformats.org/wordprocessingml/2006/main" xmlns:w14="http://schemas.microsoft.com/office/word/2010/wordml" xmlns:w15="http://schemas.microsoft.com/office/word/2012/wordml" xmlns:w16cex="http://schemas.microsoft.com/office/word/2018/wordml/cex" xmlns:w16cid="http://schemas.microsoft.com/office/word/2016/wordml/cid" xmlns:w16="http://schemas.microsoft.com/office/word/2018/wordml" xmlns:w16sdtdh="http://schemas.microsoft.com/office/word/2020/wordml/sdtdatahash" xmlns:w16se="http://schemas.microsoft.com/office/word/2015/wordml/symex" xmlns:wpg="http://schemas.microsoft.com/office/word/2010/wordprocessingGroup" xmlns:wpi="http://schemas.microsoft.com/office/word/2010/wordprocessingInk" xmlns:wne="http://schemas.microsoft.com/office/word/2006/wordml" xmlns:wps="http://schemas.microsoft.com/office/word/2010/wordprocessingShape" mc:Ignorable="w14 w15 w16se w16cid w16 w16cex w16sdtdh wp14">
+  <w:abstractNum w:abstractNumId="0" w15:restartNumberingAfterBreak="0">
     <w:nsid w:val="0D925151"/>
     <w:multiLevelType w:val="hybridMultilevel"/>
     <w:tmpl w:val="9244C610"/>
@@ -5267,7 +5417,7 @@
       </w:rPr>
     </w:lvl>
   </w:abstractNum>
-  <w:abstractNum w:abstractNumId="1">
+  <w:abstractNum w:abstractNumId="1" w15:restartNumberingAfterBreak="0">
     <w:nsid w:val="3ADE210D"/>
     <w:multiLevelType w:val="hybridMultilevel"/>
     <w:tmpl w:val="36F6FBF2"/>
@@ -5380,7 +5530,7 @@
       </w:rPr>
     </w:lvl>
   </w:abstractNum>
-  <w:abstractNum w:abstractNumId="2">
+  <w:abstractNum w:abstractNumId="2" w15:restartNumberingAfterBreak="0">
     <w:nsid w:val="409C6120"/>
     <w:multiLevelType w:val="hybridMultilevel"/>
     <w:tmpl w:val="94FC10FC"/>
@@ -5493,7 +5643,7 @@
       </w:rPr>
     </w:lvl>
   </w:abstractNum>
-  <w:abstractNum w:abstractNumId="3">
+  <w:abstractNum w:abstractNumId="3" w15:restartNumberingAfterBreak="0">
     <w:nsid w:val="58626244"/>
     <w:multiLevelType w:val="hybridMultilevel"/>
     <w:tmpl w:val="1A381EA2"/>
@@ -5606,7 +5756,7 @@
       </w:rPr>
     </w:lvl>
   </w:abstractNum>
-  <w:abstractNum w:abstractNumId="4">
+  <w:abstractNum w:abstractNumId="4" w15:restartNumberingAfterBreak="0">
     <w:nsid w:val="586D200E"/>
     <w:multiLevelType w:val="hybridMultilevel"/>
     <w:tmpl w:val="BDACEAE2"/>
@@ -5719,7 +5869,7 @@
       </w:rPr>
     </w:lvl>
   </w:abstractNum>
-  <w:abstractNum w:abstractNumId="5">
+  <w:abstractNum w:abstractNumId="5" w15:restartNumberingAfterBreak="0">
     <w:nsid w:val="62C03E8A"/>
     <w:multiLevelType w:val="hybridMultilevel"/>
     <w:tmpl w:val="0458F0F4"/>
@@ -5832,7 +5982,7 @@
       </w:rPr>
     </w:lvl>
   </w:abstractNum>
-  <w:abstractNum w:abstractNumId="6">
+  <w:abstractNum w:abstractNumId="6" w15:restartNumberingAfterBreak="0">
     <w:nsid w:val="6A2B3C2D"/>
     <w:multiLevelType w:val="hybridMultilevel"/>
     <w:tmpl w:val="549084C4"/>
@@ -5944,7 +6094,7 @@
       </w:rPr>
     </w:lvl>
   </w:abstractNum>
-  <w:abstractNum w:abstractNumId="7">
+  <w:abstractNum w:abstractNumId="7" w15:restartNumberingAfterBreak="0">
     <w:nsid w:val="783A2C4F"/>
     <w:multiLevelType w:val="hybridMultilevel"/>
     <w:tmpl w:val="B4E68C58"/>
@@ -6057,35 +6207,35 @@
       </w:rPr>
     </w:lvl>
   </w:abstractNum>
-  <w:num w:numId="1">
+  <w:num w:numId="1" w16cid:durableId="1718315064">
     <w:abstractNumId w:val="6"/>
   </w:num>
-  <w:num w:numId="2">
+  <w:num w:numId="2" w16cid:durableId="974024619">
     <w:abstractNumId w:val="7"/>
   </w:num>
-  <w:num w:numId="3">
+  <w:num w:numId="3" w16cid:durableId="2138065521">
     <w:abstractNumId w:val="5"/>
   </w:num>
-  <w:num w:numId="4">
+  <w:num w:numId="4" w16cid:durableId="1102412765">
     <w:abstractNumId w:val="0"/>
   </w:num>
-  <w:num w:numId="5">
+  <w:num w:numId="5" w16cid:durableId="1824470822">
     <w:abstractNumId w:val="3"/>
   </w:num>
-  <w:num w:numId="6">
+  <w:num w:numId="6" w16cid:durableId="2042969453">
     <w:abstractNumId w:val="1"/>
   </w:num>
-  <w:num w:numId="7">
+  <w:num w:numId="7" w16cid:durableId="1156646311">
     <w:abstractNumId w:val="2"/>
   </w:num>
-  <w:num w:numId="8">
+  <w:num w:numId="8" w16cid:durableId="152452782">
     <w:abstractNumId w:val="4"/>
   </w:num>
 </w:numbering>
 </file>
 
 <file path=word/styles.xml><?xml version="1.0" encoding="utf-8"?>
-<w:styles xmlns:r="http://schemas.openxmlformats.org/officeDocument/2006/relationships" xmlns:w="http://schemas.openxmlformats.org/wordprocessingml/2006/main">
+<w:styles xmlns:mc="http://schemas.openxmlformats.org/markup-compatibility/2006" xmlns:r="http://schemas.openxmlformats.org/officeDocument/2006/relationships" xmlns:w="http://schemas.openxmlformats.org/wordprocessingml/2006/main" xmlns:w14="http://schemas.microsoft.com/office/word/2010/wordml" xmlns:w15="http://schemas.microsoft.com/office/word/2012/wordml" xmlns:w16cex="http://schemas.microsoft.com/office/word/2018/wordml/cex" xmlns:w16cid="http://schemas.microsoft.com/office/word/2016/wordml/cid" xmlns:w16="http://schemas.microsoft.com/office/word/2018/wordml" xmlns:w16sdtdh="http://schemas.microsoft.com/office/word/2020/wordml/sdtdatahash" xmlns:w16se="http://schemas.microsoft.com/office/word/2015/wordml/symex" mc:Ignorable="w14 w15 w16se w16cid w16 w16cex w16sdtdh">
   <w:docDefaults>
     <w:rPrDefault>
       <w:rPr>
@@ -6101,144 +6251,383 @@
       </w:pPr>
     </w:pPrDefault>
   </w:docDefaults>
-  <w:latentStyles w:defLockedState="0" w:defUIPriority="99" w:defSemiHidden="1" w:defUnhideWhenUsed="1" w:defQFormat="0" w:count="267">
-    <w:lsdException w:name="Normal" w:semiHidden="0" w:uiPriority="0" w:unhideWhenUsed="0" w:qFormat="1"/>
-    <w:lsdException w:name="heading 1" w:semiHidden="0" w:uiPriority="9" w:unhideWhenUsed="0" w:qFormat="1"/>
-    <w:lsdException w:name="heading 2" w:uiPriority="9" w:qFormat="1"/>
-    <w:lsdException w:name="heading 3" w:uiPriority="9" w:qFormat="1"/>
-    <w:lsdException w:name="heading 4" w:uiPriority="9" w:qFormat="1"/>
-    <w:lsdException w:name="heading 5" w:uiPriority="9" w:qFormat="1"/>
-    <w:lsdException w:name="heading 6" w:uiPriority="9" w:qFormat="1"/>
-    <w:lsdException w:name="heading 7" w:uiPriority="9" w:qFormat="1"/>
-    <w:lsdException w:name="heading 8" w:uiPriority="9" w:qFormat="1"/>
-    <w:lsdException w:name="heading 9" w:uiPriority="9" w:qFormat="1"/>
-    <w:lsdException w:name="toc 1" w:uiPriority="39"/>
-    <w:lsdException w:name="toc 2" w:uiPriority="39"/>
-    <w:lsdException w:name="toc 3" w:uiPriority="39"/>
-    <w:lsdException w:name="toc 4" w:uiPriority="39"/>
-    <w:lsdException w:name="toc 5" w:uiPriority="39"/>
-    <w:lsdException w:name="toc 6" w:uiPriority="39"/>
-    <w:lsdException w:name="toc 7" w:uiPriority="39"/>
-    <w:lsdException w:name="toc 8" w:uiPriority="39"/>
-    <w:lsdException w:name="toc 9" w:uiPriority="39"/>
-    <w:lsdException w:name="caption" w:uiPriority="35" w:qFormat="1"/>
-    <w:lsdException w:name="Title" w:semiHidden="0" w:uiPriority="10" w:unhideWhenUsed="0" w:qFormat="1"/>
-    <w:lsdException w:name="Default Paragraph Font" w:uiPriority="1"/>
-    <w:lsdException w:name="Subtitle" w:semiHidden="0" w:uiPriority="11" w:unhideWhenUsed="0" w:qFormat="1"/>
-    <w:lsdException w:name="Strong" w:semiHidden="0" w:uiPriority="22" w:unhideWhenUsed="0" w:qFormat="1"/>
-    <w:lsdException w:name="Emphasis" w:semiHidden="0" w:uiPriority="20" w:unhideWhenUsed="0" w:qFormat="1"/>
-    <w:lsdException w:name="Table Grid" w:semiHidden="0" w:uiPriority="39" w:unhideWhenUsed="0"/>
-    <w:lsdException w:name="Placeholder Text" w:unhideWhenUsed="0"/>
-    <w:lsdException w:name="No Spacing" w:semiHidden="0" w:uiPriority="1" w:unhideWhenUsed="0" w:qFormat="1"/>
-    <w:lsdException w:name="Light Shading" w:semiHidden="0" w:uiPriority="60" w:unhideWhenUsed="0"/>
-    <w:lsdException w:name="Light List" w:semiHidden="0" w:uiPriority="61" w:unhideWhenUsed="0"/>
-    <w:lsdException w:name="Light Grid" w:semiHidden="0" w:uiPriority="62" w:unhideWhenUsed="0"/>
-    <w:lsdException w:name="Medium Shading 1" w:semiHidden="0" w:uiPriority="63" w:unhideWhenUsed="0"/>
-    <w:lsdException w:name="Medium Shading 2" w:semiHidden="0" w:uiPriority="64" w:unhideWhenUsed="0"/>
-    <w:lsdException w:name="Medium List 1" w:semiHidden="0" w:uiPriority="65" w:unhideWhenUsed="0"/>
-    <w:lsdException w:name="Medium List 2" w:semiHidden="0" w:uiPriority="66" w:unhideWhenUsed="0"/>
-    <w:lsdException w:name="Medium Grid 1" w:semiHidden="0" w:uiPriority="67" w:unhideWhenUsed="0"/>
-    <w:lsdException w:name="Medium Grid 2" w:semiHidden="0" w:uiPriority="68" w:unhideWhenUsed="0"/>
-    <w:lsdException w:name="Medium Grid 3" w:semiHidden="0" w:uiPriority="69" w:unhideWhenUsed="0"/>
-    <w:lsdException w:name="Dark List" w:semiHidden="0" w:uiPriority="70" w:unhideWhenUsed="0"/>
-    <w:lsdException w:name="Colorful Shading" w:semiHidden="0" w:uiPriority="71" w:unhideWhenUsed="0"/>
-    <w:lsdException w:name="Colorful List" w:semiHidden="0" w:uiPriority="72" w:unhideWhenUsed="0"/>
-    <w:lsdException w:name="Colorful Grid" w:semiHidden="0" w:uiPriority="73" w:unhideWhenUsed="0"/>
-    <w:lsdException w:name="Light Shading Accent 1" w:semiHidden="0" w:uiPriority="60" w:unhideWhenUsed="0"/>
-    <w:lsdException w:name="Light List Accent 1" w:semiHidden="0" w:uiPriority="61" w:unhideWhenUsed="0"/>
-    <w:lsdException w:name="Light Grid Accent 1" w:semiHidden="0" w:uiPriority="62" w:unhideWhenUsed="0"/>
-    <w:lsdException w:name="Medium Shading 1 Accent 1" w:semiHidden="0" w:uiPriority="63" w:unhideWhenUsed="0"/>
-    <w:lsdException w:name="Medium Shading 2 Accent 1" w:semiHidden="0" w:uiPriority="64" w:unhideWhenUsed="0"/>
-    <w:lsdException w:name="Medium List 1 Accent 1" w:semiHidden="0" w:uiPriority="65" w:unhideWhenUsed="0"/>
-    <w:lsdException w:name="Revision" w:unhideWhenUsed="0"/>
-    <w:lsdException w:name="List Paragraph" w:semiHidden="0" w:uiPriority="34" w:unhideWhenUsed="0" w:qFormat="1"/>
-    <w:lsdException w:name="Quote" w:semiHidden="0" w:uiPriority="29" w:unhideWhenUsed="0" w:qFormat="1"/>
-    <w:lsdException w:name="Intense Quote" w:semiHidden="0" w:uiPriority="30" w:unhideWhenUsed="0" w:qFormat="1"/>
-    <w:lsdException w:name="Medium List 2 Accent 1" w:semiHidden="0" w:uiPriority="66" w:unhideWhenUsed="0"/>
-    <w:lsdException w:name="Medium Grid 1 Accent 1" w:semiHidden="0" w:uiPriority="67" w:unhideWhenUsed="0"/>
-    <w:lsdException w:name="Medium Grid 2 Accent 1" w:semiHidden="0" w:uiPriority="68" w:unhideWhenUsed="0"/>
-    <w:lsdException w:name="Medium Grid 3 Accent 1" w:semiHidden="0" w:uiPriority="69" w:unhideWhenUsed="0"/>
-    <w:lsdException w:name="Dark List Accent 1" w:semiHidden="0" w:uiPriority="70" w:unhideWhenUsed="0"/>
-    <w:lsdException w:name="Colorful Shading Accent 1" w:semiHidden="0" w:uiPriority="71" w:unhideWhenUsed="0"/>
-    <w:lsdException w:name="Colorful List Accent 1" w:semiHidden="0" w:uiPriority="72" w:unhideWhenUsed="0"/>
-    <w:lsdException w:name="Colorful Grid Accent 1" w:semiHidden="0" w:uiPriority="73" w:unhideWhenUsed="0"/>
-    <w:lsdException w:name="Light Shading Accent 2" w:semiHidden="0" w:uiPriority="60" w:unhideWhenUsed="0"/>
-    <w:lsdException w:name="Light List Accent 2" w:semiHidden="0" w:uiPriority="61" w:unhideWhenUsed="0"/>
-    <w:lsdException w:name="Light Grid Accent 2" w:semiHidden="0" w:uiPriority="62" w:unhideWhenUsed="0"/>
-    <w:lsdException w:name="Medium Shading 1 Accent 2" w:semiHidden="0" w:uiPriority="63" w:unhideWhenUsed="0"/>
-    <w:lsdException w:name="Medium Shading 2 Accent 2" w:semiHidden="0" w:uiPriority="64" w:unhideWhenUsed="0"/>
-    <w:lsdException w:name="Medium List 1 Accent 2" w:semiHidden="0" w:uiPriority="65" w:unhideWhenUsed="0"/>
-    <w:lsdException w:name="Medium List 2 Accent 2" w:semiHidden="0" w:uiPriority="66" w:unhideWhenUsed="0"/>
-    <w:lsdException w:name="Medium Grid 1 Accent 2" w:semiHidden="0" w:uiPriority="67" w:unhideWhenUsed="0"/>
-    <w:lsdException w:name="Medium Grid 2 Accent 2" w:semiHidden="0" w:uiPriority="68" w:unhideWhenUsed="0"/>
-    <w:lsdException w:name="Medium Grid 3 Accent 2" w:semiHidden="0" w:uiPriority="69" w:unhideWhenUsed="0"/>
-    <w:lsdException w:name="Dark List Accent 2" w:semiHidden="0" w:uiPriority="70" w:unhideWhenUsed="0"/>
-    <w:lsdException w:name="Colorful Shading Accent 2" w:semiHidden="0" w:uiPriority="71" w:unhideWhenUsed="0"/>
-    <w:lsdException w:name="Colorful List Accent 2" w:semiHidden="0" w:uiPriority="72" w:unhideWhenUsed="0"/>
-    <w:lsdException w:name="Colorful Grid Accent 2" w:semiHidden="0" w:uiPriority="73" w:unhideWhenUsed="0"/>
-    <w:lsdException w:name="Light Shading Accent 3" w:semiHidden="0" w:uiPriority="60" w:unhideWhenUsed="0"/>
-    <w:lsdException w:name="Light List Accent 3" w:semiHidden="0" w:uiPriority="61" w:unhideWhenUsed="0"/>
-    <w:lsdException w:name="Light Grid Accent 3" w:semiHidden="0" w:uiPriority="62" w:unhideWhenUsed="0"/>
-    <w:lsdException w:name="Medium Shading 1 Accent 3" w:semiHidden="0" w:uiPriority="63" w:unhideWhenUsed="0"/>
-    <w:lsdException w:name="Medium Shading 2 Accent 3" w:semiHidden="0" w:uiPriority="64" w:unhideWhenUsed="0"/>
-    <w:lsdException w:name="Medium List 1 Accent 3" w:semiHidden="0" w:uiPriority="65" w:unhideWhenUsed="0"/>
-    <w:lsdException w:name="Medium List 2 Accent 3" w:semiHidden="0" w:uiPriority="66" w:unhideWhenUsed="0"/>
-    <w:lsdException w:name="Medium Grid 1 Accent 3" w:semiHidden="0" w:uiPriority="67" w:unhideWhenUsed="0"/>
-    <w:lsdException w:name="Medium Grid 2 Accent 3" w:semiHidden="0" w:uiPriority="68" w:unhideWhenUsed="0"/>
-    <w:lsdException w:name="Medium Grid 3 Accent 3" w:semiHidden="0" w:uiPriority="69" w:unhideWhenUsed="0"/>
-    <w:lsdException w:name="Dark List Accent 3" w:semiHidden="0" w:uiPriority="70" w:unhideWhenUsed="0"/>
-    <w:lsdException w:name="Colorful Shading Accent 3" w:semiHidden="0" w:uiPriority="71" w:unhideWhenUsed="0"/>
-    <w:lsdException w:name="Colorful List Accent 3" w:semiHidden="0" w:uiPriority="72" w:unhideWhenUsed="0"/>
-    <w:lsdException w:name="Colorful Grid Accent 3" w:semiHidden="0" w:uiPriority="73" w:unhideWhenUsed="0"/>
-    <w:lsdException w:name="Light Shading Accent 4" w:semiHidden="0" w:uiPriority="60" w:unhideWhenUsed="0"/>
-    <w:lsdException w:name="Light List Accent 4" w:semiHidden="0" w:uiPriority="61" w:unhideWhenUsed="0"/>
-    <w:lsdException w:name="Light Grid Accent 4" w:semiHidden="0" w:uiPriority="62" w:unhideWhenUsed="0"/>
-    <w:lsdException w:name="Medium Shading 1 Accent 4" w:semiHidden="0" w:uiPriority="63" w:unhideWhenUsed="0"/>
-    <w:lsdException w:name="Medium Shading 2 Accent 4" w:semiHidden="0" w:uiPriority="64" w:unhideWhenUsed="0"/>
-    <w:lsdException w:name="Medium List 1 Accent 4" w:semiHidden="0" w:uiPriority="65" w:unhideWhenUsed="0"/>
-    <w:lsdException w:name="Medium List 2 Accent 4" w:semiHidden="0" w:uiPriority="66" w:unhideWhenUsed="0"/>
-    <w:lsdException w:name="Medium Grid 1 Accent 4" w:semiHidden="0" w:uiPriority="67" w:unhideWhenUsed="0"/>
-    <w:lsdException w:name="Medium Grid 2 Accent 4" w:semiHidden="0" w:uiPriority="68" w:unhideWhenUsed="0"/>
-    <w:lsdException w:name="Medium Grid 3 Accent 4" w:semiHidden="0" w:uiPriority="69" w:unhideWhenUsed="0"/>
-    <w:lsdException w:name="Dark List Accent 4" w:semiHidden="0" w:uiPriority="70" w:unhideWhenUsed="0"/>
-    <w:lsdException w:name="Colorful Shading Accent 4" w:semiHidden="0" w:uiPriority="71" w:unhideWhenUsed="0"/>
-    <w:lsdException w:name="Colorful List Accent 4" w:semiHidden="0" w:uiPriority="72" w:unhideWhenUsed="0"/>
-    <w:lsdException w:name="Colorful Grid Accent 4" w:semiHidden="0" w:uiPriority="73" w:unhideWhenUsed="0"/>
-    <w:lsdException w:name="Light Shading Accent 5" w:semiHidden="0" w:uiPriority="60" w:unhideWhenUsed="0"/>
-    <w:lsdException w:name="Light List Accent 5" w:semiHidden="0" w:uiPriority="61" w:unhideWhenUsed="0"/>
-    <w:lsdException w:name="Light Grid Accent 5" w:semiHidden="0" w:uiPriority="62" w:unhideWhenUsed="0"/>
-    <w:lsdException w:name="Medium Shading 1 Accent 5" w:semiHidden="0" w:uiPriority="63" w:unhideWhenUsed="0"/>
-    <w:lsdException w:name="Medium Shading 2 Accent 5" w:semiHidden="0" w:uiPriority="64" w:unhideWhenUsed="0"/>
-    <w:lsdException w:name="Medium List 1 Accent 5" w:semiHidden="0" w:uiPriority="65" w:unhideWhenUsed="0"/>
-    <w:lsdException w:name="Medium List 2 Accent 5" w:semiHidden="0" w:uiPriority="66" w:unhideWhenUsed="0"/>
-    <w:lsdException w:name="Medium Grid 1 Accent 5" w:semiHidden="0" w:uiPriority="67" w:unhideWhenUsed="0"/>
-    <w:lsdException w:name="Medium Grid 2 Accent 5" w:semiHidden="0" w:uiPriority="68" w:unhideWhenUsed="0"/>
-    <w:lsdException w:name="Medium Grid 3 Accent 5" w:semiHidden="0" w:uiPriority="69" w:unhideWhenUsed="0"/>
-    <w:lsdException w:name="Dark List Accent 5" w:semiHidden="0" w:uiPriority="70" w:unhideWhenUsed="0"/>
-    <w:lsdException w:name="Colorful Shading Accent 5" w:semiHidden="0" w:uiPriority="71" w:unhideWhenUsed="0"/>
-    <w:lsdException w:name="Colorful List Accent 5" w:semiHidden="0" w:uiPriority="72" w:unhideWhenUsed="0"/>
-    <w:lsdException w:name="Colorful Grid Accent 5" w:semiHidden="0" w:uiPriority="73" w:unhideWhenUsed="0"/>
-    <w:lsdException w:name="Light Shading Accent 6" w:semiHidden="0" w:uiPriority="60" w:unhideWhenUsed="0"/>
-    <w:lsdException w:name="Light List Accent 6" w:semiHidden="0" w:uiPriority="61" w:unhideWhenUsed="0"/>
-    <w:lsdException w:name="Light Grid Accent 6" w:semiHidden="0" w:uiPriority="62" w:unhideWhenUsed="0"/>
-    <w:lsdException w:name="Medium Shading 1 Accent 6" w:semiHidden="0" w:uiPriority="63" w:unhideWhenUsed="0"/>
-    <w:lsdException w:name="Medium Shading 2 Accent 6" w:semiHidden="0" w:uiPriority="64" w:unhideWhenUsed="0"/>
-    <w:lsdException w:name="Medium List 1 Accent 6" w:semiHidden="0" w:uiPriority="65" w:unhideWhenUsed="0"/>
-    <w:lsdException w:name="Medium List 2 Accent 6" w:semiHidden="0" w:uiPriority="66" w:unhideWhenUsed="0"/>
-    <w:lsdException w:name="Medium Grid 1 Accent 6" w:semiHidden="0" w:uiPriority="67" w:unhideWhenUsed="0"/>
-    <w:lsdException w:name="Medium Grid 2 Accent 6" w:semiHidden="0" w:uiPriority="68" w:unhideWhenUsed="0"/>
-    <w:lsdException w:name="Medium Grid 3 Accent 6" w:semiHidden="0" w:uiPriority="69" w:unhideWhenUsed="0"/>
-    <w:lsdException w:name="Dark List Accent 6" w:semiHidden="0" w:uiPriority="70" w:unhideWhenUsed="0"/>
-    <w:lsdException w:name="Colorful Shading Accent 6" w:semiHidden="0" w:uiPriority="71" w:unhideWhenUsed="0"/>
-    <w:lsdException w:name="Colorful List Accent 6" w:semiHidden="0" w:uiPriority="72" w:unhideWhenUsed="0"/>
-    <w:lsdException w:name="Colorful Grid Accent 6" w:semiHidden="0" w:uiPriority="73" w:unhideWhenUsed="0"/>
-    <w:lsdException w:name="Subtle Emphasis" w:semiHidden="0" w:uiPriority="19" w:unhideWhenUsed="0" w:qFormat="1"/>
-    <w:lsdException w:name="Intense Emphasis" w:semiHidden="0" w:uiPriority="21" w:unhideWhenUsed="0" w:qFormat="1"/>
-    <w:lsdException w:name="Subtle Reference" w:semiHidden="0" w:uiPriority="31" w:unhideWhenUsed="0" w:qFormat="1"/>
-    <w:lsdException w:name="Intense Reference" w:semiHidden="0" w:uiPriority="32" w:unhideWhenUsed="0" w:qFormat="1"/>
-    <w:lsdException w:name="Book Title" w:semiHidden="0" w:uiPriority="33" w:unhideWhenUsed="0" w:qFormat="1"/>
-    <w:lsdException w:name="Bibliography" w:uiPriority="37"/>
-    <w:lsdException w:name="TOC Heading" w:uiPriority="39" w:qFormat="1"/>
+  <w:latentStyles w:defLockedState="0" w:defUIPriority="99" w:defSemiHidden="0" w:defUnhideWhenUsed="0" w:defQFormat="0" w:count="376">
+    <w:lsdException w:name="Normal" w:uiPriority="0" w:qFormat="1"/>
+    <w:lsdException w:name="heading 1" w:uiPriority="9" w:qFormat="1"/>
+    <w:lsdException w:name="heading 2" w:semiHidden="1" w:uiPriority="9" w:unhideWhenUsed="1" w:qFormat="1"/>
+    <w:lsdException w:name="heading 3" w:semiHidden="1" w:uiPriority="9" w:unhideWhenUsed="1" w:qFormat="1"/>
+    <w:lsdException w:name="heading 4" w:semiHidden="1" w:uiPriority="9" w:unhideWhenUsed="1" w:qFormat="1"/>
+    <w:lsdException w:name="heading 5" w:semiHidden="1" w:uiPriority="9" w:unhideWhenUsed="1" w:qFormat="1"/>
+    <w:lsdException w:name="heading 6" w:semiHidden="1" w:uiPriority="9" w:unhideWhenUsed="1" w:qFormat="1"/>
+    <w:lsdException w:name="heading 7" w:semiHidden="1" w:uiPriority="9" w:unhideWhenUsed="1" w:qFormat="1"/>
+    <w:lsdException w:name="heading 8" w:semiHidden="1" w:uiPriority="9" w:unhideWhenUsed="1" w:qFormat="1"/>
+    <w:lsdException w:name="heading 9" w:semiHidden="1" w:uiPriority="9" w:unhideWhenUsed="1" w:qFormat="1"/>
+    <w:lsdException w:name="index 1" w:semiHidden="1" w:unhideWhenUsed="1"/>
+    <w:lsdException w:name="index 2" w:semiHidden="1" w:unhideWhenUsed="1"/>
+    <w:lsdException w:name="index 3" w:semiHidden="1" w:unhideWhenUsed="1"/>
+    <w:lsdException w:name="index 4" w:semiHidden="1" w:unhideWhenUsed="1"/>
+    <w:lsdException w:name="index 5" w:semiHidden="1" w:unhideWhenUsed="1"/>
+    <w:lsdException w:name="index 6" w:semiHidden="1" w:unhideWhenUsed="1"/>
+    <w:lsdException w:name="index 7" w:semiHidden="1" w:unhideWhenUsed="1"/>
+    <w:lsdException w:name="index 8" w:semiHidden="1" w:unhideWhenUsed="1"/>
+    <w:lsdException w:name="index 9" w:semiHidden="1" w:unhideWhenUsed="1"/>
+    <w:lsdException w:name="toc 1" w:semiHidden="1" w:uiPriority="39" w:unhideWhenUsed="1"/>
+    <w:lsdException w:name="toc 2" w:semiHidden="1" w:uiPriority="39" w:unhideWhenUsed="1"/>
+    <w:lsdException w:name="toc 3" w:semiHidden="1" w:uiPriority="39" w:unhideWhenUsed="1"/>
+    <w:lsdException w:name="toc 4" w:semiHidden="1" w:uiPriority="39" w:unhideWhenUsed="1"/>
+    <w:lsdException w:name="toc 5" w:semiHidden="1" w:uiPriority="39" w:unhideWhenUsed="1"/>
+    <w:lsdException w:name="toc 6" w:semiHidden="1" w:uiPriority="39" w:unhideWhenUsed="1"/>
+    <w:lsdException w:name="toc 7" w:semiHidden="1" w:uiPriority="39" w:unhideWhenUsed="1"/>
+    <w:lsdException w:name="toc 8" w:semiHidden="1" w:uiPriority="39" w:unhideWhenUsed="1"/>
+    <w:lsdException w:name="toc 9" w:semiHidden="1" w:uiPriority="39" w:unhideWhenUsed="1"/>
+    <w:lsdException w:name="Normal Indent" w:semiHidden="1" w:unhideWhenUsed="1"/>
+    <w:lsdException w:name="footnote text" w:semiHidden="1" w:unhideWhenUsed="1"/>
+    <w:lsdException w:name="annotation text" w:semiHidden="1" w:unhideWhenUsed="1"/>
+    <w:lsdException w:name="header" w:semiHidden="1" w:unhideWhenUsed="1"/>
+    <w:lsdException w:name="footer" w:semiHidden="1" w:unhideWhenUsed="1"/>
+    <w:lsdException w:name="index heading" w:semiHidden="1" w:unhideWhenUsed="1"/>
+    <w:lsdException w:name="caption" w:semiHidden="1" w:uiPriority="35" w:unhideWhenUsed="1" w:qFormat="1"/>
+    <w:lsdException w:name="table of figures" w:semiHidden="1" w:unhideWhenUsed="1"/>
+    <w:lsdException w:name="envelope address" w:semiHidden="1" w:unhideWhenUsed="1"/>
+    <w:lsdException w:name="envelope return" w:semiHidden="1" w:unhideWhenUsed="1"/>
+    <w:lsdException w:name="footnote reference" w:semiHidden="1" w:unhideWhenUsed="1"/>
+    <w:lsdException w:name="annotation reference" w:semiHidden="1" w:unhideWhenUsed="1"/>
+    <w:lsdException w:name="line number" w:semiHidden="1" w:unhideWhenUsed="1"/>
+    <w:lsdException w:name="page number" w:semiHidden="1" w:unhideWhenUsed="1"/>
+    <w:lsdException w:name="endnote reference" w:semiHidden="1" w:unhideWhenUsed="1"/>
+    <w:lsdException w:name="endnote text" w:semiHidden="1" w:unhideWhenUsed="1"/>
+    <w:lsdException w:name="table of authorities" w:semiHidden="1" w:unhideWhenUsed="1"/>
+    <w:lsdException w:name="macro" w:semiHidden="1" w:unhideWhenUsed="1"/>
+    <w:lsdException w:name="toa heading" w:semiHidden="1" w:unhideWhenUsed="1"/>
+    <w:lsdException w:name="List" w:semiHidden="1" w:unhideWhenUsed="1"/>
+    <w:lsdException w:name="List Bullet" w:semiHidden="1" w:unhideWhenUsed="1"/>
+    <w:lsdException w:name="List Number" w:semiHidden="1" w:unhideWhenUsed="1"/>
+    <w:lsdException w:name="List 2" w:semiHidden="1" w:unhideWhenUsed="1"/>
+    <w:lsdException w:name="List 3" w:semiHidden="1" w:unhideWhenUsed="1"/>
+    <w:lsdException w:name="List 4" w:semiHidden="1" w:unhideWhenUsed="1"/>
+    <w:lsdException w:name="List 5" w:semiHidden="1" w:unhideWhenUsed="1"/>
+    <w:lsdException w:name="List Bullet 2" w:semiHidden="1" w:unhideWhenUsed="1"/>
+    <w:lsdException w:name="List Bullet 3" w:semiHidden="1" w:unhideWhenUsed="1"/>
+    <w:lsdException w:name="List Bullet 4" w:semiHidden="1" w:unhideWhenUsed="1"/>
+    <w:lsdException w:name="List Bullet 5" w:semiHidden="1" w:unhideWhenUsed="1"/>
+    <w:lsdException w:name="List Number 2" w:semiHidden="1" w:unhideWhenUsed="1"/>
+    <w:lsdException w:name="List Number 3" w:semiHidden="1" w:unhideWhenUsed="1"/>
+    <w:lsdException w:name="List Number 4" w:semiHidden="1" w:unhideWhenUsed="1"/>
+    <w:lsdException w:name="List Number 5" w:semiHidden="1" w:unhideWhenUsed="1"/>
+    <w:lsdException w:name="Title" w:uiPriority="10" w:qFormat="1"/>
+    <w:lsdException w:name="Closing" w:semiHidden="1" w:unhideWhenUsed="1"/>
+    <w:lsdException w:name="Signature" w:semiHidden="1" w:unhideWhenUsed="1"/>
+    <w:lsdException w:name="Default Paragraph Font" w:semiHidden="1" w:uiPriority="1" w:unhideWhenUsed="1"/>
+    <w:lsdException w:name="Body Text" w:semiHidden="1" w:unhideWhenUsed="1"/>
+    <w:lsdException w:name="Body Text Indent" w:semiHidden="1" w:unhideWhenUsed="1"/>
+    <w:lsdException w:name="List Continue" w:semiHidden="1" w:unhideWhenUsed="1"/>
+    <w:lsdException w:name="List Continue 2" w:semiHidden="1" w:unhideWhenUsed="1"/>
+    <w:lsdException w:name="List Continue 3" w:semiHidden="1" w:unhideWhenUsed="1"/>
+    <w:lsdException w:name="List Continue 4" w:semiHidden="1" w:unhideWhenUsed="1"/>
+    <w:lsdException w:name="List Continue 5" w:semiHidden="1" w:unhideWhenUsed="1"/>
+    <w:lsdException w:name="Message Header" w:semiHidden="1" w:unhideWhenUsed="1"/>
+    <w:lsdException w:name="Subtitle" w:uiPriority="11" w:qFormat="1"/>
+    <w:lsdException w:name="Salutation" w:semiHidden="1" w:unhideWhenUsed="1"/>
+    <w:lsdException w:name="Date" w:semiHidden="1" w:unhideWhenUsed="1"/>
+    <w:lsdException w:name="Body Text First Indent" w:semiHidden="1" w:unhideWhenUsed="1"/>
+    <w:lsdException w:name="Body Text First Indent 2" w:semiHidden="1" w:unhideWhenUsed="1"/>
+    <w:lsdException w:name="Note Heading" w:semiHidden="1" w:unhideWhenUsed="1"/>
+    <w:lsdException w:name="Body Text 2" w:semiHidden="1" w:unhideWhenUsed="1"/>
+    <w:lsdException w:name="Body Text 3" w:semiHidden="1" w:unhideWhenUsed="1"/>
+    <w:lsdException w:name="Body Text Indent 2" w:semiHidden="1" w:unhideWhenUsed="1"/>
+    <w:lsdException w:name="Body Text Indent 3" w:semiHidden="1" w:unhideWhenUsed="1"/>
+    <w:lsdException w:name="Block Text" w:semiHidden="1" w:unhideWhenUsed="1"/>
+    <w:lsdException w:name="Hyperlink" w:semiHidden="1" w:unhideWhenUsed="1"/>
+    <w:lsdException w:name="FollowedHyperlink" w:semiHidden="1" w:unhideWhenUsed="1"/>
+    <w:lsdException w:name="Strong" w:uiPriority="22" w:qFormat="1"/>
+    <w:lsdException w:name="Emphasis" w:uiPriority="20" w:qFormat="1"/>
+    <w:lsdException w:name="Document Map" w:semiHidden="1" w:unhideWhenUsed="1"/>
+    <w:lsdException w:name="Plain Text" w:semiHidden="1" w:unhideWhenUsed="1"/>
+    <w:lsdException w:name="E-mail Signature" w:semiHidden="1" w:unhideWhenUsed="1"/>
+    <w:lsdException w:name="HTML Top of Form" w:semiHidden="1" w:unhideWhenUsed="1"/>
+    <w:lsdException w:name="HTML Bottom of Form" w:semiHidden="1" w:unhideWhenUsed="1"/>
+    <w:lsdException w:name="Normal (Web)" w:semiHidden="1" w:unhideWhenUsed="1"/>
+    <w:lsdException w:name="HTML Acronym" w:semiHidden="1" w:unhideWhenUsed="1"/>
+    <w:lsdException w:name="HTML Address" w:semiHidden="1" w:unhideWhenUsed="1"/>
+    <w:lsdException w:name="HTML Cite" w:semiHidden="1" w:unhideWhenUsed="1"/>
+    <w:lsdException w:name="HTML Code" w:semiHidden="1" w:unhideWhenUsed="1"/>
+    <w:lsdException w:name="HTML Definition" w:semiHidden="1" w:unhideWhenUsed="1"/>
+    <w:lsdException w:name="HTML Keyboard" w:semiHidden="1" w:unhideWhenUsed="1"/>
+    <w:lsdException w:name="HTML Preformatted" w:semiHidden="1" w:unhideWhenUsed="1"/>
+    <w:lsdException w:name="HTML Sample" w:semiHidden="1" w:unhideWhenUsed="1"/>
+    <w:lsdException w:name="HTML Typewriter" w:semiHidden="1" w:unhideWhenUsed="1"/>
+    <w:lsdException w:name="HTML Variable" w:semiHidden="1" w:unhideWhenUsed="1"/>
+    <w:lsdException w:name="Normal Table" w:semiHidden="1" w:unhideWhenUsed="1"/>
+    <w:lsdException w:name="annotation subject" w:semiHidden="1" w:unhideWhenUsed="1"/>
+    <w:lsdException w:name="No List" w:semiHidden="1" w:unhideWhenUsed="1"/>
+    <w:lsdException w:name="Outline List 1" w:semiHidden="1" w:unhideWhenUsed="1"/>
+    <w:lsdException w:name="Outline List 2" w:semiHidden="1" w:unhideWhenUsed="1"/>
+    <w:lsdException w:name="Outline List 3" w:semiHidden="1" w:unhideWhenUsed="1"/>
+    <w:lsdException w:name="Table Simple 1" w:semiHidden="1" w:unhideWhenUsed="1"/>
+    <w:lsdException w:name="Table Simple 2" w:semiHidden="1" w:unhideWhenUsed="1"/>
+    <w:lsdException w:name="Table Simple 3" w:semiHidden="1" w:unhideWhenUsed="1"/>
+    <w:lsdException w:name="Table Classic 1" w:semiHidden="1" w:unhideWhenUsed="1"/>
+    <w:lsdException w:name="Table Classic 2" w:semiHidden="1" w:unhideWhenUsed="1"/>
+    <w:lsdException w:name="Table Classic 3" w:semiHidden="1" w:unhideWhenUsed="1"/>
+    <w:lsdException w:name="Table Classic 4" w:semiHidden="1" w:unhideWhenUsed="1"/>
+    <w:lsdException w:name="Table Colorful 1" w:semiHidden="1" w:unhideWhenUsed="1"/>
+    <w:lsdException w:name="Table Colorful 2" w:semiHidden="1" w:unhideWhenUsed="1"/>
+    <w:lsdException w:name="Table Colorful 3" w:semiHidden="1" w:unhideWhenUsed="1"/>
+    <w:lsdException w:name="Table Columns 1" w:semiHidden="1" w:unhideWhenUsed="1"/>
+    <w:lsdException w:name="Table Columns 2" w:semiHidden="1" w:unhideWhenUsed="1"/>
+    <w:lsdException w:name="Table Columns 3" w:semiHidden="1" w:unhideWhenUsed="1"/>
+    <w:lsdException w:name="Table Columns 4" w:semiHidden="1" w:unhideWhenUsed="1"/>
+    <w:lsdException w:name="Table Columns 5" w:semiHidden="1" w:unhideWhenUsed="1"/>
+    <w:lsdException w:name="Table Grid 1" w:semiHidden="1" w:unhideWhenUsed="1"/>
+    <w:lsdException w:name="Table Grid 2" w:semiHidden="1" w:unhideWhenUsed="1"/>
+    <w:lsdException w:name="Table Grid 3" w:semiHidden="1" w:unhideWhenUsed="1"/>
+    <w:lsdException w:name="Table Grid 4" w:semiHidden="1" w:unhideWhenUsed="1"/>
+    <w:lsdException w:name="Table Grid 5" w:semiHidden="1" w:unhideWhenUsed="1"/>
+    <w:lsdException w:name="Table Grid 6" w:semiHidden="1" w:unhideWhenUsed="1"/>
+    <w:lsdException w:name="Table Grid 7" w:semiHidden="1" w:unhideWhenUsed="1"/>
+    <w:lsdException w:name="Table Grid 8" w:semiHidden="1" w:unhideWhenUsed="1"/>
+    <w:lsdException w:name="Table List 1" w:semiHidden="1" w:unhideWhenUsed="1"/>
+    <w:lsdException w:name="Table List 2" w:semiHidden="1" w:unhideWhenUsed="1"/>
+    <w:lsdException w:name="Table List 3" w:semiHidden="1" w:unhideWhenUsed="1"/>
+    <w:lsdException w:name="Table List 4" w:semiHidden="1" w:unhideWhenUsed="1"/>
+    <w:lsdException w:name="Table List 5" w:semiHidden="1" w:unhideWhenUsed="1"/>
+    <w:lsdException w:name="Table List 6" w:semiHidden="1" w:unhideWhenUsed="1"/>
+    <w:lsdException w:name="Table List 7" w:semiHidden="1" w:unhideWhenUsed="1"/>
+    <w:lsdException w:name="Table List 8" w:semiHidden="1" w:unhideWhenUsed="1"/>
+    <w:lsdException w:name="Table 3D effects 1" w:semiHidden="1" w:unhideWhenUsed="1"/>
+    <w:lsdException w:name="Table 3D effects 2" w:semiHidden="1" w:unhideWhenUsed="1"/>
+    <w:lsdException w:name="Table 3D effects 3" w:semiHidden="1" w:unhideWhenUsed="1"/>
+    <w:lsdException w:name="Table Contemporary" w:semiHidden="1" w:unhideWhenUsed="1"/>
+    <w:lsdException w:name="Table Elegant" w:semiHidden="1" w:unhideWhenUsed="1"/>
+    <w:lsdException w:name="Table Professional" w:semiHidden="1" w:unhideWhenUsed="1"/>
+    <w:lsdException w:name="Table Subtle 1" w:semiHidden="1" w:unhideWhenUsed="1"/>
+    <w:lsdException w:name="Table Subtle 2" w:semiHidden="1" w:unhideWhenUsed="1"/>
+    <w:lsdException w:name="Table Web 1" w:semiHidden="1" w:unhideWhenUsed="1"/>
+    <w:lsdException w:name="Table Web 2" w:semiHidden="1" w:unhideWhenUsed="1"/>
+    <w:lsdException w:name="Table Web 3" w:semiHidden="1" w:unhideWhenUsed="1"/>
+    <w:lsdException w:name="Balloon Text" w:semiHidden="1" w:unhideWhenUsed="1"/>
+    <w:lsdException w:name="Table Grid" w:semiHidden="1" w:uiPriority="39" w:unhideWhenUsed="1"/>
+    <w:lsdException w:name="Table Theme" w:semiHidden="1" w:unhideWhenUsed="1"/>
+    <w:lsdException w:name="Placeholder Text" w:semiHidden="1"/>
+    <w:lsdException w:name="No Spacing" w:uiPriority="1" w:qFormat="1"/>
+    <w:lsdException w:name="Light Shading" w:uiPriority="60"/>
+    <w:lsdException w:name="Light List" w:uiPriority="61"/>
+    <w:lsdException w:name="Light Grid" w:uiPriority="62"/>
+    <w:lsdException w:name="Medium Shading 1" w:uiPriority="63"/>
+    <w:lsdException w:name="Medium Shading 2" w:uiPriority="64"/>
+    <w:lsdException w:name="Medium List 1" w:uiPriority="65"/>
+    <w:lsdException w:name="Medium List 2" w:uiPriority="66"/>
+    <w:lsdException w:name="Medium Grid 1" w:uiPriority="67"/>
+    <w:lsdException w:name="Medium Grid 2" w:uiPriority="68"/>
+    <w:lsdException w:name="Medium Grid 3" w:uiPriority="69"/>
+    <w:lsdException w:name="Dark List" w:uiPriority="70"/>
+    <w:lsdException w:name="Colorful Shading" w:uiPriority="71"/>
+    <w:lsdException w:name="Colorful List" w:uiPriority="72"/>
+    <w:lsdException w:name="Colorful Grid" w:uiPriority="73"/>
+    <w:lsdException w:name="Light Shading Accent 1" w:uiPriority="60"/>
+    <w:lsdException w:name="Light List Accent 1" w:uiPriority="61"/>
+    <w:lsdException w:name="Light Grid Accent 1" w:uiPriority="62"/>
+    <w:lsdException w:name="Medium Shading 1 Accent 1" w:uiPriority="63"/>
+    <w:lsdException w:name="Medium Shading 2 Accent 1" w:uiPriority="64"/>
+    <w:lsdException w:name="Medium List 1 Accent 1" w:uiPriority="65"/>
+    <w:lsdException w:name="Revision" w:semiHidden="1"/>
+    <w:lsdException w:name="List Paragraph" w:uiPriority="34" w:qFormat="1"/>
+    <w:lsdException w:name="Quote" w:uiPriority="29" w:qFormat="1"/>
+    <w:lsdException w:name="Intense Quote" w:uiPriority="30" w:qFormat="1"/>
+    <w:lsdException w:name="Medium List 2 Accent 1" w:uiPriority="66"/>
+    <w:lsdException w:name="Medium Grid 1 Accent 1" w:uiPriority="67"/>
+    <w:lsdException w:name="Medium Grid 2 Accent 1" w:uiPriority="68"/>
+    <w:lsdException w:name="Medium Grid 3 Accent 1" w:uiPriority="69"/>
+    <w:lsdException w:name="Dark List Accent 1" w:uiPriority="70"/>
+    <w:lsdException w:name="Colorful Shading Accent 1" w:uiPriority="71"/>
+    <w:lsdException w:name="Colorful List Accent 1" w:uiPriority="72"/>
+    <w:lsdException w:name="Colorful Grid Accent 1" w:uiPriority="73"/>
+    <w:lsdException w:name="Light Shading Accent 2" w:uiPriority="60"/>
+    <w:lsdException w:name="Light List Accent 2" w:uiPriority="61"/>
+    <w:lsdException w:name="Light Grid Accent 2" w:uiPriority="62"/>
+    <w:lsdException w:name="Medium Shading 1 Accent 2" w:uiPriority="63"/>
+    <w:lsdException w:name="Medium Shading 2 Accent 2" w:uiPriority="64"/>
+    <w:lsdException w:name="Medium List 1 Accent 2" w:uiPriority="65"/>
+    <w:lsdException w:name="Medium List 2 Accent 2" w:uiPriority="66"/>
+    <w:lsdException w:name="Medium Grid 1 Accent 2" w:uiPriority="67"/>
+    <w:lsdException w:name="Medium Grid 2 Accent 2" w:uiPriority="68"/>
+    <w:lsdException w:name="Medium Grid 3 Accent 2" w:uiPriority="69"/>
+    <w:lsdException w:name="Dark List Accent 2" w:uiPriority="70"/>
+    <w:lsdException w:name="Colorful Shading Accent 2" w:uiPriority="71"/>
+    <w:lsdException w:name="Colorful List Accent 2" w:uiPriority="72"/>
+    <w:lsdException w:name="Colorful Grid Accent 2" w:uiPriority="73"/>
+    <w:lsdException w:name="Light Shading Accent 3" w:uiPriority="60"/>
+    <w:lsdException w:name="Light List Accent 3" w:uiPriority="61"/>
+    <w:lsdException w:name="Light Grid Accent 3" w:uiPriority="62"/>
+    <w:lsdException w:name="Medium Shading 1 Accent 3" w:uiPriority="63"/>
+    <w:lsdException w:name="Medium Shading 2 Accent 3" w:uiPriority="64"/>
+    <w:lsdException w:name="Medium List 1 Accent 3" w:uiPriority="65"/>
+    <w:lsdException w:name="Medium List 2 Accent 3" w:uiPriority="66"/>
+    <w:lsdException w:name="Medium Grid 1 Accent 3" w:uiPriority="67"/>
+    <w:lsdException w:name="Medium Grid 2 Accent 3" w:uiPriority="68"/>
+    <w:lsdException w:name="Medium Grid 3 Accent 3" w:uiPriority="69"/>
+    <w:lsdException w:name="Dark List Accent 3" w:uiPriority="70"/>
+    <w:lsdException w:name="Colorful Shading Accent 3" w:uiPriority="71"/>
+    <w:lsdException w:name="Colorful List Accent 3" w:uiPriority="72"/>
+    <w:lsdException w:name="Colorful Grid Accent 3" w:uiPriority="73"/>
+    <w:lsdException w:name="Light Shading Accent 4" w:uiPriority="60"/>
+    <w:lsdException w:name="Light List Accent 4" w:uiPriority="61"/>
+    <w:lsdException w:name="Light Grid Accent 4" w:uiPriority="62"/>
+    <w:lsdException w:name="Medium Shading 1 Accent 4" w:uiPriority="63"/>
+    <w:lsdException w:name="Medium Shading 2 Accent 4" w:uiPriority="64"/>
+    <w:lsdException w:name="Medium List 1 Accent 4" w:uiPriority="65"/>
+    <w:lsdException w:name="Medium List 2 Accent 4" w:uiPriority="66"/>
+    <w:lsdException w:name="Medium Grid 1 Accent 4" w:uiPriority="67"/>
+    <w:lsdException w:name="Medium Grid 2 Accent 4" w:uiPriority="68"/>
+    <w:lsdException w:name="Medium Grid 3 Accent 4" w:uiPriority="69"/>
+    <w:lsdException w:name="Dark List Accent 4" w:uiPriority="70"/>
+    <w:lsdException w:name="Colorful Shading Accent 4" w:uiPriority="71"/>
+    <w:lsdException w:name="Colorful List Accent 4" w:uiPriority="72"/>
+    <w:lsdException w:name="Colorful Grid Accent 4" w:uiPriority="73"/>
+    <w:lsdException w:name="Light Shading Accent 5" w:uiPriority="60"/>
+    <w:lsdException w:name="Light List Accent 5" w:uiPriority="61"/>
+    <w:lsdException w:name="Light Grid Accent 5" w:uiPriority="62"/>
+    <w:lsdException w:name="Medium Shading 1 Accent 5" w:uiPriority="63"/>
+    <w:lsdException w:name="Medium Shading 2 Accent 5" w:uiPriority="64"/>
+    <w:lsdException w:name="Medium List 1 Accent 5" w:uiPriority="65"/>
+    <w:lsdException w:name="Medium List 2 Accent 5" w:uiPriority="66"/>
+    <w:lsdException w:name="Medium Grid 1 Accent 5" w:uiPriority="67"/>
+    <w:lsdException w:name="Medium Grid 2 Accent 5" w:uiPriority="68"/>
+    <w:lsdException w:name="Medium Grid 3 Accent 5" w:uiPriority="69"/>
+    <w:lsdException w:name="Dark List Accent 5" w:uiPriority="70"/>
+    <w:lsdException w:name="Colorful Shading Accent 5" w:uiPriority="71"/>
+    <w:lsdException w:name="Colorful List Accent 5" w:uiPriority="72"/>
+    <w:lsdException w:name="Colorful Grid Accent 5" w:uiPriority="73"/>
+    <w:lsdException w:name="Light Shading Accent 6" w:uiPriority="60"/>
+    <w:lsdException w:name="Light List Accent 6" w:uiPriority="61"/>
+    <w:lsdException w:name="Light Grid Accent 6" w:uiPriority="62"/>
+    <w:lsdException w:name="Medium Shading 1 Accent 6" w:uiPriority="63"/>
+    <w:lsdException w:name="Medium Shading 2 Accent 6" w:uiPriority="64"/>
+    <w:lsdException w:name="Medium List 1 Accent 6" w:uiPriority="65"/>
+    <w:lsdException w:name="Medium List 2 Accent 6" w:uiPriority="66"/>
+    <w:lsdException w:name="Medium Grid 1 Accent 6" w:uiPriority="67"/>
+    <w:lsdException w:name="Medium Grid 2 Accent 6" w:uiPriority="68"/>
+    <w:lsdException w:name="Medium Grid 3 Accent 6" w:uiPriority="69"/>
+    <w:lsdException w:name="Dark List Accent 6" w:uiPriority="70"/>
+    <w:lsdException w:name="Colorful Shading Accent 6" w:uiPriority="71"/>
+    <w:lsdException w:name="Colorful List Accent 6" w:uiPriority="72"/>
+    <w:lsdException w:name="Colorful Grid Accent 6" w:uiPriority="73"/>
+    <w:lsdException w:name="Subtle Emphasis" w:uiPriority="19" w:qFormat="1"/>
+    <w:lsdException w:name="Intense Emphasis" w:uiPriority="21" w:qFormat="1"/>
+    <w:lsdException w:name="Subtle Reference" w:uiPriority="31" w:qFormat="1"/>
+    <w:lsdException w:name="Intense Reference" w:uiPriority="32" w:qFormat="1"/>
+    <w:lsdException w:name="Book Title" w:uiPriority="33" w:qFormat="1"/>
+    <w:lsdException w:name="Bibliography" w:semiHidden="1" w:uiPriority="37" w:unhideWhenUsed="1"/>
+    <w:lsdException w:name="TOC Heading" w:semiHidden="1" w:uiPriority="39" w:unhideWhenUsed="1" w:qFormat="1"/>
+    <w:lsdException w:name="Plain Table 1" w:uiPriority="41"/>
+    <w:lsdException w:name="Plain Table 2" w:uiPriority="42"/>
+    <w:lsdException w:name="Plain Table 3" w:uiPriority="43"/>
+    <w:lsdException w:name="Plain Table 4" w:uiPriority="44"/>
+    <w:lsdException w:name="Plain Table 5" w:uiPriority="45"/>
+    <w:lsdException w:name="Grid Table Light" w:uiPriority="40"/>
+    <w:lsdException w:name="Grid Table 1 Light" w:uiPriority="46"/>
+    <w:lsdException w:name="Grid Table 2" w:uiPriority="47"/>
+    <w:lsdException w:name="Grid Table 3" w:uiPriority="48"/>
+    <w:lsdException w:name="Grid Table 4" w:uiPriority="49"/>
+    <w:lsdException w:name="Grid Table 5 Dark" w:uiPriority="50"/>
+    <w:lsdException w:name="Grid Table 6 Colorful" w:uiPriority="51"/>
+    <w:lsdException w:name="Grid Table 7 Colorful" w:uiPriority="52"/>
+    <w:lsdException w:name="Grid Table 1 Light Accent 1" w:uiPriority="46"/>
+    <w:lsdException w:name="Grid Table 2 Accent 1" w:uiPriority="47"/>
+    <w:lsdException w:name="Grid Table 3 Accent 1" w:uiPriority="48"/>
+    <w:lsdException w:name="Grid Table 4 Accent 1" w:uiPriority="49"/>
+    <w:lsdException w:name="Grid Table 5 Dark Accent 1" w:uiPriority="50"/>
+    <w:lsdException w:name="Grid Table 6 Colorful Accent 1" w:uiPriority="51"/>
+    <w:lsdException w:name="Grid Table 7 Colorful Accent 1" w:uiPriority="52"/>
+    <w:lsdException w:name="Grid Table 1 Light Accent 2" w:uiPriority="46"/>
+    <w:lsdException w:name="Grid Table 2 Accent 2" w:uiPriority="47"/>
+    <w:lsdException w:name="Grid Table 3 Accent 2" w:uiPriority="48"/>
+    <w:lsdException w:name="Grid Table 4 Accent 2" w:uiPriority="49"/>
+    <w:lsdException w:name="Grid Table 5 Dark Accent 2" w:uiPriority="50"/>
+    <w:lsdException w:name="Grid Table 6 Colorful Accent 2" w:uiPriority="51"/>
+    <w:lsdException w:name="Grid Table 7 Colorful Accent 2" w:uiPriority="52"/>
+    <w:lsdException w:name="Grid Table 1 Light Accent 3" w:uiPriority="46"/>
+    <w:lsdException w:name="Grid Table 2 Accent 3" w:uiPriority="47"/>
+    <w:lsdException w:name="Grid Table 3 Accent 3" w:uiPriority="48"/>
+    <w:lsdException w:name="Grid Table 4 Accent 3" w:uiPriority="49"/>
+    <w:lsdException w:name="Grid Table 5 Dark Accent 3" w:uiPriority="50"/>
+    <w:lsdException w:name="Grid Table 6 Colorful Accent 3" w:uiPriority="51"/>
+    <w:lsdException w:name="Grid Table 7 Colorful Accent 3" w:uiPriority="52"/>
+    <w:lsdException w:name="Grid Table 1 Light Accent 4" w:uiPriority="46"/>
+    <w:lsdException w:name="Grid Table 2 Accent 4" w:uiPriority="47"/>
+    <w:lsdException w:name="Grid Table 3 Accent 4" w:uiPriority="48"/>
+    <w:lsdException w:name="Grid Table 4 Accent 4" w:uiPriority="49"/>
+    <w:lsdException w:name="Grid Table 5 Dark Accent 4" w:uiPriority="50"/>
+    <w:lsdException w:name="Grid Table 6 Colorful Accent 4" w:uiPriority="51"/>
+    <w:lsdException w:name="Grid Table 7 Colorful Accent 4" w:uiPriority="52"/>
+    <w:lsdException w:name="Grid Table 1 Light Accent 5" w:uiPriority="46"/>
+    <w:lsdException w:name="Grid Table 2 Accent 5" w:uiPriority="47"/>
+    <w:lsdException w:name="Grid Table 3 Accent 5" w:uiPriority="48"/>
+    <w:lsdException w:name="Grid Table 4 Accent 5" w:uiPriority="49"/>
+    <w:lsdException w:name="Grid Table 5 Dark Accent 5" w:uiPriority="50"/>
+    <w:lsdException w:name="Grid Table 6 Colorful Accent 5" w:uiPriority="51"/>
+    <w:lsdException w:name="Grid Table 7 Colorful Accent 5" w:uiPriority="52"/>
+    <w:lsdException w:name="Grid Table 1 Light Accent 6" w:uiPriority="46"/>
+    <w:lsdException w:name="Grid Table 2 Accent 6" w:uiPriority="47"/>
+    <w:lsdException w:name="Grid Table 3 Accent 6" w:uiPriority="48"/>
+    <w:lsdException w:name="Grid Table 4 Accent 6" w:uiPriority="49"/>
+    <w:lsdException w:name="Grid Table 5 Dark Accent 6" w:uiPriority="50"/>
+    <w:lsdException w:name="Grid Table 6 Colorful Accent 6" w:uiPriority="51"/>
+    <w:lsdException w:name="Grid Table 7 Colorful Accent 6" w:uiPriority="52"/>
+    <w:lsdException w:name="List Table 1 Light" w:uiPriority="46"/>
+    <w:lsdException w:name="List Table 2" w:uiPriority="47"/>
+    <w:lsdException w:name="List Table 3" w:uiPriority="48"/>
+    <w:lsdException w:name="List Table 4" w:uiPriority="49"/>
+    <w:lsdException w:name="List Table 5 Dark" w:uiPriority="50"/>
+    <w:lsdException w:name="List Table 6 Colorful" w:uiPriority="51"/>
+    <w:lsdException w:name="List Table 7 Colorful" w:uiPriority="52"/>
+    <w:lsdException w:name="List Table 1 Light Accent 1" w:uiPriority="46"/>
+    <w:lsdException w:name="List Table 2 Accent 1" w:uiPriority="47"/>
+    <w:lsdException w:name="List Table 3 Accent 1" w:uiPriority="48"/>
+    <w:lsdException w:name="List Table 4 Accent 1" w:uiPriority="49"/>
+    <w:lsdException w:name="List Table 5 Dark Accent 1" w:uiPriority="50"/>
+    <w:lsdException w:name="List Table 6 Colorful Accent 1" w:uiPriority="51"/>
+    <w:lsdException w:name="List Table 7 Colorful Accent 1" w:uiPriority="52"/>
+    <w:lsdException w:name="List Table 1 Light Accent 2" w:uiPriority="46"/>
+    <w:lsdException w:name="List Table 2 Accent 2" w:uiPriority="47"/>
+    <w:lsdException w:name="List Table 3 Accent 2" w:uiPriority="48"/>
+    <w:lsdException w:name="List Table 4 Accent 2" w:uiPriority="49"/>
+    <w:lsdException w:name="List Table 5 Dark Accent 2" w:uiPriority="50"/>
+    <w:lsdException w:name="List Table 6 Colorful Accent 2" w:uiPriority="51"/>
+    <w:lsdException w:name="List Table 7 Colorful Accent 2" w:uiPriority="52"/>
+    <w:lsdException w:name="List Table 1 Light Accent 3" w:uiPriority="46"/>
+    <w:lsdException w:name="List Table 2 Accent 3" w:uiPriority="47"/>
+    <w:lsdException w:name="List Table 3 Accent 3" w:uiPriority="48"/>
+    <w:lsdException w:name="List Table 4 Accent 3" w:uiPriority="49"/>
+    <w:lsdException w:name="List Table 5 Dark Accent 3" w:uiPriority="50"/>
+    <w:lsdException w:name="List Table 6 Colorful Accent 3" w:uiPriority="51"/>
+    <w:lsdException w:name="List Table 7 Colorful Accent 3" w:uiPriority="52"/>
+    <w:lsdException w:name="List Table 1 Light Accent 4" w:uiPriority="46"/>
+    <w:lsdException w:name="List Table 2 Accent 4" w:uiPriority="47"/>
+    <w:lsdException w:name="List Table 3 Accent 4" w:uiPriority="48"/>
+    <w:lsdException w:name="List Table 4 Accent 4" w:uiPriority="49"/>
+    <w:lsdException w:name="List Table 5 Dark Accent 4" w:uiPriority="50"/>
+    <w:lsdException w:name="List Table 6 Colorful Accent 4" w:uiPriority="51"/>
+    <w:lsdException w:name="List Table 7 Colorful Accent 4" w:uiPriority="52"/>
+    <w:lsdException w:name="List Table 1 Light Accent 5" w:uiPriority="46"/>
+    <w:lsdException w:name="List Table 2 Accent 5" w:uiPriority="47"/>
+    <w:lsdException w:name="List Table 3 Accent 5" w:uiPriority="48"/>
+    <w:lsdException w:name="List Table 4 Accent 5" w:uiPriority="49"/>
+    <w:lsdException w:name="List Table 5 Dark Accent 5" w:uiPriority="50"/>
+    <w:lsdException w:name="List Table 6 Colorful Accent 5" w:uiPriority="51"/>
+    <w:lsdException w:name="List Table 7 Colorful Accent 5" w:uiPriority="52"/>
+    <w:lsdException w:name="List Table 1 Light Accent 6" w:uiPriority="46"/>
+    <w:lsdException w:name="List Table 2 Accent 6" w:uiPriority="47"/>
+    <w:lsdException w:name="List Table 3 Accent 6" w:uiPriority="48"/>
+    <w:lsdException w:name="List Table 4 Accent 6" w:uiPriority="49"/>
+    <w:lsdException w:name="List Table 5 Dark Accent 6" w:uiPriority="50"/>
+    <w:lsdException w:name="List Table 6 Colorful Accent 6" w:uiPriority="51"/>
+    <w:lsdException w:name="List Table 7 Colorful Accent 6" w:uiPriority="52"/>
+    <w:lsdException w:name="Mention" w:semiHidden="1" w:unhideWhenUsed="1"/>
+    <w:lsdException w:name="Smart Hyperlink" w:semiHidden="1" w:unhideWhenUsed="1"/>
+    <w:lsdException w:name="Hashtag" w:semiHidden="1" w:unhideWhenUsed="1"/>
+    <w:lsdException w:name="Unresolved Mention" w:semiHidden="1" w:unhideWhenUsed="1"/>
+    <w:lsdException w:name="Smart Link" w:semiHidden="1" w:unhideWhenUsed="1"/>
   </w:latentStyles>
   <w:style w:type="paragraph" w:default="1" w:styleId="Normal">
     <w:name w:val="Normal"/>
@@ -6256,7 +6645,6 @@
     <w:uiPriority w:val="99"/>
     <w:semiHidden/>
     <w:unhideWhenUsed/>
-    <w:qFormat/>
     <w:tblPr>
       <w:tblInd w:w="0" w:type="dxa"/>
       <w:tblCellMar>
@@ -6284,8 +6672,8 @@
       <w:u w:val="single"/>
     </w:rPr>
   </w:style>
-  <w:style w:type="character" w:customStyle="1" w:styleId="UnresolvedMention">
-    <w:name w:val="Unresolved Mention"/>
+  <w:style w:type="character" w:customStyle="1" w:styleId="UnresolvedMention1">
+    <w:name w:val="Unresolved Mention1"/>
     <w:basedOn w:val="DefaultParagraphFont"/>
     <w:uiPriority w:val="99"/>
     <w:semiHidden/>
@@ -6305,7 +6693,6 @@
       <w:spacing w:after="0" w:line="240" w:lineRule="auto"/>
     </w:pPr>
     <w:tblPr>
-      <w:tblInd w:w="0" w:type="dxa"/>
       <w:tblBorders>
         <w:top w:val="single" w:sz="4" w:space="0" w:color="auto"/>
         <w:left w:val="single" w:sz="4" w:space="0" w:color="auto"/>
@@ -6314,12 +6701,6 @@
         <w:insideH w:val="single" w:sz="4" w:space="0" w:color="auto"/>
         <w:insideV w:val="single" w:sz="4" w:space="0" w:color="auto"/>
       </w:tblBorders>
-      <w:tblCellMar>
-        <w:top w:w="0" w:type="dxa"/>
-        <w:left w:w="108" w:type="dxa"/>
-        <w:bottom w:w="0" w:type="dxa"/>
-        <w:right w:w="108" w:type="dxa"/>
-      </w:tblCellMar>
     </w:tblPr>
   </w:style>
   <w:style w:type="paragraph" w:styleId="ListParagraph">
@@ -6692,7 +7073,7 @@
   <a:extraClrSchemeLst/>
   <a:extLst>
     <a:ext uri="{05A4C25C-085E-4340-85A3-A5531E510DB2}">
-      <thm15:themeFamily xmlns:thm15="http://schemas.microsoft.com/office/thememl/2012/main" xmlns="" name="Office Theme" id="{62F939B6-93AF-4DB8-9C6B-D6C7DFDC589F}" vid="{4A3C46E8-61CC-4603-A589-7422A47A8E4A}"/>
+      <thm15:themeFamily xmlns:thm15="http://schemas.microsoft.com/office/thememl/2012/main" name="Office Theme" id="{62F939B6-93AF-4DB8-9C6B-D6C7DFDC589F}" vid="{4A3C46E8-61CC-4603-A589-7422A47A8E4A}"/>
     </a:ext>
   </a:extLst>
 </a:theme>

</xml_diff>